<commit_message>
Proposal almost finished. Font and design details left to do. To-do list updated.
</commit_message>
<xml_diff>
--- a/ICT CALL 5 TEMPLATE.docx
+++ b/ICT CALL 5 TEMPLATE.docx
@@ -1520,7 +1520,19 @@
           <w:sz w:val="22"/>
           <w:szCs w:val="22"/>
         </w:rPr>
-        <w:t>vehicle</w:t>
+        <w:t>v</w:t>
+      </w:r>
+      <w:bookmarkStart w:id="1" w:name="_GoBack"/>
+      <w:bookmarkEnd w:id="1"/>
+      <w:r>
+        <w:rPr>
+          <w:bCs/>
+          <w:i/>
+          <w:iCs/>
+          <w:sz w:val="22"/>
+          <w:szCs w:val="22"/>
+        </w:rPr>
+        <w:t>ehicle</w:t>
       </w:r>
       <w:r>
         <w:rPr>
@@ -2926,6 +2938,7 @@
         <w:ind w:left="720"/>
       </w:pPr>
       <w:r>
+        <w:lastRenderedPageBreak/>
         <w:t xml:space="preserve">The main objective is to develop a collaboration with KIA, Daewoo, </w:t>
       </w:r>
       <w:proofErr w:type="spellStart"/>
@@ -3381,7 +3394,11 @@
         <w:t>car shows</w:t>
       </w:r>
       <w:r>
-        <w:t xml:space="preserve"> will be open events to achieve the maximum dissemination impact and spread knowledge to cognate industries and institutions for maximal regional benefit. Suitable media events will be used to further spread information about the benefits of applications. This will enable us, to gain a more competitive position on the world market and consequently boost the local economy.</w:t>
+        <w:t xml:space="preserve"> will be open events to achieve the maximum dissemination impact and spread knowledge to cognate industries and institutions for maximal regional benefit. Suitable media events will be used to further spread information </w:t>
+      </w:r>
+      <w:r>
+        <w:lastRenderedPageBreak/>
+        <w:t>about the benefits of applications. This will enable us, to gain a more competitive position on the world market and consequently boost the local economy.</w:t>
       </w:r>
     </w:p>
     <w:p>
@@ -3394,7 +3411,6 @@
         <w:ind w:left="720"/>
       </w:pPr>
       <w:r>
-        <w:lastRenderedPageBreak/>
         <w:t xml:space="preserve">Success criteria: </w:t>
       </w:r>
     </w:p>
@@ -3795,7 +3811,7 @@
           <w:szCs w:val="22"/>
         </w:rPr>
       </w:pPr>
-      <w:bookmarkStart w:id="1" w:name="_Toc436645908"/>
+      <w:bookmarkStart w:id="2" w:name="_Toc436645908"/>
       <w:r>
         <w:rPr>
           <w:b/>
@@ -3804,7 +3820,7 @@
         </w:rPr>
         <w:t>1.3.1 Describing the overall strategy of the work plan</w:t>
       </w:r>
-      <w:bookmarkEnd w:id="1"/>
+      <w:bookmarkEnd w:id="2"/>
     </w:p>
     <w:p>
       <w:pPr>
@@ -4239,7 +4255,7 @@
           <w:szCs w:val="22"/>
         </w:rPr>
       </w:pPr>
-      <w:bookmarkStart w:id="2" w:name="_Toc436645909"/>
+      <w:bookmarkStart w:id="3" w:name="_Toc436645909"/>
       <w:r>
         <w:rPr>
           <w:b/>
@@ -4248,7 +4264,7 @@
         </w:rPr>
         <w:t>1.3.2 Work packages - Gantt chart</w:t>
       </w:r>
-      <w:bookmarkEnd w:id="2"/>
+      <w:bookmarkEnd w:id="3"/>
     </w:p>
     <w:p>
       <w:pPr>
@@ -8787,7 +8803,7 @@
               <w:br/>
               <w:t>month</w:t>
             </w:r>
-            <w:bookmarkStart w:id="3" w:name="_Ref151243660"/>
+            <w:bookmarkStart w:id="4" w:name="_Ref151243660"/>
             <w:r>
               <w:rPr>
                 <w:rStyle w:val="FootnoteCharacters"/>
@@ -8796,7 +8812,7 @@
               </w:rPr>
               <w:footnoteReference w:id="5"/>
             </w:r>
-            <w:bookmarkEnd w:id="3"/>
+            <w:bookmarkEnd w:id="4"/>
           </w:p>
         </w:tc>
         <w:tc>
@@ -10707,8 +10723,8 @@
           <w:szCs w:val="22"/>
         </w:rPr>
       </w:pPr>
-      <w:bookmarkStart w:id="4" w:name="_Toc436645022"/>
-      <w:bookmarkStart w:id="5" w:name="_Toc436645911"/>
+      <w:bookmarkStart w:id="5" w:name="_Toc436645022"/>
+      <w:bookmarkStart w:id="6" w:name="_Toc436645911"/>
       <w:r>
         <w:rPr>
           <w:b/>
@@ -10735,8 +10751,8 @@
         </w:rPr>
         <w:t xml:space="preserve"> List of Deliverables</w:t>
       </w:r>
-      <w:bookmarkEnd w:id="4"/>
       <w:bookmarkEnd w:id="5"/>
+      <w:bookmarkEnd w:id="6"/>
     </w:p>
     <w:p>
       <w:pPr>
@@ -13719,8 +13735,8 @@
           <w:szCs w:val="22"/>
         </w:rPr>
       </w:pPr>
-      <w:bookmarkStart w:id="6" w:name="_Toc436645023"/>
-      <w:bookmarkStart w:id="7" w:name="_Toc436645912"/>
+      <w:bookmarkStart w:id="7" w:name="_Toc436645023"/>
+      <w:bookmarkStart w:id="8" w:name="_Toc436645912"/>
       <w:r>
         <w:rPr>
           <w:b/>
@@ -13747,8 +13763,8 @@
         </w:rPr>
         <w:t xml:space="preserve"> Milestones</w:t>
       </w:r>
-      <w:bookmarkEnd w:id="6"/>
       <w:bookmarkEnd w:id="7"/>
+      <w:bookmarkEnd w:id="8"/>
     </w:p>
     <w:p>
       <w:pPr>
@@ -17703,10 +17719,506 @@
                 <w:sz w:val="22"/>
                 <w:szCs w:val="22"/>
               </w:rPr>
-              <w:t xml:space="preserve"> (possibly broken down into tasks) and role of partners</w:t>
-            </w:r>
-            <w:bookmarkStart w:id="8" w:name="_GoBack"/>
-            <w:bookmarkEnd w:id="8"/>
+              <w:t xml:space="preserve"> </w:t>
+            </w:r>
+          </w:p>
+          <w:p>
+            <w:pPr>
+              <w:spacing w:before="60" w:after="60"/>
+              <w:rPr>
+                <w:sz w:val="22"/>
+                <w:szCs w:val="22"/>
+              </w:rPr>
+            </w:pPr>
+            <w:r>
+              <w:rPr>
+                <w:sz w:val="22"/>
+                <w:szCs w:val="22"/>
+              </w:rPr>
+              <w:t xml:space="preserve">WP Leader: </w:t>
+            </w:r>
+            <w:r>
+              <w:rPr>
+                <w:sz w:val="22"/>
+                <w:szCs w:val="22"/>
+              </w:rPr>
+              <w:t>RT-RK</w:t>
+            </w:r>
+          </w:p>
+          <w:p>
+            <w:pPr>
+              <w:spacing w:before="60" w:after="60"/>
+              <w:rPr>
+                <w:sz w:val="22"/>
+                <w:szCs w:val="22"/>
+              </w:rPr>
+            </w:pPr>
+            <w:r>
+              <w:rPr>
+                <w:sz w:val="22"/>
+                <w:szCs w:val="22"/>
+              </w:rPr>
+              <w:t>The Project Manager (PM) will be the permanent responsible p</w:t>
+            </w:r>
+            <w:r>
+              <w:rPr>
+                <w:sz w:val="22"/>
+                <w:szCs w:val="22"/>
+              </w:rPr>
+              <w:t xml:space="preserve">erson for interface towards the </w:t>
+            </w:r>
+            <w:r>
+              <w:rPr>
+                <w:sz w:val="22"/>
+                <w:szCs w:val="22"/>
+              </w:rPr>
+              <w:t>partners of the Consortium for all administra</w:t>
+            </w:r>
+            <w:r>
+              <w:rPr>
+                <w:sz w:val="22"/>
+                <w:szCs w:val="22"/>
+              </w:rPr>
+              <w:t xml:space="preserve">tive, contractual and financial </w:t>
+            </w:r>
+            <w:r>
+              <w:rPr>
+                <w:sz w:val="22"/>
+                <w:szCs w:val="22"/>
+              </w:rPr>
+              <w:t>matters and handle the overall management of the project</w:t>
+            </w:r>
+            <w:r>
+              <w:rPr>
+                <w:sz w:val="22"/>
+                <w:szCs w:val="22"/>
+              </w:rPr>
+              <w:t xml:space="preserve">. The duties, methodologies, </w:t>
+            </w:r>
+            <w:r>
+              <w:rPr>
+                <w:sz w:val="22"/>
+                <w:szCs w:val="22"/>
+              </w:rPr>
+              <w:t>conflict resolution and management strategies that will be followed in the proje</w:t>
+            </w:r>
+            <w:r>
+              <w:rPr>
+                <w:sz w:val="22"/>
+                <w:szCs w:val="22"/>
+              </w:rPr>
+              <w:t xml:space="preserve">ct are </w:t>
+            </w:r>
+            <w:r>
+              <w:rPr>
+                <w:sz w:val="22"/>
+                <w:szCs w:val="22"/>
+              </w:rPr>
+              <w:t>described in detail elsewhere in this proposal. The project manager will submit all</w:t>
+            </w:r>
+            <w:r>
+              <w:rPr>
+                <w:sz w:val="22"/>
+                <w:szCs w:val="22"/>
+              </w:rPr>
+              <w:t xml:space="preserve"> Deliverables. </w:t>
+            </w:r>
+            <w:r>
+              <w:rPr>
+                <w:sz w:val="22"/>
+                <w:szCs w:val="22"/>
+              </w:rPr>
+              <w:t>The project manager will maintain the project plan. The exch</w:t>
+            </w:r>
+            <w:r>
+              <w:rPr>
+                <w:sz w:val="22"/>
+                <w:szCs w:val="22"/>
+              </w:rPr>
+              <w:t xml:space="preserve">ange of </w:t>
+            </w:r>
+            <w:r>
+              <w:rPr>
+                <w:sz w:val="22"/>
+                <w:szCs w:val="22"/>
+              </w:rPr>
+              <w:t>researchers is a crucial issue, both in the initial phases when fin</w:t>
+            </w:r>
+            <w:r>
+              <w:rPr>
+                <w:sz w:val="22"/>
+                <w:szCs w:val="22"/>
+              </w:rPr>
+              <w:t xml:space="preserve">al set of use cases and related </w:t>
+            </w:r>
+            <w:r>
+              <w:rPr>
+                <w:sz w:val="22"/>
+                <w:szCs w:val="22"/>
+              </w:rPr>
+              <w:t>details have to be created, and later on during the implem</w:t>
+            </w:r>
+            <w:r>
+              <w:rPr>
+                <w:sz w:val="22"/>
+                <w:szCs w:val="22"/>
+              </w:rPr>
+              <w:t xml:space="preserve">entation and testing. All these </w:t>
+            </w:r>
+            <w:r>
+              <w:rPr>
+                <w:sz w:val="22"/>
+                <w:szCs w:val="22"/>
+              </w:rPr>
+              <w:t xml:space="preserve">exchange visits have to be carefully </w:t>
+            </w:r>
+            <w:proofErr w:type="spellStart"/>
+            <w:r>
+              <w:rPr>
+                <w:sz w:val="22"/>
+                <w:szCs w:val="22"/>
+              </w:rPr>
+              <w:t>planed</w:t>
+            </w:r>
+            <w:proofErr w:type="spellEnd"/>
+            <w:r>
+              <w:rPr>
+                <w:sz w:val="22"/>
+                <w:szCs w:val="22"/>
+              </w:rPr>
+              <w:t>, and their cost</w:t>
+            </w:r>
+            <w:r>
+              <w:rPr>
+                <w:sz w:val="22"/>
+                <w:szCs w:val="22"/>
+              </w:rPr>
+              <w:t xml:space="preserve">s carefully minimized. The </w:t>
+            </w:r>
+            <w:r>
+              <w:rPr>
+                <w:sz w:val="22"/>
+                <w:szCs w:val="22"/>
+              </w:rPr>
+              <w:t>purchase of each and every detail needed for the success of t</w:t>
+            </w:r>
+            <w:r>
+              <w:rPr>
+                <w:sz w:val="22"/>
+                <w:szCs w:val="22"/>
+              </w:rPr>
+              <w:t xml:space="preserve">his project has to be monitored </w:t>
+            </w:r>
+            <w:r>
+              <w:rPr>
+                <w:sz w:val="22"/>
+                <w:szCs w:val="22"/>
+              </w:rPr>
+              <w:t>carefully, to avoid errors from some other past projects in</w:t>
+            </w:r>
+            <w:r>
+              <w:rPr>
+                <w:sz w:val="22"/>
+                <w:szCs w:val="22"/>
+              </w:rPr>
+              <w:t xml:space="preserve"> which resources were wasted on </w:t>
+            </w:r>
+            <w:r>
+              <w:rPr>
+                <w:sz w:val="22"/>
+                <w:szCs w:val="22"/>
+              </w:rPr>
+              <w:t>non-adequate purchases. Also, all purchases have to be selec</w:t>
+            </w:r>
+            <w:r>
+              <w:rPr>
+                <w:sz w:val="22"/>
+                <w:szCs w:val="22"/>
+              </w:rPr>
+              <w:t xml:space="preserve">ted so that they are usable and </w:t>
+            </w:r>
+            <w:r>
+              <w:rPr>
+                <w:sz w:val="22"/>
+                <w:szCs w:val="22"/>
+              </w:rPr>
+              <w:t>after the project is over, for educational purposes at universities involved.</w:t>
+            </w:r>
+          </w:p>
+          <w:p>
+            <w:pPr>
+              <w:spacing w:before="60" w:after="60"/>
+              <w:rPr>
+                <w:sz w:val="22"/>
+                <w:szCs w:val="22"/>
+              </w:rPr>
+            </w:pPr>
+            <w:r>
+              <w:rPr>
+                <w:sz w:val="22"/>
+                <w:szCs w:val="22"/>
+              </w:rPr>
+              <w:t>The Scientific and technical co-ordination of the project will</w:t>
+            </w:r>
+            <w:r>
+              <w:rPr>
+                <w:sz w:val="22"/>
+                <w:szCs w:val="22"/>
+              </w:rPr>
+              <w:t xml:space="preserve"> be under the responsibility of </w:t>
+            </w:r>
+            <w:r>
+              <w:rPr>
+                <w:sz w:val="22"/>
+                <w:szCs w:val="22"/>
+              </w:rPr>
+              <w:t>the Scientific and technical manager and under the guidan</w:t>
+            </w:r>
+            <w:r>
+              <w:rPr>
+                <w:sz w:val="22"/>
+                <w:szCs w:val="22"/>
+              </w:rPr>
+              <w:t xml:space="preserve">ce of the project’s Operational </w:t>
+            </w:r>
+            <w:r>
+              <w:rPr>
+                <w:sz w:val="22"/>
+                <w:szCs w:val="22"/>
+              </w:rPr>
+              <w:t xml:space="preserve">Steering Group (OSG). The S&amp;T manager will maintain </w:t>
+            </w:r>
+            <w:r>
+              <w:rPr>
+                <w:sz w:val="22"/>
+                <w:szCs w:val="22"/>
+              </w:rPr>
+              <w:t xml:space="preserve">the Project handbook which will </w:t>
+            </w:r>
+            <w:r>
+              <w:rPr>
+                <w:sz w:val="22"/>
+                <w:szCs w:val="22"/>
+              </w:rPr>
+              <w:t>contain the schedule and scientific content of all proje</w:t>
+            </w:r>
+            <w:r>
+              <w:rPr>
+                <w:sz w:val="22"/>
+                <w:szCs w:val="22"/>
+              </w:rPr>
+              <w:t>ct events (seminars</w:t>
+            </w:r>
+            <w:r>
+              <w:rPr>
+                <w:sz w:val="22"/>
+                <w:szCs w:val="22"/>
+              </w:rPr>
+              <w:t>, research exchanges</w:t>
+            </w:r>
+            <w:r>
+              <w:rPr>
+                <w:sz w:val="22"/>
+                <w:szCs w:val="22"/>
+              </w:rPr>
+              <w:t xml:space="preserve">, car </w:t>
+            </w:r>
+            <w:proofErr w:type="gramStart"/>
+            <w:r>
+              <w:rPr>
+                <w:sz w:val="22"/>
+                <w:szCs w:val="22"/>
+              </w:rPr>
+              <w:t>shows, …)</w:t>
+            </w:r>
+            <w:proofErr w:type="gramEnd"/>
+            <w:r>
+              <w:rPr>
+                <w:sz w:val="22"/>
+                <w:szCs w:val="22"/>
+              </w:rPr>
+              <w:t xml:space="preserve">. The duties and S&amp;T </w:t>
+            </w:r>
+            <w:r>
+              <w:rPr>
+                <w:sz w:val="22"/>
+                <w:szCs w:val="22"/>
+              </w:rPr>
+              <w:t xml:space="preserve">management strategies that will </w:t>
+            </w:r>
+            <w:r>
+              <w:rPr>
+                <w:sz w:val="22"/>
+                <w:szCs w:val="22"/>
+              </w:rPr>
+              <w:t>be followed in the project are described in detail elsewhere in this proposal</w:t>
+            </w:r>
+            <w:r>
+              <w:rPr>
+                <w:sz w:val="22"/>
+                <w:szCs w:val="22"/>
+              </w:rPr>
+              <w:t>.</w:t>
+            </w:r>
+          </w:p>
+          <w:p>
+            <w:pPr>
+              <w:spacing w:before="60" w:after="60"/>
+              <w:rPr>
+                <w:sz w:val="22"/>
+                <w:szCs w:val="22"/>
+              </w:rPr>
+            </w:pPr>
+            <w:r>
+              <w:rPr>
+                <w:sz w:val="22"/>
+                <w:szCs w:val="22"/>
+              </w:rPr>
+              <w:t>T0.1- T0.3</w:t>
+            </w:r>
+            <w:r>
+              <w:rPr>
+                <w:sz w:val="22"/>
+                <w:szCs w:val="22"/>
+              </w:rPr>
+              <w:t xml:space="preserve"> </w:t>
+            </w:r>
+            <w:proofErr w:type="gramStart"/>
+            <w:r>
+              <w:rPr>
+                <w:sz w:val="22"/>
+                <w:szCs w:val="22"/>
+              </w:rPr>
+              <w:t xml:space="preserve">– </w:t>
+            </w:r>
+            <w:r>
+              <w:rPr>
+                <w:sz w:val="22"/>
+                <w:szCs w:val="22"/>
+              </w:rPr>
+              <w:t xml:space="preserve"> P</w:t>
+            </w:r>
+            <w:r>
+              <w:rPr>
+                <w:sz w:val="22"/>
+                <w:szCs w:val="22"/>
+              </w:rPr>
+              <w:t>rogress</w:t>
+            </w:r>
+            <w:proofErr w:type="gramEnd"/>
+            <w:r>
+              <w:rPr>
+                <w:sz w:val="22"/>
+                <w:szCs w:val="22"/>
+              </w:rPr>
+              <w:t xml:space="preserve"> reports (TL: </w:t>
+            </w:r>
+            <w:r>
+              <w:rPr>
+                <w:sz w:val="22"/>
+                <w:szCs w:val="22"/>
+              </w:rPr>
+              <w:t>RT-RK): TL will submit a progress report at the end of 3</w:t>
+            </w:r>
+            <w:r>
+              <w:rPr>
+                <w:sz w:val="22"/>
+                <w:szCs w:val="22"/>
+                <w:vertAlign w:val="superscript"/>
+              </w:rPr>
+              <w:t>rd</w:t>
+            </w:r>
+            <w:r>
+              <w:rPr>
+                <w:sz w:val="22"/>
+                <w:szCs w:val="22"/>
+              </w:rPr>
+              <w:t xml:space="preserve"> , 9</w:t>
+            </w:r>
+            <w:r>
+              <w:rPr>
+                <w:sz w:val="22"/>
+                <w:szCs w:val="22"/>
+                <w:vertAlign w:val="superscript"/>
+              </w:rPr>
+              <w:t>th</w:t>
+            </w:r>
+            <w:r>
+              <w:rPr>
+                <w:sz w:val="22"/>
+                <w:szCs w:val="22"/>
+              </w:rPr>
+              <w:t xml:space="preserve"> and 15</w:t>
+            </w:r>
+            <w:r>
+              <w:rPr>
+                <w:sz w:val="22"/>
+                <w:szCs w:val="22"/>
+                <w:vertAlign w:val="superscript"/>
+              </w:rPr>
+              <w:t>th</w:t>
+            </w:r>
+            <w:r>
+              <w:rPr>
+                <w:sz w:val="22"/>
+                <w:szCs w:val="22"/>
+              </w:rPr>
+              <w:t xml:space="preserve"> month.</w:t>
+            </w:r>
+          </w:p>
+          <w:p>
+            <w:pPr>
+              <w:spacing w:before="60" w:after="60"/>
+              <w:rPr>
+                <w:sz w:val="22"/>
+                <w:szCs w:val="22"/>
+              </w:rPr>
+            </w:pPr>
+            <w:r>
+              <w:rPr>
+                <w:sz w:val="22"/>
+                <w:szCs w:val="22"/>
+              </w:rPr>
+              <w:t xml:space="preserve">T0.7 – Final report (TL: </w:t>
+            </w:r>
+            <w:r>
+              <w:rPr>
+                <w:sz w:val="22"/>
+                <w:szCs w:val="22"/>
+              </w:rPr>
+              <w:t xml:space="preserve">RT-RK): TL will submit a final report on the overall progress of the project </w:t>
+            </w:r>
+            <w:proofErr w:type="spellStart"/>
+            <w:r>
+              <w:rPr>
+                <w:sz w:val="22"/>
+                <w:szCs w:val="22"/>
+              </w:rPr>
+              <w:t>ant</w:t>
+            </w:r>
+            <w:proofErr w:type="spellEnd"/>
+            <w:r>
+              <w:rPr>
+                <w:sz w:val="22"/>
+                <w:szCs w:val="22"/>
+              </w:rPr>
+              <w:t xml:space="preserve"> the end of 24</w:t>
+            </w:r>
+            <w:r>
+              <w:rPr>
+                <w:sz w:val="22"/>
+                <w:szCs w:val="22"/>
+                <w:vertAlign w:val="superscript"/>
+              </w:rPr>
+              <w:t>th</w:t>
+            </w:r>
+            <w:r>
+              <w:rPr>
+                <w:sz w:val="22"/>
+                <w:szCs w:val="22"/>
+              </w:rPr>
+              <w:t xml:space="preserve"> month.</w:t>
+            </w:r>
           </w:p>
         </w:tc>
       </w:tr>
@@ -17747,7 +18259,53 @@
                 <w:sz w:val="22"/>
                 <w:szCs w:val="22"/>
               </w:rPr>
-              <w:t xml:space="preserve"> (brief description) and month of delivery</w:t>
+              <w:t xml:space="preserve"> </w:t>
+            </w:r>
+          </w:p>
+          <w:p>
+            <w:pPr>
+              <w:spacing w:before="60" w:after="60"/>
+              <w:rPr>
+                <w:sz w:val="22"/>
+                <w:szCs w:val="22"/>
+              </w:rPr>
+            </w:pPr>
+            <w:r>
+              <w:rPr>
+                <w:sz w:val="22"/>
+                <w:szCs w:val="22"/>
+              </w:rPr>
+              <w:t xml:space="preserve">D0.1 – D0.3 (M0.1 – M0.3) – Progress report for the three/six months of work </w:t>
+            </w:r>
+          </w:p>
+          <w:p>
+            <w:pPr>
+              <w:spacing w:before="60" w:after="60"/>
+              <w:rPr>
+                <w:sz w:val="22"/>
+                <w:szCs w:val="22"/>
+              </w:rPr>
+            </w:pPr>
+            <w:r>
+              <w:rPr>
+                <w:sz w:val="22"/>
+                <w:szCs w:val="22"/>
+              </w:rPr>
+              <w:t>D0.4</w:t>
+            </w:r>
+            <w:r>
+              <w:rPr>
+                <w:sz w:val="22"/>
+                <w:szCs w:val="22"/>
+              </w:rPr>
+              <w:t xml:space="preserve"> – </w:t>
+            </w:r>
+            <w:r>
+              <w:rPr>
+                <w:sz w:val="22"/>
+                <w:szCs w:val="22"/>
+              </w:rPr>
+              <w:t>Progress report of whole project</w:t>
             </w:r>
           </w:p>
         </w:tc>
@@ -18055,6 +18613,7 @@
                 <w:sz w:val="22"/>
                 <w:szCs w:val="22"/>
               </w:rPr>
+              <w:lastRenderedPageBreak/>
               <w:t>Participant number</w:t>
             </w:r>
           </w:p>
@@ -18649,6 +19208,24 @@
               <w:t xml:space="preserve"> </w:t>
             </w:r>
           </w:p>
+          <w:p>
+            <w:pPr>
+              <w:spacing w:before="60" w:after="60"/>
+              <w:rPr>
+                <w:sz w:val="22"/>
+                <w:szCs w:val="22"/>
+              </w:rPr>
+            </w:pPr>
+            <w:r>
+              <w:rPr>
+                <w:rFonts w:ascii="Arial" w:hAnsi="Arial" w:cs="Arial"/>
+                <w:color w:val="000000"/>
+                <w:sz w:val="22"/>
+                <w:szCs w:val="22"/>
+              </w:rPr>
+              <w:t>To define use case scenarios. To facilitate transfer of the S&amp;T competence and knowledge among partners. To enable information exchange and sharing between all project partners, including external experts. To establish a joint supervision program focusing on the success of the project.</w:t>
+            </w:r>
+          </w:p>
         </w:tc>
       </w:tr>
       <w:tr>
@@ -18688,7 +19265,123 @@
                 <w:sz w:val="22"/>
                 <w:szCs w:val="22"/>
               </w:rPr>
-              <w:t xml:space="preserve"> (possibly broken down into tasks) and role of partners</w:t>
+              <w:t xml:space="preserve"> </w:t>
+            </w:r>
+          </w:p>
+          <w:p>
+            <w:pPr>
+              <w:suppressAutoHyphens w:val="0"/>
+              <w:rPr>
+                <w:lang w:val="en-US" w:eastAsia="en-US"/>
+              </w:rPr>
+            </w:pPr>
+            <w:r>
+              <w:rPr>
+                <w:rFonts w:ascii="Arial" w:hAnsi="Arial" w:cs="Arial"/>
+                <w:color w:val="000000"/>
+                <w:sz w:val="22"/>
+                <w:szCs w:val="22"/>
+                <w:lang w:val="en-US" w:eastAsia="en-US"/>
+              </w:rPr>
+              <w:t>WP Leader: MATF</w:t>
+            </w:r>
+          </w:p>
+          <w:p>
+            <w:pPr>
+              <w:suppressAutoHyphens w:val="0"/>
+              <w:rPr>
+                <w:lang w:val="en-US" w:eastAsia="en-US"/>
+              </w:rPr>
+            </w:pPr>
+            <w:r>
+              <w:rPr>
+                <w:rFonts w:ascii="Arial" w:hAnsi="Arial" w:cs="Arial"/>
+                <w:color w:val="000000"/>
+                <w:sz w:val="22"/>
+                <w:szCs w:val="22"/>
+                <w:lang w:val="en-US" w:eastAsia="en-US"/>
+              </w:rPr>
+              <w:t>This work package will focus on knowledge transfer primarily among project participants with involvement of external experts, as well as covering all significant scenarios</w:t>
+            </w:r>
+            <w:proofErr w:type="gramStart"/>
+            <w:r>
+              <w:rPr>
+                <w:rFonts w:ascii="Arial" w:hAnsi="Arial" w:cs="Arial"/>
+                <w:color w:val="000000"/>
+                <w:sz w:val="22"/>
+                <w:szCs w:val="22"/>
+                <w:lang w:val="en-US" w:eastAsia="en-US"/>
+              </w:rPr>
+              <w:t>,  with</w:t>
+            </w:r>
+            <w:proofErr w:type="gramEnd"/>
+            <w:r>
+              <w:rPr>
+                <w:rFonts w:ascii="Arial" w:hAnsi="Arial" w:cs="Arial"/>
+                <w:color w:val="000000"/>
+                <w:sz w:val="22"/>
+                <w:szCs w:val="22"/>
+                <w:lang w:val="en-US" w:eastAsia="en-US"/>
+              </w:rPr>
+              <w:t xml:space="preserve"> different use cases. </w:t>
+            </w:r>
+          </w:p>
+          <w:p>
+            <w:pPr>
+              <w:suppressAutoHyphens w:val="0"/>
+              <w:rPr>
+                <w:lang w:val="en-US" w:eastAsia="en-US"/>
+              </w:rPr>
+            </w:pPr>
+            <w:r>
+              <w:rPr>
+                <w:rFonts w:ascii="Arial" w:hAnsi="Arial" w:cs="Arial"/>
+                <w:color w:val="000000"/>
+                <w:sz w:val="22"/>
+                <w:szCs w:val="22"/>
+                <w:lang w:val="en-US" w:eastAsia="en-US"/>
+              </w:rPr>
+              <w:t xml:space="preserve">T1.1 Investigation and </w:t>
+            </w:r>
+            <w:proofErr w:type="gramStart"/>
+            <w:r>
+              <w:rPr>
+                <w:rFonts w:ascii="Arial" w:hAnsi="Arial" w:cs="Arial"/>
+                <w:color w:val="000000"/>
+                <w:sz w:val="22"/>
+                <w:szCs w:val="22"/>
+                <w:lang w:val="en-US" w:eastAsia="en-US"/>
+              </w:rPr>
+              <w:t>consulting  (</w:t>
+            </w:r>
+            <w:proofErr w:type="gramEnd"/>
+            <w:r>
+              <w:rPr>
+                <w:rFonts w:ascii="Arial" w:hAnsi="Arial" w:cs="Arial"/>
+                <w:color w:val="000000"/>
+                <w:sz w:val="22"/>
+                <w:szCs w:val="22"/>
+                <w:lang w:val="en-US" w:eastAsia="en-US"/>
+              </w:rPr>
+              <w:t>TL: ETF) – Using inter-team communication with all members and interviews with relevant experts to narrow down possible scenarios regarding our project.</w:t>
+            </w:r>
+          </w:p>
+          <w:p>
+            <w:pPr>
+              <w:suppressAutoHyphens w:val="0"/>
+              <w:rPr>
+                <w:lang w:val="en-US" w:eastAsia="en-US"/>
+              </w:rPr>
+            </w:pPr>
+            <w:r>
+              <w:rPr>
+                <w:rFonts w:ascii="Arial" w:hAnsi="Arial" w:cs="Arial"/>
+                <w:color w:val="000000"/>
+                <w:sz w:val="22"/>
+                <w:szCs w:val="22"/>
+                <w:lang w:val="en-US" w:eastAsia="en-US"/>
+              </w:rPr>
+              <w:t>T1.2 Definition of use cases (TL: MATF) – Generating documentation (diagram and description) of each use case. This use cases will be later used to help generating test cases.</w:t>
             </w:r>
           </w:p>
         </w:tc>
@@ -18730,7 +19423,36 @@
                 <w:sz w:val="22"/>
                 <w:szCs w:val="22"/>
               </w:rPr>
-              <w:t xml:space="preserve"> (brief description) and month of delivery</w:t>
+              <w:t xml:space="preserve"> </w:t>
+            </w:r>
+          </w:p>
+          <w:p>
+            <w:pPr>
+              <w:spacing w:before="60" w:after="60"/>
+              <w:rPr>
+                <w:sz w:val="22"/>
+                <w:szCs w:val="22"/>
+              </w:rPr>
+            </w:pPr>
+            <w:r>
+              <w:rPr>
+                <w:rFonts w:cs="Arial"/>
+                <w:color w:val="000000"/>
+                <w:sz w:val="20"/>
+                <w:szCs w:val="20"/>
+                <w:lang w:eastAsia="sr-Latn-RS"/>
+              </w:rPr>
+              <w:t xml:space="preserve">D1 (M1.1, M1.2) </w:t>
+            </w:r>
+            <w:r>
+              <w:rPr>
+                <w:rFonts w:cs="Arial"/>
+                <w:color w:val="000000"/>
+                <w:sz w:val="20"/>
+                <w:szCs w:val="20"/>
+                <w:lang w:eastAsia="sr-Latn-RS"/>
+              </w:rPr>
+              <w:t>Documentation of use cases</w:t>
             </w:r>
           </w:p>
         </w:tc>
@@ -19110,7 +19832,6 @@
                 <w:sz w:val="22"/>
                 <w:szCs w:val="22"/>
               </w:rPr>
-              <w:lastRenderedPageBreak/>
               <w:t>Participant number</w:t>
             </w:r>
           </w:p>
@@ -19707,6 +20428,41 @@
               <w:t xml:space="preserve"> </w:t>
             </w:r>
           </w:p>
+          <w:p>
+            <w:pPr>
+              <w:spacing w:before="60" w:after="60"/>
+              <w:rPr>
+                <w:sz w:val="22"/>
+                <w:szCs w:val="22"/>
+              </w:rPr>
+            </w:pPr>
+            <w:r>
+              <w:rPr>
+                <w:color w:val="000000"/>
+                <w:sz w:val="22"/>
+                <w:szCs w:val="22"/>
+              </w:rPr>
+              <w:t xml:space="preserve">To establish communication with all partners from South Korea. To obtain all licenses required to import their vehicles. To obtain all licenses required to modify software on their vehicles. To establish communication with </w:t>
+            </w:r>
+            <w:proofErr w:type="gramStart"/>
+            <w:r>
+              <w:rPr>
+                <w:color w:val="000000"/>
+                <w:sz w:val="22"/>
+                <w:szCs w:val="22"/>
+              </w:rPr>
+              <w:t>representative, that</w:t>
+            </w:r>
+            <w:proofErr w:type="gramEnd"/>
+            <w:r>
+              <w:rPr>
+                <w:color w:val="000000"/>
+                <w:sz w:val="22"/>
+                <w:szCs w:val="22"/>
+              </w:rPr>
+              <w:t xml:space="preserve"> will available for all issues that can come up during process of import and later during software modifications.</w:t>
+            </w:r>
+          </w:p>
         </w:tc>
       </w:tr>
       <w:tr>
@@ -19739,6 +20495,7 @@
                 <w:sz w:val="22"/>
                 <w:szCs w:val="22"/>
               </w:rPr>
+              <w:lastRenderedPageBreak/>
               <w:t>Description of work</w:t>
             </w:r>
             <w:r>
@@ -19746,7 +20503,360 @@
                 <w:sz w:val="22"/>
                 <w:szCs w:val="22"/>
               </w:rPr>
-              <w:t xml:space="preserve"> (possibly broken down into tasks) and role of partners</w:t>
+              <w:t xml:space="preserve"> </w:t>
+            </w:r>
+          </w:p>
+          <w:p>
+            <w:pPr>
+              <w:suppressAutoHyphens w:val="0"/>
+              <w:rPr>
+                <w:lang w:val="en-US" w:eastAsia="en-US"/>
+              </w:rPr>
+            </w:pPr>
+            <w:r>
+              <w:rPr>
+                <w:color w:val="000000"/>
+                <w:sz w:val="22"/>
+                <w:szCs w:val="22"/>
+                <w:lang w:val="en-US" w:eastAsia="en-US"/>
+              </w:rPr>
+              <w:t xml:space="preserve">WP Leader: </w:t>
+            </w:r>
+            <w:proofErr w:type="spellStart"/>
+            <w:r>
+              <w:rPr>
+                <w:color w:val="000000"/>
+                <w:sz w:val="22"/>
+                <w:szCs w:val="22"/>
+                <w:lang w:val="en-US" w:eastAsia="en-US"/>
+              </w:rPr>
+              <w:t>TTTech</w:t>
+            </w:r>
+            <w:proofErr w:type="spellEnd"/>
+          </w:p>
+          <w:p>
+            <w:pPr>
+              <w:suppressAutoHyphens w:val="0"/>
+              <w:rPr>
+                <w:lang w:val="en-US" w:eastAsia="en-US"/>
+              </w:rPr>
+            </w:pPr>
+            <w:r>
+              <w:rPr>
+                <w:color w:val="000000"/>
+                <w:sz w:val="22"/>
+                <w:szCs w:val="22"/>
+                <w:lang w:val="en-US" w:eastAsia="en-US"/>
+              </w:rPr>
+              <w:t>This work package will focus on establishing communication and collaboration between us and South Korean partners: KIA, Hyundai, SsangYong and Daewoo. All partners will contribute this project with their best autopilot car models, except from SsangYong, that will participate with SUV (Sport Utility Vehicles) models.</w:t>
+            </w:r>
+          </w:p>
+          <w:p>
+            <w:pPr>
+              <w:suppressAutoHyphens w:val="0"/>
+              <w:rPr>
+                <w:lang w:val="en-US" w:eastAsia="en-US"/>
+              </w:rPr>
+            </w:pPr>
+            <w:r>
+              <w:rPr>
+                <w:color w:val="000000"/>
+                <w:sz w:val="22"/>
+                <w:szCs w:val="22"/>
+                <w:lang w:val="en-US" w:eastAsia="en-US"/>
+              </w:rPr>
+              <w:t>T2</w:t>
+            </w:r>
+            <w:r>
+              <w:rPr>
+                <w:color w:val="000000"/>
+                <w:sz w:val="22"/>
+                <w:szCs w:val="22"/>
+                <w:lang w:val="en-US" w:eastAsia="en-US"/>
+              </w:rPr>
+              <w:t xml:space="preserve">.1 Establish </w:t>
+            </w:r>
+            <w:proofErr w:type="gramStart"/>
+            <w:r>
+              <w:rPr>
+                <w:color w:val="000000"/>
+                <w:sz w:val="22"/>
+                <w:szCs w:val="22"/>
+                <w:lang w:val="en-US" w:eastAsia="en-US"/>
+              </w:rPr>
+              <w:t>communication  (</w:t>
+            </w:r>
+            <w:proofErr w:type="gramEnd"/>
+            <w:r>
+              <w:rPr>
+                <w:color w:val="000000"/>
+                <w:sz w:val="22"/>
+                <w:szCs w:val="22"/>
+                <w:lang w:val="en-US" w:eastAsia="en-US"/>
+              </w:rPr>
+              <w:t xml:space="preserve">TL: </w:t>
+            </w:r>
+            <w:proofErr w:type="spellStart"/>
+            <w:r>
+              <w:rPr>
+                <w:color w:val="000000"/>
+                <w:sz w:val="22"/>
+                <w:szCs w:val="22"/>
+                <w:lang w:val="en-US" w:eastAsia="en-US"/>
+              </w:rPr>
+              <w:t>TTTech</w:t>
+            </w:r>
+            <w:proofErr w:type="spellEnd"/>
+            <w:r>
+              <w:rPr>
+                <w:color w:val="000000"/>
+                <w:sz w:val="22"/>
+                <w:szCs w:val="22"/>
+                <w:lang w:val="en-US" w:eastAsia="en-US"/>
+              </w:rPr>
+              <w:t xml:space="preserve">) – Get in touch with all partners from South Korea. Share out project idea and pursue them </w:t>
+            </w:r>
+            <w:proofErr w:type="gramStart"/>
+            <w:r>
+              <w:rPr>
+                <w:color w:val="000000"/>
+                <w:sz w:val="22"/>
+                <w:szCs w:val="22"/>
+                <w:lang w:val="en-US" w:eastAsia="en-US"/>
+              </w:rPr>
+              <w:t>to  involve</w:t>
+            </w:r>
+            <w:proofErr w:type="gramEnd"/>
+            <w:r>
+              <w:rPr>
+                <w:color w:val="000000"/>
+                <w:sz w:val="22"/>
+                <w:szCs w:val="22"/>
+                <w:lang w:val="en-US" w:eastAsia="en-US"/>
+              </w:rPr>
+              <w:t xml:space="preserve"> in this project. Explain both financial and global significance of this collaboration. Propose and sign the necessary contracts. Inform about possible collaboration with Tesla motors.</w:t>
+            </w:r>
+          </w:p>
+          <w:p>
+            <w:pPr>
+              <w:suppressAutoHyphens w:val="0"/>
+              <w:rPr>
+                <w:lang w:val="en-US" w:eastAsia="en-US"/>
+              </w:rPr>
+            </w:pPr>
+            <w:r>
+              <w:rPr>
+                <w:color w:val="000000"/>
+                <w:sz w:val="22"/>
+                <w:szCs w:val="22"/>
+                <w:lang w:val="en-US" w:eastAsia="en-US"/>
+              </w:rPr>
+              <w:t>T2</w:t>
+            </w:r>
+            <w:r>
+              <w:rPr>
+                <w:color w:val="000000"/>
+                <w:sz w:val="22"/>
+                <w:szCs w:val="22"/>
+                <w:lang w:val="en-US" w:eastAsia="en-US"/>
+              </w:rPr>
+              <w:t xml:space="preserve">.2 Obtain importing </w:t>
+            </w:r>
+            <w:proofErr w:type="spellStart"/>
+            <w:proofErr w:type="gramStart"/>
+            <w:r>
+              <w:rPr>
+                <w:color w:val="000000"/>
+                <w:sz w:val="22"/>
+                <w:szCs w:val="22"/>
+                <w:lang w:val="en-US" w:eastAsia="en-US"/>
+              </w:rPr>
+              <w:t>licence</w:t>
+            </w:r>
+            <w:proofErr w:type="spellEnd"/>
+            <w:r>
+              <w:rPr>
+                <w:color w:val="000000"/>
+                <w:sz w:val="22"/>
+                <w:szCs w:val="22"/>
+                <w:lang w:val="en-US" w:eastAsia="en-US"/>
+              </w:rPr>
+              <w:t xml:space="preserve">  (</w:t>
+            </w:r>
+            <w:proofErr w:type="gramEnd"/>
+            <w:r>
+              <w:rPr>
+                <w:color w:val="000000"/>
+                <w:sz w:val="22"/>
+                <w:szCs w:val="22"/>
+                <w:lang w:val="en-US" w:eastAsia="en-US"/>
+              </w:rPr>
+              <w:t xml:space="preserve">TL: OBLO) – Obtain </w:t>
+            </w:r>
+            <w:proofErr w:type="spellStart"/>
+            <w:r>
+              <w:rPr>
+                <w:color w:val="000000"/>
+                <w:sz w:val="22"/>
+                <w:szCs w:val="22"/>
+                <w:lang w:val="en-US" w:eastAsia="en-US"/>
+              </w:rPr>
+              <w:t>licence</w:t>
+            </w:r>
+            <w:proofErr w:type="spellEnd"/>
+            <w:r>
+              <w:rPr>
+                <w:color w:val="000000"/>
+                <w:sz w:val="22"/>
+                <w:szCs w:val="22"/>
+                <w:lang w:val="en-US" w:eastAsia="en-US"/>
+              </w:rPr>
+              <w:t xml:space="preserve"> for import. Import vehicles from South Korea. Handle all possible customs problems, that </w:t>
+            </w:r>
+            <w:proofErr w:type="spellStart"/>
+            <w:proofErr w:type="gramStart"/>
+            <w:r>
+              <w:rPr>
+                <w:color w:val="000000"/>
+                <w:sz w:val="22"/>
+                <w:szCs w:val="22"/>
+                <w:lang w:val="en-US" w:eastAsia="en-US"/>
+              </w:rPr>
+              <w:t>an</w:t>
+            </w:r>
+            <w:proofErr w:type="spellEnd"/>
+            <w:proofErr w:type="gramEnd"/>
+            <w:r>
+              <w:rPr>
+                <w:color w:val="000000"/>
+                <w:sz w:val="22"/>
+                <w:szCs w:val="22"/>
+                <w:lang w:val="en-US" w:eastAsia="en-US"/>
+              </w:rPr>
+              <w:t xml:space="preserve"> cause latency of the project. </w:t>
+            </w:r>
+          </w:p>
+          <w:p>
+            <w:pPr>
+              <w:suppressAutoHyphens w:val="0"/>
+              <w:rPr>
+                <w:lang w:val="en-US" w:eastAsia="en-US"/>
+              </w:rPr>
+            </w:pPr>
+            <w:r>
+              <w:rPr>
+                <w:color w:val="000000"/>
+                <w:sz w:val="22"/>
+                <w:szCs w:val="22"/>
+                <w:lang w:val="en-US" w:eastAsia="en-US"/>
+              </w:rPr>
+              <w:t>T2</w:t>
+            </w:r>
+            <w:r>
+              <w:rPr>
+                <w:color w:val="000000"/>
+                <w:sz w:val="22"/>
+                <w:szCs w:val="22"/>
+                <w:lang w:val="en-US" w:eastAsia="en-US"/>
+              </w:rPr>
+              <w:t xml:space="preserve">.3 Obtain modifying </w:t>
+            </w:r>
+            <w:proofErr w:type="spellStart"/>
+            <w:proofErr w:type="gramStart"/>
+            <w:r>
+              <w:rPr>
+                <w:color w:val="000000"/>
+                <w:sz w:val="22"/>
+                <w:szCs w:val="22"/>
+                <w:lang w:val="en-US" w:eastAsia="en-US"/>
+              </w:rPr>
+              <w:t>licence</w:t>
+            </w:r>
+            <w:proofErr w:type="spellEnd"/>
+            <w:r>
+              <w:rPr>
+                <w:color w:val="000000"/>
+                <w:sz w:val="22"/>
+                <w:szCs w:val="22"/>
+                <w:lang w:val="en-US" w:eastAsia="en-US"/>
+              </w:rPr>
+              <w:t xml:space="preserve">  (</w:t>
+            </w:r>
+            <w:proofErr w:type="gramEnd"/>
+            <w:r>
+              <w:rPr>
+                <w:color w:val="000000"/>
+                <w:sz w:val="22"/>
+                <w:szCs w:val="22"/>
+                <w:lang w:val="en-US" w:eastAsia="en-US"/>
+              </w:rPr>
+              <w:t xml:space="preserve">TL: OBLO) – Obtain </w:t>
+            </w:r>
+            <w:proofErr w:type="spellStart"/>
+            <w:r>
+              <w:rPr>
+                <w:color w:val="000000"/>
+                <w:sz w:val="22"/>
+                <w:szCs w:val="22"/>
+                <w:lang w:val="en-US" w:eastAsia="en-US"/>
+              </w:rPr>
+              <w:t>licence</w:t>
+            </w:r>
+            <w:proofErr w:type="spellEnd"/>
+            <w:r>
+              <w:rPr>
+                <w:color w:val="000000"/>
+                <w:sz w:val="22"/>
+                <w:szCs w:val="22"/>
+                <w:lang w:val="en-US" w:eastAsia="en-US"/>
+              </w:rPr>
+              <w:t xml:space="preserve"> for modifying autopilot software on South Korean vehicles. Obtain all documentation on existing software, its characteristics, advantages and flaws. Establish contact with at least one software engineer of each autopilot car model.</w:t>
+            </w:r>
+          </w:p>
+          <w:p>
+            <w:pPr>
+              <w:suppressAutoHyphens w:val="0"/>
+              <w:rPr>
+                <w:lang w:val="en-US" w:eastAsia="en-US"/>
+              </w:rPr>
+            </w:pPr>
+            <w:r>
+              <w:rPr>
+                <w:color w:val="000000"/>
+                <w:sz w:val="22"/>
+                <w:szCs w:val="22"/>
+                <w:lang w:val="en-US" w:eastAsia="en-US"/>
+              </w:rPr>
+              <w:t>T2</w:t>
+            </w:r>
+            <w:r>
+              <w:rPr>
+                <w:color w:val="000000"/>
+                <w:sz w:val="22"/>
+                <w:szCs w:val="22"/>
+                <w:lang w:val="en-US" w:eastAsia="en-US"/>
+              </w:rPr>
+              <w:t xml:space="preserve">.4 Regular communication with representatives.  (TL: </w:t>
+            </w:r>
+            <w:proofErr w:type="spellStart"/>
+            <w:r>
+              <w:rPr>
+                <w:color w:val="000000"/>
+                <w:sz w:val="22"/>
+                <w:szCs w:val="22"/>
+                <w:lang w:val="en-US" w:eastAsia="en-US"/>
+              </w:rPr>
+              <w:t>TTTech</w:t>
+            </w:r>
+            <w:proofErr w:type="spellEnd"/>
+            <w:r>
+              <w:rPr>
+                <w:color w:val="000000"/>
+                <w:sz w:val="22"/>
+                <w:szCs w:val="22"/>
+                <w:lang w:val="en-US" w:eastAsia="en-US"/>
+              </w:rPr>
+              <w:t>) – Schedule regular meetings (one per week during this WP and one per month after this WP) with representatives and experts from partner companies from South Korea.</w:t>
             </w:r>
           </w:p>
         </w:tc>
@@ -19788,7 +20898,36 @@
                 <w:sz w:val="22"/>
                 <w:szCs w:val="22"/>
               </w:rPr>
-              <w:t xml:space="preserve"> (brief description) and month of delivery</w:t>
+              <w:t xml:space="preserve"> </w:t>
+            </w:r>
+          </w:p>
+          <w:p>
+            <w:pPr>
+              <w:spacing w:before="60" w:after="60"/>
+              <w:rPr>
+                <w:sz w:val="22"/>
+                <w:szCs w:val="22"/>
+              </w:rPr>
+            </w:pPr>
+            <w:r>
+              <w:rPr>
+                <w:rFonts w:cs="Arial"/>
+                <w:color w:val="000000"/>
+                <w:sz w:val="20"/>
+                <w:szCs w:val="20"/>
+                <w:lang w:eastAsia="sr-Latn-RS"/>
+              </w:rPr>
+              <w:t xml:space="preserve">D2 (M2.1, M2.2) </w:t>
+            </w:r>
+            <w:r>
+              <w:rPr>
+                <w:rFonts w:cs="Arial"/>
+                <w:color w:val="000000"/>
+                <w:sz w:val="20"/>
+                <w:szCs w:val="20"/>
+                <w:lang w:eastAsia="sr-Latn-RS"/>
+              </w:rPr>
+              <w:t>Confirmation on import success</w:t>
             </w:r>
           </w:p>
         </w:tc>
@@ -20690,6 +21829,23 @@
               <w:t xml:space="preserve"> </w:t>
             </w:r>
           </w:p>
+          <w:p>
+            <w:pPr>
+              <w:spacing w:before="60" w:after="60"/>
+              <w:rPr>
+                <w:sz w:val="22"/>
+                <w:szCs w:val="22"/>
+              </w:rPr>
+            </w:pPr>
+            <w:r>
+              <w:rPr>
+                <w:color w:val="000000"/>
+                <w:sz w:val="22"/>
+                <w:szCs w:val="22"/>
+              </w:rPr>
+              <w:t>To establish communication with Tesla. To obtain all licenses required to modify their software for roads in Serbia. To establish communication with representative, that will available for all issues that can come up during software modifications.</w:t>
+            </w:r>
+          </w:p>
         </w:tc>
       </w:tr>
       <w:tr>
@@ -20729,7 +21885,210 @@
                 <w:sz w:val="22"/>
                 <w:szCs w:val="22"/>
               </w:rPr>
-              <w:t xml:space="preserve"> (possibly broken down into tasks) and role of partners</w:t>
+              <w:t xml:space="preserve"> </w:t>
+            </w:r>
+          </w:p>
+          <w:p>
+            <w:pPr>
+              <w:suppressAutoHyphens w:val="0"/>
+              <w:rPr>
+                <w:lang w:val="en-US" w:eastAsia="en-US"/>
+              </w:rPr>
+            </w:pPr>
+            <w:r>
+              <w:rPr>
+                <w:color w:val="000000"/>
+                <w:sz w:val="22"/>
+                <w:szCs w:val="22"/>
+                <w:lang w:val="en-US" w:eastAsia="en-US"/>
+              </w:rPr>
+              <w:t>WP Leader: ETF</w:t>
+            </w:r>
+          </w:p>
+          <w:p>
+            <w:pPr>
+              <w:suppressAutoHyphens w:val="0"/>
+              <w:rPr>
+                <w:lang w:val="en-US" w:eastAsia="en-US"/>
+              </w:rPr>
+            </w:pPr>
+            <w:r>
+              <w:rPr>
+                <w:color w:val="000000"/>
+                <w:sz w:val="22"/>
+                <w:szCs w:val="22"/>
+                <w:lang w:val="en-US" w:eastAsia="en-US"/>
+              </w:rPr>
+              <w:t>This work package will focus on establishing communication and collaboration between us and Tesla. Tesla will contribute this project with its autopilot software. We plan to modify it, so it becomes more suitable for roads in Serbia.</w:t>
+            </w:r>
+          </w:p>
+          <w:p>
+            <w:pPr>
+              <w:suppressAutoHyphens w:val="0"/>
+              <w:rPr>
+                <w:lang w:val="en-US" w:eastAsia="en-US"/>
+              </w:rPr>
+            </w:pPr>
+            <w:r>
+              <w:rPr>
+                <w:color w:val="000000"/>
+                <w:sz w:val="22"/>
+                <w:szCs w:val="22"/>
+                <w:lang w:val="en-US" w:eastAsia="en-US"/>
+              </w:rPr>
+              <w:t>T3</w:t>
+            </w:r>
+            <w:r>
+              <w:rPr>
+                <w:color w:val="000000"/>
+                <w:sz w:val="22"/>
+                <w:szCs w:val="22"/>
+                <w:lang w:val="en-US" w:eastAsia="en-US"/>
+              </w:rPr>
+              <w:t xml:space="preserve">.1 Establish </w:t>
+            </w:r>
+            <w:proofErr w:type="gramStart"/>
+            <w:r>
+              <w:rPr>
+                <w:color w:val="000000"/>
+                <w:sz w:val="22"/>
+                <w:szCs w:val="22"/>
+                <w:lang w:val="en-US" w:eastAsia="en-US"/>
+              </w:rPr>
+              <w:t>communication  (</w:t>
+            </w:r>
+            <w:proofErr w:type="gramEnd"/>
+            <w:r>
+              <w:rPr>
+                <w:color w:val="000000"/>
+                <w:sz w:val="22"/>
+                <w:szCs w:val="22"/>
+                <w:lang w:val="en-US" w:eastAsia="en-US"/>
+              </w:rPr>
+              <w:t xml:space="preserve">TL: ETF) – Get in touch with Tesla. Share out project idea and pursue them </w:t>
+            </w:r>
+            <w:proofErr w:type="gramStart"/>
+            <w:r>
+              <w:rPr>
+                <w:color w:val="000000"/>
+                <w:sz w:val="22"/>
+                <w:szCs w:val="22"/>
+                <w:lang w:val="en-US" w:eastAsia="en-US"/>
+              </w:rPr>
+              <w:t>to  involve</w:t>
+            </w:r>
+            <w:proofErr w:type="gramEnd"/>
+            <w:r>
+              <w:rPr>
+                <w:color w:val="000000"/>
+                <w:sz w:val="22"/>
+                <w:szCs w:val="22"/>
+                <w:lang w:val="en-US" w:eastAsia="en-US"/>
+              </w:rPr>
+              <w:t xml:space="preserve"> in this project. Explain both financial and global significance of this collaboration. Propose and sign the necessary contracts. Inform about established collaboration with South Korea partners. </w:t>
+            </w:r>
+          </w:p>
+          <w:p>
+            <w:pPr>
+              <w:suppressAutoHyphens w:val="0"/>
+              <w:rPr>
+                <w:lang w:val="en-US" w:eastAsia="en-US"/>
+              </w:rPr>
+            </w:pPr>
+            <w:r>
+              <w:rPr>
+                <w:color w:val="000000"/>
+                <w:sz w:val="22"/>
+                <w:szCs w:val="22"/>
+                <w:lang w:val="en-US" w:eastAsia="en-US"/>
+              </w:rPr>
+              <w:t>T3</w:t>
+            </w:r>
+            <w:r>
+              <w:rPr>
+                <w:color w:val="000000"/>
+                <w:sz w:val="22"/>
+                <w:szCs w:val="22"/>
+                <w:lang w:val="en-US" w:eastAsia="en-US"/>
+              </w:rPr>
+              <w:t xml:space="preserve">.2 Obtain modifying </w:t>
+            </w:r>
+            <w:proofErr w:type="spellStart"/>
+            <w:proofErr w:type="gramStart"/>
+            <w:r>
+              <w:rPr>
+                <w:color w:val="000000"/>
+                <w:sz w:val="22"/>
+                <w:szCs w:val="22"/>
+                <w:lang w:val="en-US" w:eastAsia="en-US"/>
+              </w:rPr>
+              <w:t>licence</w:t>
+            </w:r>
+            <w:proofErr w:type="spellEnd"/>
+            <w:r>
+              <w:rPr>
+                <w:color w:val="000000"/>
+                <w:sz w:val="22"/>
+                <w:szCs w:val="22"/>
+                <w:lang w:val="en-US" w:eastAsia="en-US"/>
+              </w:rPr>
+              <w:t xml:space="preserve">  (</w:t>
+            </w:r>
+            <w:proofErr w:type="gramEnd"/>
+            <w:r>
+              <w:rPr>
+                <w:color w:val="000000"/>
+                <w:sz w:val="22"/>
+                <w:szCs w:val="22"/>
+                <w:lang w:val="en-US" w:eastAsia="en-US"/>
+              </w:rPr>
+              <w:t xml:space="preserve">TL: MATF) – Obtain </w:t>
+            </w:r>
+            <w:proofErr w:type="spellStart"/>
+            <w:r>
+              <w:rPr>
+                <w:color w:val="000000"/>
+                <w:sz w:val="22"/>
+                <w:szCs w:val="22"/>
+                <w:lang w:val="en-US" w:eastAsia="en-US"/>
+              </w:rPr>
+              <w:t>licence</w:t>
+            </w:r>
+            <w:proofErr w:type="spellEnd"/>
+            <w:r>
+              <w:rPr>
+                <w:color w:val="000000"/>
+                <w:sz w:val="22"/>
+                <w:szCs w:val="22"/>
+                <w:lang w:val="en-US" w:eastAsia="en-US"/>
+              </w:rPr>
+              <w:t xml:space="preserve"> for modifying Tesla’s autopilot software. Obtain all documentation on existing software, its characteristics, advantages and flaws. Establish contact with at least one software engineer.</w:t>
+            </w:r>
+          </w:p>
+          <w:p>
+            <w:pPr>
+              <w:suppressAutoHyphens w:val="0"/>
+              <w:rPr>
+                <w:lang w:val="en-US" w:eastAsia="en-US"/>
+              </w:rPr>
+            </w:pPr>
+            <w:r>
+              <w:rPr>
+                <w:color w:val="000000"/>
+                <w:sz w:val="22"/>
+                <w:szCs w:val="22"/>
+                <w:lang w:val="en-US" w:eastAsia="en-US"/>
+              </w:rPr>
+              <w:t>T3</w:t>
+            </w:r>
+            <w:r>
+              <w:rPr>
+                <w:color w:val="000000"/>
+                <w:sz w:val="22"/>
+                <w:szCs w:val="22"/>
+                <w:lang w:val="en-US" w:eastAsia="en-US"/>
+              </w:rPr>
+              <w:t>.3 Regular communication with representative.  (TL: ETF) – Schedule regular meetings (one per week during this WP and one per month after this WP) with representative and chosen expert from Tesla.</w:t>
             </w:r>
           </w:p>
         </w:tc>
@@ -20771,7 +22130,96 @@
                 <w:sz w:val="22"/>
                 <w:szCs w:val="22"/>
               </w:rPr>
-              <w:t xml:space="preserve"> (brief description) and month of delivery</w:t>
+              <w:t xml:space="preserve"> </w:t>
+            </w:r>
+          </w:p>
+          <w:p>
+            <w:pPr>
+              <w:spacing w:before="60" w:after="60"/>
+              <w:rPr>
+                <w:sz w:val="22"/>
+                <w:szCs w:val="22"/>
+              </w:rPr>
+            </w:pPr>
+            <w:r>
+              <w:rPr>
+                <w:rFonts w:cs="Arial"/>
+                <w:color w:val="000000"/>
+                <w:sz w:val="20"/>
+                <w:szCs w:val="20"/>
+                <w:lang w:eastAsia="sr-Latn-RS"/>
+              </w:rPr>
+              <w:t>D3</w:t>
+            </w:r>
+            <w:r>
+              <w:rPr>
+                <w:rFonts w:cs="Arial"/>
+                <w:color w:val="000000"/>
+                <w:sz w:val="20"/>
+                <w:szCs w:val="20"/>
+                <w:lang w:eastAsia="sr-Latn-RS"/>
+              </w:rPr>
+              <w:t xml:space="preserve"> (</w:t>
+            </w:r>
+            <w:r>
+              <w:rPr>
+                <w:rFonts w:cs="Arial"/>
+                <w:color w:val="000000"/>
+                <w:sz w:val="20"/>
+                <w:szCs w:val="20"/>
+                <w:lang w:eastAsia="sr-Latn-RS"/>
+              </w:rPr>
+              <w:t>M3</w:t>
+            </w:r>
+            <w:r>
+              <w:rPr>
+                <w:rFonts w:cs="Arial"/>
+                <w:color w:val="000000"/>
+                <w:sz w:val="20"/>
+                <w:szCs w:val="20"/>
+                <w:lang w:eastAsia="sr-Latn-RS"/>
+              </w:rPr>
+              <w:t>.</w:t>
+            </w:r>
+            <w:r>
+              <w:rPr>
+                <w:rFonts w:cs="Arial"/>
+                <w:color w:val="000000"/>
+                <w:sz w:val="20"/>
+                <w:szCs w:val="20"/>
+                <w:lang w:eastAsia="sr-Latn-RS"/>
+              </w:rPr>
+              <w:t>1</w:t>
+            </w:r>
+            <w:r>
+              <w:rPr>
+                <w:rFonts w:cs="Arial"/>
+                <w:color w:val="000000"/>
+                <w:sz w:val="20"/>
+                <w:szCs w:val="20"/>
+                <w:lang w:eastAsia="sr-Latn-RS"/>
+              </w:rPr>
+              <w:t xml:space="preserve">) </w:t>
+            </w:r>
+            <w:r>
+              <w:rPr>
+                <w:rFonts w:cs="Arial"/>
+                <w:color w:val="000000"/>
+                <w:sz w:val="20"/>
+                <w:szCs w:val="20"/>
+                <w:lang w:eastAsia="sr-Latn-RS"/>
+              </w:rPr>
+              <w:t xml:space="preserve">Confirmation on </w:t>
+            </w:r>
+            <w:r>
+              <w:rPr>
+                <w:rFonts w:cs="Arial"/>
+                <w:color w:val="000000"/>
+                <w:sz w:val="20"/>
+                <w:szCs w:val="20"/>
+                <w:lang w:eastAsia="sr-Latn-RS"/>
+              </w:rPr>
+              <w:t>Tesla’s software receiving success</w:t>
             </w:r>
           </w:p>
         </w:tc>
@@ -20948,6 +22396,7 @@
                 <w:sz w:val="22"/>
                 <w:szCs w:val="22"/>
               </w:rPr>
+              <w:lastRenderedPageBreak/>
               <w:t>Work package title</w:t>
             </w:r>
           </w:p>
@@ -21696,6 +23145,69 @@
               <w:t xml:space="preserve"> </w:t>
             </w:r>
           </w:p>
+          <w:p>
+            <w:pPr>
+              <w:spacing w:before="60" w:after="60"/>
+              <w:rPr>
+                <w:sz w:val="22"/>
+                <w:szCs w:val="22"/>
+              </w:rPr>
+            </w:pPr>
+            <w:r>
+              <w:rPr>
+                <w:color w:val="000000"/>
+                <w:sz w:val="22"/>
+                <w:szCs w:val="22"/>
+              </w:rPr>
+              <w:t xml:space="preserve">To perform a detail study on conditions on roads in Serbia. Study will include: road damages, road marking, road signs, lighting of individual sections. Goal of this WP is to determine all possible types of road inequalities, and for each type to estimate it’s frequency, problem it can generate to autopilot vehicles, and similar. Methods used include: interviews, questionnaires, test </w:t>
+            </w:r>
+            <w:proofErr w:type="spellStart"/>
+            <w:proofErr w:type="gramStart"/>
+            <w:r>
+              <w:rPr>
+                <w:color w:val="000000"/>
+                <w:sz w:val="22"/>
+                <w:szCs w:val="22"/>
+              </w:rPr>
+              <w:t>drivings</w:t>
+            </w:r>
+            <w:proofErr w:type="spellEnd"/>
+            <w:r>
+              <w:rPr>
+                <w:color w:val="000000"/>
+                <w:sz w:val="22"/>
+                <w:szCs w:val="22"/>
+              </w:rPr>
+              <w:t>, …</w:t>
+            </w:r>
+            <w:proofErr w:type="gramEnd"/>
+            <w:r>
+              <w:rPr>
+                <w:color w:val="000000"/>
+                <w:sz w:val="22"/>
+                <w:szCs w:val="22"/>
+              </w:rPr>
+              <w:t xml:space="preserve"> All data gathered will be </w:t>
+            </w:r>
+            <w:proofErr w:type="spellStart"/>
+            <w:r>
+              <w:rPr>
+                <w:color w:val="000000"/>
+                <w:sz w:val="22"/>
+                <w:szCs w:val="22"/>
+              </w:rPr>
+              <w:t>analyzed</w:t>
+            </w:r>
+            <w:proofErr w:type="spellEnd"/>
+            <w:r>
+              <w:rPr>
+                <w:color w:val="000000"/>
+                <w:sz w:val="22"/>
+                <w:szCs w:val="22"/>
+              </w:rPr>
+              <w:t xml:space="preserve"> and proper statistics and reports will be generated.</w:t>
+            </w:r>
+          </w:p>
         </w:tc>
       </w:tr>
       <w:tr>
@@ -21718,24 +23230,284 @@
             <w:pPr>
               <w:spacing w:before="60" w:after="60"/>
               <w:rPr>
-                <w:sz w:val="22"/>
-                <w:szCs w:val="22"/>
-              </w:rPr>
-            </w:pPr>
-            <w:r>
-              <w:rPr>
                 <w:b/>
                 <w:sz w:val="22"/>
                 <w:szCs w:val="22"/>
               </w:rPr>
+            </w:pPr>
+            <w:r>
+              <w:rPr>
+                <w:b/>
+                <w:sz w:val="22"/>
+                <w:szCs w:val="22"/>
+              </w:rPr>
               <w:t>Description of work</w:t>
             </w:r>
-            <w:r>
-              <w:rPr>
-                <w:sz w:val="22"/>
-                <w:szCs w:val="22"/>
-              </w:rPr>
-              <w:t xml:space="preserve"> (possibly broken down into tasks) and role of partners</w:t>
+          </w:p>
+          <w:p>
+            <w:pPr>
+              <w:suppressAutoHyphens w:val="0"/>
+              <w:rPr>
+                <w:lang w:val="en-US" w:eastAsia="en-US"/>
+              </w:rPr>
+            </w:pPr>
+            <w:r>
+              <w:rPr>
+                <w:color w:val="000000"/>
+                <w:sz w:val="22"/>
+                <w:szCs w:val="22"/>
+                <w:lang w:val="en-US" w:eastAsia="en-US"/>
+              </w:rPr>
+              <w:t xml:space="preserve">WP Leader: </w:t>
+            </w:r>
+            <w:proofErr w:type="spellStart"/>
+            <w:r>
+              <w:rPr>
+                <w:color w:val="000000"/>
+                <w:sz w:val="22"/>
+                <w:szCs w:val="22"/>
+                <w:lang w:val="en-US" w:eastAsia="en-US"/>
+              </w:rPr>
+              <w:t>TTTech</w:t>
+            </w:r>
+            <w:proofErr w:type="spellEnd"/>
+          </w:p>
+          <w:p>
+            <w:pPr>
+              <w:suppressAutoHyphens w:val="0"/>
+              <w:rPr>
+                <w:lang w:val="en-US" w:eastAsia="en-US"/>
+              </w:rPr>
+            </w:pPr>
+            <w:r>
+              <w:rPr>
+                <w:color w:val="000000"/>
+                <w:sz w:val="22"/>
+                <w:szCs w:val="22"/>
+                <w:lang w:val="en-US" w:eastAsia="en-US"/>
+              </w:rPr>
+              <w:t xml:space="preserve">This work package will focus on establishing communication with road experts, doing test drives and analyzing gathered data in order to form a both big and detailed (rich) picture on road conditions in Serbia. </w:t>
+            </w:r>
+          </w:p>
+          <w:p>
+            <w:pPr>
+              <w:suppressAutoHyphens w:val="0"/>
+              <w:rPr>
+                <w:lang w:val="en-US" w:eastAsia="en-US"/>
+              </w:rPr>
+            </w:pPr>
+            <w:r>
+              <w:rPr>
+                <w:color w:val="000000"/>
+                <w:sz w:val="22"/>
+                <w:szCs w:val="22"/>
+                <w:lang w:val="en-US" w:eastAsia="en-US"/>
+              </w:rPr>
+              <w:t>T4</w:t>
+            </w:r>
+            <w:r>
+              <w:rPr>
+                <w:color w:val="000000"/>
+                <w:sz w:val="22"/>
+                <w:szCs w:val="22"/>
+                <w:lang w:val="en-US" w:eastAsia="en-US"/>
+              </w:rPr>
+              <w:t xml:space="preserve">.1 Gather data on road conditions in Serbia, from road </w:t>
+            </w:r>
+            <w:proofErr w:type="gramStart"/>
+            <w:r>
+              <w:rPr>
+                <w:color w:val="000000"/>
+                <w:sz w:val="22"/>
+                <w:szCs w:val="22"/>
+                <w:lang w:val="en-US" w:eastAsia="en-US"/>
+              </w:rPr>
+              <w:t>experts  (</w:t>
+            </w:r>
+            <w:proofErr w:type="gramEnd"/>
+            <w:r>
+              <w:rPr>
+                <w:color w:val="000000"/>
+                <w:sz w:val="22"/>
+                <w:szCs w:val="22"/>
+                <w:lang w:val="en-US" w:eastAsia="en-US"/>
+              </w:rPr>
+              <w:t>TL: OBLO) – Design interviews and questionnaires for road experts. Get in touch with several road experts from Serbia. Use before mentioned methods to gather data from them.</w:t>
+            </w:r>
+          </w:p>
+          <w:p>
+            <w:pPr>
+              <w:suppressAutoHyphens w:val="0"/>
+              <w:rPr>
+                <w:lang w:val="en-US" w:eastAsia="en-US"/>
+              </w:rPr>
+            </w:pPr>
+            <w:r>
+              <w:rPr>
+                <w:color w:val="000000"/>
+                <w:sz w:val="22"/>
+                <w:szCs w:val="22"/>
+                <w:lang w:val="en-US" w:eastAsia="en-US"/>
+              </w:rPr>
+              <w:t>T4</w:t>
+            </w:r>
+            <w:r>
+              <w:rPr>
+                <w:color w:val="000000"/>
+                <w:sz w:val="22"/>
+                <w:szCs w:val="22"/>
+                <w:lang w:val="en-US" w:eastAsia="en-US"/>
+              </w:rPr>
+              <w:t xml:space="preserve">.2 Test drives (TL: </w:t>
+            </w:r>
+            <w:proofErr w:type="spellStart"/>
+            <w:r>
+              <w:rPr>
+                <w:color w:val="000000"/>
+                <w:sz w:val="22"/>
+                <w:szCs w:val="22"/>
+                <w:lang w:val="en-US" w:eastAsia="en-US"/>
+              </w:rPr>
+              <w:t>TTTech</w:t>
+            </w:r>
+            <w:proofErr w:type="spellEnd"/>
+            <w:r>
+              <w:rPr>
+                <w:color w:val="000000"/>
+                <w:sz w:val="22"/>
+                <w:szCs w:val="22"/>
+                <w:lang w:val="en-US" w:eastAsia="en-US"/>
+              </w:rPr>
+              <w:t xml:space="preserve">) – Perform several test drives on all types of roads </w:t>
+            </w:r>
+            <w:r>
+              <w:rPr>
+                <w:color w:val="000000"/>
+                <w:sz w:val="22"/>
+                <w:szCs w:val="22"/>
+                <w:lang w:val="en-US" w:eastAsia="en-US"/>
+              </w:rPr>
+              <w:t>(highways</w:t>
+            </w:r>
+            <w:r>
+              <w:rPr>
+                <w:color w:val="000000"/>
+                <w:sz w:val="22"/>
+                <w:szCs w:val="22"/>
+                <w:lang w:val="en-US" w:eastAsia="en-US"/>
+              </w:rPr>
+              <w:t>, cit</w:t>
+            </w:r>
+            <w:r>
+              <w:rPr>
+                <w:color w:val="000000"/>
+                <w:sz w:val="22"/>
+                <w:szCs w:val="22"/>
+                <w:lang w:val="en-US" w:eastAsia="en-US"/>
+              </w:rPr>
+              <w:t xml:space="preserve">y roads, mountain </w:t>
+            </w:r>
+            <w:proofErr w:type="gramStart"/>
+            <w:r>
+              <w:rPr>
+                <w:color w:val="000000"/>
+                <w:sz w:val="22"/>
+                <w:szCs w:val="22"/>
+                <w:lang w:val="en-US" w:eastAsia="en-US"/>
+              </w:rPr>
+              <w:t>roads, ...)</w:t>
+            </w:r>
+            <w:proofErr w:type="gramEnd"/>
+            <w:r>
+              <w:rPr>
+                <w:color w:val="000000"/>
+                <w:sz w:val="22"/>
+                <w:szCs w:val="22"/>
+                <w:lang w:val="en-US" w:eastAsia="en-US"/>
+              </w:rPr>
+              <w:t xml:space="preserve">. Gather required data for analysis. </w:t>
+            </w:r>
+          </w:p>
+          <w:p>
+            <w:pPr>
+              <w:suppressAutoHyphens w:val="0"/>
+              <w:rPr>
+                <w:lang w:val="en-US" w:eastAsia="en-US"/>
+              </w:rPr>
+            </w:pPr>
+            <w:r>
+              <w:rPr>
+                <w:color w:val="000000"/>
+                <w:sz w:val="22"/>
+                <w:szCs w:val="22"/>
+                <w:lang w:val="en-US" w:eastAsia="en-US"/>
+              </w:rPr>
+              <w:t>T4</w:t>
+            </w:r>
+            <w:r>
+              <w:rPr>
+                <w:color w:val="000000"/>
+                <w:sz w:val="22"/>
+                <w:szCs w:val="22"/>
+                <w:lang w:val="en-US" w:eastAsia="en-US"/>
+              </w:rPr>
+              <w:t xml:space="preserve">.3 Analyze gathered data.  (TL: RT-RK) – Make a database that will contain </w:t>
+            </w:r>
+            <w:r>
+              <w:rPr>
+                <w:color w:val="000000"/>
+                <w:sz w:val="22"/>
+                <w:szCs w:val="22"/>
+                <w:lang w:val="en-US" w:eastAsia="en-US"/>
+              </w:rPr>
+              <w:t>all data gathered from tasks: T4.1 and T4</w:t>
+            </w:r>
+            <w:r>
+              <w:rPr>
+                <w:color w:val="000000"/>
+                <w:sz w:val="22"/>
+                <w:szCs w:val="22"/>
+                <w:lang w:val="en-US" w:eastAsia="en-US"/>
+              </w:rPr>
+              <w:t>.2.  </w:t>
+            </w:r>
+            <w:proofErr w:type="gramStart"/>
+            <w:r>
+              <w:rPr>
+                <w:color w:val="000000"/>
+                <w:sz w:val="22"/>
+                <w:szCs w:val="22"/>
+                <w:lang w:val="en-US" w:eastAsia="en-US"/>
+              </w:rPr>
+              <w:t>and</w:t>
+            </w:r>
+            <w:proofErr w:type="gramEnd"/>
+            <w:r>
+              <w:rPr>
+                <w:color w:val="000000"/>
+                <w:sz w:val="22"/>
+                <w:szCs w:val="22"/>
+                <w:lang w:val="en-US" w:eastAsia="en-US"/>
+              </w:rPr>
+              <w:t xml:space="preserve"> make statistical and descriptive reports to cover all types of possible obstacles that can degrade performance and efficiency of autopilot software.. These reports will be later used to determine adequate </w:t>
+            </w:r>
+            <w:r>
+              <w:rPr>
+                <w:color w:val="000000"/>
+                <w:sz w:val="22"/>
+                <w:szCs w:val="22"/>
+                <w:lang w:val="en-US" w:eastAsia="en-US"/>
+              </w:rPr>
+              <w:t>behavior</w:t>
+            </w:r>
+            <w:r>
+              <w:rPr>
+                <w:color w:val="000000"/>
+                <w:sz w:val="22"/>
+                <w:szCs w:val="22"/>
+                <w:lang w:val="en-US" w:eastAsia="en-US"/>
+              </w:rPr>
+              <w:t xml:space="preserve"> of autopilot software, when it is faced with an obstacle of that type.</w:t>
             </w:r>
           </w:p>
         </w:tc>
@@ -21777,7 +23549,33 @@
                 <w:sz w:val="22"/>
                 <w:szCs w:val="22"/>
               </w:rPr>
-              <w:t xml:space="preserve"> (brief description) and month of delivery</w:t>
+              <w:t xml:space="preserve"> </w:t>
+            </w:r>
+          </w:p>
+          <w:p>
+            <w:pPr>
+              <w:spacing w:before="60" w:after="60"/>
+              <w:rPr>
+                <w:sz w:val="22"/>
+                <w:szCs w:val="22"/>
+              </w:rPr>
+            </w:pPr>
+            <w:r>
+              <w:rPr>
+                <w:sz w:val="22"/>
+                <w:szCs w:val="22"/>
+              </w:rPr>
+              <w:t xml:space="preserve">D4 (M4.1) </w:t>
+            </w:r>
+            <w:r>
+              <w:rPr>
+                <w:rFonts w:cs="Arial"/>
+                <w:color w:val="000000"/>
+                <w:sz w:val="20"/>
+                <w:szCs w:val="20"/>
+                <w:lang w:eastAsia="sr-Latn-RS"/>
+              </w:rPr>
+              <w:t>Report on detailed study on Serbian roads</w:t>
             </w:r>
           </w:p>
         </w:tc>
@@ -22095,7 +23893,6 @@
                 <w:sz w:val="22"/>
                 <w:szCs w:val="22"/>
               </w:rPr>
-              <w:lastRenderedPageBreak/>
               <w:t>Activity type</w:t>
             </w:r>
             <w:r>
@@ -22771,6 +24568,7 @@
                 <w:sz w:val="22"/>
                 <w:szCs w:val="22"/>
               </w:rPr>
+              <w:lastRenderedPageBreak/>
               <w:t>Objectives</w:t>
             </w:r>
             <w:r>
@@ -22779,6 +24577,23 @@
                 <w:szCs w:val="22"/>
               </w:rPr>
               <w:t xml:space="preserve"> </w:t>
+            </w:r>
+          </w:p>
+          <w:p>
+            <w:pPr>
+              <w:spacing w:before="60" w:after="60"/>
+              <w:rPr>
+                <w:sz w:val="22"/>
+                <w:szCs w:val="22"/>
+              </w:rPr>
+            </w:pPr>
+            <w:r>
+              <w:rPr>
+                <w:color w:val="000000"/>
+                <w:sz w:val="22"/>
+                <w:szCs w:val="22"/>
+              </w:rPr>
+              <w:t>The main objective is to adjust Tesla`s software, by improving damage recognition system, side-line following system and car distance and speed  system</w:t>
             </w:r>
           </w:p>
         </w:tc>
@@ -22815,12 +24630,374 @@
               </w:rPr>
               <w:t>Description of work</w:t>
             </w:r>
-            <w:r>
-              <w:rPr>
-                <w:sz w:val="22"/>
-                <w:szCs w:val="22"/>
-              </w:rPr>
-              <w:t xml:space="preserve"> (possibly broken down into tasks) and role of partners</w:t>
+          </w:p>
+          <w:p>
+            <w:pPr>
+              <w:suppressAutoHyphens w:val="0"/>
+              <w:rPr>
+                <w:lang w:val="en-US" w:eastAsia="en-US"/>
+              </w:rPr>
+            </w:pPr>
+            <w:r>
+              <w:rPr>
+                <w:color w:val="000000"/>
+                <w:sz w:val="22"/>
+                <w:szCs w:val="22"/>
+                <w:lang w:val="en-US" w:eastAsia="en-US"/>
+              </w:rPr>
+              <w:t xml:space="preserve">WP Leader: </w:t>
+            </w:r>
+            <w:proofErr w:type="gramStart"/>
+            <w:r>
+              <w:rPr>
+                <w:color w:val="000000"/>
+                <w:sz w:val="22"/>
+                <w:szCs w:val="22"/>
+                <w:lang w:val="en-US" w:eastAsia="en-US"/>
+              </w:rPr>
+              <w:t>MATF, …</w:t>
+            </w:r>
+            <w:proofErr w:type="gramEnd"/>
+            <w:r>
+              <w:rPr>
+                <w:color w:val="000000"/>
+                <w:sz w:val="22"/>
+                <w:szCs w:val="22"/>
+                <w:lang w:val="en-US" w:eastAsia="en-US"/>
+              </w:rPr>
+              <w:t xml:space="preserve"> RT-RK, ETF</w:t>
+            </w:r>
+          </w:p>
+          <w:p>
+            <w:pPr>
+              <w:suppressAutoHyphens w:val="0"/>
+              <w:rPr>
+                <w:lang w:val="en-US" w:eastAsia="en-US"/>
+              </w:rPr>
+            </w:pPr>
+            <w:r>
+              <w:rPr>
+                <w:color w:val="000000"/>
+                <w:sz w:val="22"/>
+                <w:szCs w:val="22"/>
+                <w:lang w:val="en-US" w:eastAsia="en-US"/>
+              </w:rPr>
+              <w:t>This work package will focus on designing algorithms, implementation, performance analysis and optimization and generating documentation, for all three systems mentioned above.</w:t>
+            </w:r>
+          </w:p>
+          <w:p>
+            <w:pPr>
+              <w:suppressAutoHyphens w:val="0"/>
+              <w:rPr>
+                <w:lang w:val="en-US" w:eastAsia="en-US"/>
+              </w:rPr>
+            </w:pPr>
+            <w:r>
+              <w:rPr>
+                <w:color w:val="000000"/>
+                <w:sz w:val="22"/>
+                <w:szCs w:val="22"/>
+                <w:lang w:val="en-US" w:eastAsia="en-US"/>
+              </w:rPr>
+              <w:t>T5.1 Design algorithm for damage recognition system (TL: MATF)</w:t>
+            </w:r>
+          </w:p>
+          <w:p>
+            <w:pPr>
+              <w:suppressAutoHyphens w:val="0"/>
+              <w:rPr>
+                <w:lang w:val="en-US" w:eastAsia="en-US"/>
+              </w:rPr>
+            </w:pPr>
+            <w:r>
+              <w:rPr>
+                <w:color w:val="000000"/>
+                <w:sz w:val="22"/>
+                <w:szCs w:val="22"/>
+                <w:lang w:val="en-US" w:eastAsia="en-US"/>
+              </w:rPr>
+              <w:t>T5.2 Implementation of damage recognition system (TL: ETF)</w:t>
+            </w:r>
+          </w:p>
+          <w:p>
+            <w:pPr>
+              <w:suppressAutoHyphens w:val="0"/>
+              <w:rPr>
+                <w:lang w:val="en-US" w:eastAsia="en-US"/>
+              </w:rPr>
+            </w:pPr>
+            <w:r>
+              <w:rPr>
+                <w:color w:val="000000"/>
+                <w:sz w:val="22"/>
+                <w:szCs w:val="22"/>
+                <w:lang w:val="en-US" w:eastAsia="en-US"/>
+              </w:rPr>
+              <w:t>T5.3 Performance analysis and optimization of damage recognition system  (TL: MATF)</w:t>
+            </w:r>
+          </w:p>
+          <w:p>
+            <w:pPr>
+              <w:suppressAutoHyphens w:val="0"/>
+              <w:rPr>
+                <w:lang w:val="en-US" w:eastAsia="en-US"/>
+              </w:rPr>
+            </w:pPr>
+            <w:r>
+              <w:rPr>
+                <w:color w:val="000000"/>
+                <w:sz w:val="22"/>
+                <w:szCs w:val="22"/>
+                <w:lang w:val="en-US" w:eastAsia="en-US"/>
+              </w:rPr>
+              <w:t>T5.4 Generating documentation for damage recognition system (TL: RT-RK)</w:t>
+            </w:r>
+          </w:p>
+          <w:p>
+            <w:pPr>
+              <w:suppressAutoHyphens w:val="0"/>
+              <w:rPr>
+                <w:lang w:val="en-US" w:eastAsia="en-US"/>
+              </w:rPr>
+            </w:pPr>
+            <w:r>
+              <w:rPr>
+                <w:color w:val="000000"/>
+                <w:sz w:val="22"/>
+                <w:szCs w:val="22"/>
+                <w:lang w:val="en-US" w:eastAsia="en-US"/>
+              </w:rPr>
+              <w:t xml:space="preserve">T5.1 - T5.4: To define algorithm which will upgrade sensors to overcome damages specific for Serbian roads. Expectations of this algorithm are higher than existing, because the condition on Serbian roads are worse than in countries for which original algorithm were designed. This will reduce damages on car components. Implement system upgrades, according to designed algorithm, and optimize it according to results of performance analysis. Use </w:t>
+            </w:r>
+            <w:proofErr w:type="spellStart"/>
+            <w:r>
+              <w:rPr>
+                <w:color w:val="000000"/>
+                <w:sz w:val="22"/>
+                <w:szCs w:val="22"/>
+                <w:lang w:val="en-US" w:eastAsia="en-US"/>
+              </w:rPr>
+              <w:t>Doxygen</w:t>
+            </w:r>
+            <w:proofErr w:type="spellEnd"/>
+            <w:r>
+              <w:rPr>
+                <w:color w:val="000000"/>
+                <w:sz w:val="22"/>
+                <w:szCs w:val="22"/>
+                <w:lang w:val="en-US" w:eastAsia="en-US"/>
+              </w:rPr>
+              <w:t xml:space="preserve"> to generate proper documentation for the entire system.</w:t>
+            </w:r>
+          </w:p>
+          <w:p>
+            <w:pPr>
+              <w:suppressAutoHyphens w:val="0"/>
+              <w:rPr>
+                <w:lang w:val="en-US" w:eastAsia="en-US"/>
+              </w:rPr>
+            </w:pPr>
+            <w:r>
+              <w:rPr>
+                <w:color w:val="000000"/>
+                <w:sz w:val="22"/>
+                <w:szCs w:val="22"/>
+                <w:lang w:val="en-US" w:eastAsia="en-US"/>
+              </w:rPr>
+              <w:t>T5.5 Design algorithm for side-line following system (TL: MATF)</w:t>
+            </w:r>
+          </w:p>
+          <w:p>
+            <w:pPr>
+              <w:suppressAutoHyphens w:val="0"/>
+              <w:rPr>
+                <w:lang w:val="en-US" w:eastAsia="en-US"/>
+              </w:rPr>
+            </w:pPr>
+            <w:r>
+              <w:rPr>
+                <w:color w:val="000000"/>
+                <w:sz w:val="22"/>
+                <w:szCs w:val="22"/>
+                <w:lang w:val="en-US" w:eastAsia="en-US"/>
+              </w:rPr>
+              <w:t>T5.6 Implementation of side-line following system  (TL: ETF)</w:t>
+            </w:r>
+          </w:p>
+          <w:p>
+            <w:pPr>
+              <w:suppressAutoHyphens w:val="0"/>
+              <w:rPr>
+                <w:lang w:val="en-US" w:eastAsia="en-US"/>
+              </w:rPr>
+            </w:pPr>
+            <w:r>
+              <w:rPr>
+                <w:color w:val="000000"/>
+                <w:sz w:val="22"/>
+                <w:szCs w:val="22"/>
+                <w:lang w:val="en-US" w:eastAsia="en-US"/>
+              </w:rPr>
+              <w:t>T5.7 Performance analysis and optimization of side-line following system (TL: MATF)</w:t>
+            </w:r>
+          </w:p>
+          <w:p>
+            <w:pPr>
+              <w:suppressAutoHyphens w:val="0"/>
+              <w:rPr>
+                <w:lang w:val="en-US" w:eastAsia="en-US"/>
+              </w:rPr>
+            </w:pPr>
+            <w:r>
+              <w:rPr>
+                <w:color w:val="000000"/>
+                <w:sz w:val="22"/>
+                <w:szCs w:val="22"/>
+                <w:lang w:val="en-US" w:eastAsia="en-US"/>
+              </w:rPr>
+              <w:t>T5.8 Generating documentation for side-line following system (TL: RT-RK)</w:t>
+            </w:r>
+          </w:p>
+          <w:p>
+            <w:pPr>
+              <w:suppressAutoHyphens w:val="0"/>
+              <w:rPr>
+                <w:lang w:val="en-US" w:eastAsia="en-US"/>
+              </w:rPr>
+            </w:pPr>
+            <w:r>
+              <w:rPr>
+                <w:color w:val="000000"/>
+                <w:sz w:val="22"/>
+                <w:szCs w:val="22"/>
+                <w:lang w:val="en-US" w:eastAsia="en-US"/>
+              </w:rPr>
+              <w:t xml:space="preserve">T5.5 - T5.8: To define algorithm which will upgrade sensors to be able to follow poorly colored lines or none-existing lines. In case when some part of line doesn’t exist, system will use width of roads and drive “right-aligned”. Sensor must be able to maintain required distance from each side-line in straight driving and in both left and right curves and turning. Expectations of this algorithm are higher than existing, because the condition on Serbian roads are worse than in countries for which original algorithm were designed. This will reduce possibility of car crush caused by driving in wrong lane. Implement system upgrades, according to designed algorithm, and optimize it according to results of performance analysis. Use </w:t>
+            </w:r>
+            <w:proofErr w:type="spellStart"/>
+            <w:r>
+              <w:rPr>
+                <w:color w:val="000000"/>
+                <w:sz w:val="22"/>
+                <w:szCs w:val="22"/>
+                <w:lang w:val="en-US" w:eastAsia="en-US"/>
+              </w:rPr>
+              <w:t>Doxygen</w:t>
+            </w:r>
+            <w:proofErr w:type="spellEnd"/>
+            <w:r>
+              <w:rPr>
+                <w:color w:val="000000"/>
+                <w:sz w:val="22"/>
+                <w:szCs w:val="22"/>
+                <w:lang w:val="en-US" w:eastAsia="en-US"/>
+              </w:rPr>
+              <w:t xml:space="preserve"> to generate proper documentation for the entire system.</w:t>
+            </w:r>
+          </w:p>
+          <w:p>
+            <w:pPr>
+              <w:suppressAutoHyphens w:val="0"/>
+              <w:rPr>
+                <w:lang w:val="en-US" w:eastAsia="en-US"/>
+              </w:rPr>
+            </w:pPr>
+            <w:r>
+              <w:rPr>
+                <w:color w:val="000000"/>
+                <w:sz w:val="22"/>
+                <w:szCs w:val="22"/>
+                <w:lang w:val="en-US" w:eastAsia="en-US"/>
+              </w:rPr>
+              <w:t xml:space="preserve">T5.9 Design algorithm for  car distance and speed  system (TL: MATF) </w:t>
+            </w:r>
+          </w:p>
+          <w:p>
+            <w:pPr>
+              <w:suppressAutoHyphens w:val="0"/>
+              <w:rPr>
+                <w:lang w:val="en-US" w:eastAsia="en-US"/>
+              </w:rPr>
+            </w:pPr>
+            <w:r>
+              <w:rPr>
+                <w:color w:val="000000"/>
+                <w:sz w:val="22"/>
+                <w:szCs w:val="22"/>
+                <w:lang w:val="en-US" w:eastAsia="en-US"/>
+              </w:rPr>
+              <w:t>T5.10 Implementation of  car distance and speed  system (TL: ETF)</w:t>
+            </w:r>
+          </w:p>
+          <w:p>
+            <w:pPr>
+              <w:suppressAutoHyphens w:val="0"/>
+              <w:rPr>
+                <w:lang w:val="en-US" w:eastAsia="en-US"/>
+              </w:rPr>
+            </w:pPr>
+            <w:r>
+              <w:rPr>
+                <w:color w:val="000000"/>
+                <w:sz w:val="22"/>
+                <w:szCs w:val="22"/>
+                <w:lang w:val="en-US" w:eastAsia="en-US"/>
+              </w:rPr>
+              <w:t>T5.11 Performance analysis and optimization of car distance and speed  system  (TL: MATF)</w:t>
+            </w:r>
+          </w:p>
+          <w:p>
+            <w:pPr>
+              <w:suppressAutoHyphens w:val="0"/>
+              <w:rPr>
+                <w:lang w:val="en-US" w:eastAsia="en-US"/>
+              </w:rPr>
+            </w:pPr>
+            <w:r>
+              <w:rPr>
+                <w:color w:val="000000"/>
+                <w:sz w:val="22"/>
+                <w:szCs w:val="22"/>
+                <w:lang w:val="en-US" w:eastAsia="en-US"/>
+              </w:rPr>
+              <w:t xml:space="preserve">T5.12 Generating documentation for car distance and speed  system (TL: RT-RK) </w:t>
+            </w:r>
+          </w:p>
+          <w:p>
+            <w:pPr>
+              <w:suppressAutoHyphens w:val="0"/>
+              <w:rPr>
+                <w:lang w:val="en-US" w:eastAsia="en-US"/>
+              </w:rPr>
+            </w:pPr>
+            <w:r>
+              <w:rPr>
+                <w:color w:val="000000"/>
+                <w:sz w:val="22"/>
+                <w:szCs w:val="22"/>
+                <w:lang w:val="en-US" w:eastAsia="en-US"/>
+              </w:rPr>
+              <w:t xml:space="preserve">T5.9 - T5.12: To define algorithm which will upgrade sensors to be able to measure distance from both cars in front and behind and optimize speed to keep it constant. Sensor must be able to work perfectly fine in special cases like when cars are poorly enlightened, have unordinary shape (missing or damaged parts) or have similar quality disabilities. Expectations of this algorithm are higher than existing, because cars present on Serbian roads are older and have worse quality than in countries for which original algorithm were designed. This will reduce possibility of car crush caused by inadequate speed. Implement system upgrades, according to designed algorithm, and optimize it according to results of performance analysis. Use </w:t>
+            </w:r>
+            <w:proofErr w:type="spellStart"/>
+            <w:r>
+              <w:rPr>
+                <w:color w:val="000000"/>
+                <w:sz w:val="22"/>
+                <w:szCs w:val="22"/>
+                <w:lang w:val="en-US" w:eastAsia="en-US"/>
+              </w:rPr>
+              <w:t>Doxygen</w:t>
+            </w:r>
+            <w:proofErr w:type="spellEnd"/>
+            <w:r>
+              <w:rPr>
+                <w:color w:val="000000"/>
+                <w:sz w:val="22"/>
+                <w:szCs w:val="22"/>
+                <w:lang w:val="en-US" w:eastAsia="en-US"/>
+              </w:rPr>
+              <w:t xml:space="preserve"> to generate proper documentation for the entire system.</w:t>
             </w:r>
           </w:p>
         </w:tc>
@@ -22862,7 +25039,39 @@
                 <w:sz w:val="22"/>
                 <w:szCs w:val="22"/>
               </w:rPr>
-              <w:t xml:space="preserve"> (brief description) and month of delivery</w:t>
+              <w:t xml:space="preserve"> </w:t>
+            </w:r>
+          </w:p>
+          <w:p>
+            <w:pPr>
+              <w:spacing w:before="60" w:after="60"/>
+              <w:rPr>
+                <w:sz w:val="22"/>
+                <w:szCs w:val="22"/>
+              </w:rPr>
+            </w:pPr>
+            <w:r>
+              <w:rPr>
+                <w:sz w:val="22"/>
+                <w:szCs w:val="22"/>
+              </w:rPr>
+              <w:t>D5.1. Documented code</w:t>
+            </w:r>
+          </w:p>
+          <w:p>
+            <w:pPr>
+              <w:spacing w:before="60" w:after="60"/>
+              <w:rPr>
+                <w:sz w:val="22"/>
+                <w:szCs w:val="22"/>
+              </w:rPr>
+            </w:pPr>
+            <w:r>
+              <w:rPr>
+                <w:sz w:val="22"/>
+                <w:szCs w:val="22"/>
+              </w:rPr>
+              <w:t>D5.2 Final version of software (M5.1. – M5.4.)</w:t>
             </w:r>
           </w:p>
         </w:tc>
@@ -23571,6 +25780,7 @@
                 <w:sz w:val="22"/>
                 <w:szCs w:val="22"/>
               </w:rPr>
+              <w:lastRenderedPageBreak/>
               <w:t>Person-months per participant</w:t>
             </w:r>
           </w:p>
@@ -23787,6 +25997,23 @@
               <w:t xml:space="preserve"> </w:t>
             </w:r>
           </w:p>
+          <w:p>
+            <w:pPr>
+              <w:spacing w:before="60" w:after="60"/>
+              <w:rPr>
+                <w:sz w:val="22"/>
+                <w:szCs w:val="22"/>
+              </w:rPr>
+            </w:pPr>
+            <w:r>
+              <w:rPr>
+                <w:color w:val="000000"/>
+                <w:sz w:val="22"/>
+                <w:szCs w:val="22"/>
+              </w:rPr>
+              <w:t>Define testing strategy of modified autopilot system in real-life situations. Define test cases (every combination of road type and car model). Perform testing of each test case. Inform on success ratings.</w:t>
+            </w:r>
+          </w:p>
         </w:tc>
       </w:tr>
       <w:tr>
@@ -23826,7 +26053,249 @@
                 <w:sz w:val="22"/>
                 <w:szCs w:val="22"/>
               </w:rPr>
-              <w:t xml:space="preserve"> (possibly broken down into tasks) and role of partners</w:t>
+              <w:t xml:space="preserve"> </w:t>
+            </w:r>
+          </w:p>
+          <w:p>
+            <w:pPr>
+              <w:suppressAutoHyphens w:val="0"/>
+              <w:rPr>
+                <w:lang w:val="en-US" w:eastAsia="en-US"/>
+              </w:rPr>
+            </w:pPr>
+            <w:r>
+              <w:rPr>
+                <w:color w:val="000000"/>
+                <w:sz w:val="22"/>
+                <w:szCs w:val="22"/>
+                <w:lang w:val="en-US" w:eastAsia="en-US"/>
+              </w:rPr>
+              <w:t xml:space="preserve">WP Leader: </w:t>
+            </w:r>
+            <w:proofErr w:type="gramStart"/>
+            <w:r>
+              <w:rPr>
+                <w:color w:val="000000"/>
+                <w:sz w:val="22"/>
+                <w:szCs w:val="22"/>
+                <w:lang w:val="en-US" w:eastAsia="en-US"/>
+              </w:rPr>
+              <w:t>OBLO, …</w:t>
+            </w:r>
+            <w:proofErr w:type="gramEnd"/>
+            <w:r>
+              <w:rPr>
+                <w:color w:val="000000"/>
+                <w:sz w:val="22"/>
+                <w:szCs w:val="22"/>
+                <w:lang w:val="en-US" w:eastAsia="en-US"/>
+              </w:rPr>
+              <w:t xml:space="preserve"> </w:t>
+            </w:r>
+            <w:proofErr w:type="spellStart"/>
+            <w:r>
+              <w:rPr>
+                <w:color w:val="000000"/>
+                <w:sz w:val="22"/>
+                <w:szCs w:val="22"/>
+                <w:lang w:val="en-US" w:eastAsia="en-US"/>
+              </w:rPr>
+              <w:t>TTTech</w:t>
+            </w:r>
+            <w:proofErr w:type="spellEnd"/>
+            <w:r>
+              <w:rPr>
+                <w:color w:val="000000"/>
+                <w:sz w:val="22"/>
+                <w:szCs w:val="22"/>
+                <w:lang w:val="en-US" w:eastAsia="en-US"/>
+              </w:rPr>
+              <w:t>, RT-RK</w:t>
+            </w:r>
+          </w:p>
+          <w:p>
+            <w:pPr>
+              <w:suppressAutoHyphens w:val="0"/>
+              <w:rPr>
+                <w:lang w:val="en-US" w:eastAsia="en-US"/>
+              </w:rPr>
+            </w:pPr>
+            <w:r>
+              <w:rPr>
+                <w:color w:val="000000"/>
+                <w:sz w:val="22"/>
+                <w:szCs w:val="22"/>
+                <w:lang w:val="en-US" w:eastAsia="en-US"/>
+              </w:rPr>
+              <w:t xml:space="preserve">This work package will focus on designing and performing </w:t>
+            </w:r>
+            <w:proofErr w:type="gramStart"/>
+            <w:r>
+              <w:rPr>
+                <w:color w:val="000000"/>
+                <w:sz w:val="22"/>
+                <w:szCs w:val="22"/>
+                <w:lang w:val="en-US" w:eastAsia="en-US"/>
+              </w:rPr>
+              <w:t>testing, that</w:t>
+            </w:r>
+            <w:proofErr w:type="gramEnd"/>
+            <w:r>
+              <w:rPr>
+                <w:color w:val="000000"/>
+                <w:sz w:val="22"/>
+                <w:szCs w:val="22"/>
+                <w:lang w:val="en-US" w:eastAsia="en-US"/>
+              </w:rPr>
+              <w:t xml:space="preserve"> will show if designed software fulfilled expectations described in this proposal. It must be designed to cover high number of different real-life situations, and also cover a statistically large number of possible scenarios. </w:t>
+            </w:r>
+          </w:p>
+          <w:p>
+            <w:pPr>
+              <w:suppressAutoHyphens w:val="0"/>
+              <w:rPr>
+                <w:lang w:val="en-US" w:eastAsia="en-US"/>
+              </w:rPr>
+            </w:pPr>
+            <w:r>
+              <w:rPr>
+                <w:color w:val="000000"/>
+                <w:sz w:val="22"/>
+                <w:szCs w:val="22"/>
+                <w:lang w:val="en-US" w:eastAsia="en-US"/>
+              </w:rPr>
+              <w:t xml:space="preserve">T6.1 Define testing </w:t>
+            </w:r>
+            <w:proofErr w:type="gramStart"/>
+            <w:r>
+              <w:rPr>
+                <w:color w:val="000000"/>
+                <w:sz w:val="22"/>
+                <w:szCs w:val="22"/>
+                <w:lang w:val="en-US" w:eastAsia="en-US"/>
+              </w:rPr>
+              <w:t>strategy  (</w:t>
+            </w:r>
+            <w:proofErr w:type="gramEnd"/>
+            <w:r>
+              <w:rPr>
+                <w:color w:val="000000"/>
+                <w:sz w:val="22"/>
+                <w:szCs w:val="22"/>
+                <w:lang w:val="en-US" w:eastAsia="en-US"/>
+              </w:rPr>
+              <w:t>TL: OBLO) - Design a proper strategy that will cover a significantly large number of  possible scenarios with minimum test cases.</w:t>
+            </w:r>
+          </w:p>
+          <w:p>
+            <w:pPr>
+              <w:suppressAutoHyphens w:val="0"/>
+              <w:rPr>
+                <w:lang w:val="en-US" w:eastAsia="en-US"/>
+              </w:rPr>
+            </w:pPr>
+            <w:r>
+              <w:rPr>
+                <w:color w:val="000000"/>
+                <w:sz w:val="22"/>
+                <w:szCs w:val="22"/>
+                <w:lang w:val="en-US" w:eastAsia="en-US"/>
+              </w:rPr>
+              <w:t>T6.2 Define test cases (TL: RT-RK) - Provide full description (environment in which testing is performed, expectations, steps to execute test and methods use for  measurement of success ratings)</w:t>
+            </w:r>
+          </w:p>
+          <w:p>
+            <w:pPr>
+              <w:suppressAutoHyphens w:val="0"/>
+              <w:rPr>
+                <w:lang w:val="en-US" w:eastAsia="en-US"/>
+              </w:rPr>
+            </w:pPr>
+            <w:r>
+              <w:rPr>
+                <w:color w:val="000000"/>
+                <w:sz w:val="22"/>
+                <w:szCs w:val="22"/>
+                <w:lang w:val="en-US" w:eastAsia="en-US"/>
+              </w:rPr>
+              <w:t xml:space="preserve">T6.3 Perform </w:t>
+            </w:r>
+            <w:proofErr w:type="gramStart"/>
+            <w:r>
+              <w:rPr>
+                <w:color w:val="000000"/>
+                <w:sz w:val="22"/>
+                <w:szCs w:val="22"/>
+                <w:lang w:val="en-US" w:eastAsia="en-US"/>
+              </w:rPr>
+              <w:t>testing  (</w:t>
+            </w:r>
+            <w:proofErr w:type="gramEnd"/>
+            <w:r>
+              <w:rPr>
+                <w:color w:val="000000"/>
+                <w:sz w:val="22"/>
+                <w:szCs w:val="22"/>
+                <w:lang w:val="en-US" w:eastAsia="en-US"/>
+              </w:rPr>
+              <w:t xml:space="preserve">TL: </w:t>
+            </w:r>
+            <w:proofErr w:type="spellStart"/>
+            <w:r>
+              <w:rPr>
+                <w:color w:val="000000"/>
+                <w:sz w:val="22"/>
+                <w:szCs w:val="22"/>
+                <w:lang w:val="en-US" w:eastAsia="en-US"/>
+              </w:rPr>
+              <w:t>TTTech</w:t>
+            </w:r>
+            <w:proofErr w:type="spellEnd"/>
+            <w:r>
+              <w:rPr>
+                <w:color w:val="000000"/>
+                <w:sz w:val="22"/>
+                <w:szCs w:val="22"/>
+                <w:lang w:val="en-US" w:eastAsia="en-US"/>
+              </w:rPr>
+              <w:t xml:space="preserve">) - Perform testing for every combination of road type and car model. </w:t>
+            </w:r>
+          </w:p>
+          <w:p>
+            <w:pPr>
+              <w:suppressAutoHyphens w:val="0"/>
+              <w:rPr>
+                <w:lang w:val="en-US" w:eastAsia="en-US"/>
+              </w:rPr>
+            </w:pPr>
+            <w:r>
+              <w:rPr>
+                <w:color w:val="000000"/>
+                <w:sz w:val="22"/>
+                <w:szCs w:val="22"/>
+                <w:lang w:val="en-US" w:eastAsia="en-US"/>
+              </w:rPr>
+              <w:t xml:space="preserve">T6.4 Generate success rating </w:t>
+            </w:r>
+            <w:proofErr w:type="gramStart"/>
+            <w:r>
+              <w:rPr>
+                <w:color w:val="000000"/>
+                <w:sz w:val="22"/>
+                <w:szCs w:val="22"/>
+                <w:lang w:val="en-US" w:eastAsia="en-US"/>
+              </w:rPr>
+              <w:t>report  (</w:t>
+            </w:r>
+            <w:proofErr w:type="gramEnd"/>
+            <w:r>
+              <w:rPr>
+                <w:color w:val="000000"/>
+                <w:sz w:val="22"/>
+                <w:szCs w:val="22"/>
+                <w:lang w:val="en-US" w:eastAsia="en-US"/>
+              </w:rPr>
+              <w:t>TL: OBLO) - Analyze data about success ratings of all 12 tests and generate combined report.</w:t>
             </w:r>
           </w:p>
         </w:tc>
@@ -23863,12 +26332,37 @@
               </w:rPr>
               <w:t>Deliverables</w:t>
             </w:r>
-            <w:r>
-              <w:rPr>
-                <w:sz w:val="22"/>
-                <w:szCs w:val="22"/>
-              </w:rPr>
-              <w:t xml:space="preserve"> (brief description) and month of delivery</w:t>
+          </w:p>
+          <w:p>
+            <w:pPr>
+              <w:spacing w:before="60" w:after="60"/>
+              <w:rPr>
+                <w:sz w:val="22"/>
+                <w:szCs w:val="22"/>
+              </w:rPr>
+            </w:pPr>
+            <w:r>
+              <w:rPr>
+                <w:sz w:val="22"/>
+                <w:szCs w:val="22"/>
+              </w:rPr>
+              <w:t>D6.1. Documented testing procedures (M6.1)</w:t>
+            </w:r>
+          </w:p>
+          <w:p>
+            <w:pPr>
+              <w:spacing w:before="60" w:after="60"/>
+              <w:rPr>
+                <w:sz w:val="22"/>
+                <w:szCs w:val="22"/>
+              </w:rPr>
+            </w:pPr>
+            <w:r>
+              <w:rPr>
+                <w:sz w:val="22"/>
+                <w:szCs w:val="22"/>
+              </w:rPr>
+              <w:t>D6.2. Reporting on testing results (M6.2.)</w:t>
             </w:r>
           </w:p>
         </w:tc>
@@ -24791,6 +27285,38 @@
               <w:t xml:space="preserve"> </w:t>
             </w:r>
           </w:p>
+          <w:p>
+            <w:pPr>
+              <w:suppressAutoHyphens w:val="0"/>
+              <w:rPr>
+                <w:lang w:val="en-US" w:eastAsia="en-US"/>
+              </w:rPr>
+            </w:pPr>
+            <w:r>
+              <w:rPr>
+                <w:color w:val="000000"/>
+                <w:sz w:val="22"/>
+                <w:szCs w:val="22"/>
+                <w:lang w:val="en-US" w:eastAsia="en-US"/>
+              </w:rPr>
+              <w:t>To do constantly a public dissemination about this project.</w:t>
+            </w:r>
+            <w:r>
+              <w:rPr>
+                <w:lang w:val="en-US" w:eastAsia="en-US"/>
+              </w:rPr>
+              <w:t xml:space="preserve"> </w:t>
+            </w:r>
+            <w:r>
+              <w:rPr>
+                <w:color w:val="000000"/>
+                <w:sz w:val="22"/>
+                <w:szCs w:val="22"/>
+                <w:lang w:val="en-US" w:eastAsia="en-US"/>
+              </w:rPr>
+              <w:t xml:space="preserve">To periodically participate in car shows and seminars. To publish a significant number of articles in international car magazines. To prepare market for acquisition of this system. To define strategic research areas of common interest to project participants for the future research. </w:t>
+            </w:r>
+          </w:p>
         </w:tc>
       </w:tr>
       <w:tr>
@@ -24813,24 +27339,155 @@
             <w:pPr>
               <w:spacing w:before="60" w:after="60"/>
               <w:rPr>
-                <w:sz w:val="22"/>
-                <w:szCs w:val="22"/>
-              </w:rPr>
-            </w:pPr>
-            <w:r>
-              <w:rPr>
                 <w:b/>
                 <w:sz w:val="22"/>
                 <w:szCs w:val="22"/>
               </w:rPr>
-              <w:t>Description of work</w:t>
-            </w:r>
-            <w:r>
-              <w:rPr>
-                <w:sz w:val="22"/>
-                <w:szCs w:val="22"/>
-              </w:rPr>
-              <w:t xml:space="preserve"> (possibly broken down into tasks) and role of partners</w:t>
+            </w:pPr>
+            <w:r>
+              <w:rPr>
+                <w:b/>
+                <w:sz w:val="22"/>
+                <w:szCs w:val="22"/>
+              </w:rPr>
+              <w:t xml:space="preserve">Description of work </w:t>
+            </w:r>
+          </w:p>
+          <w:p>
+            <w:pPr>
+              <w:suppressAutoHyphens w:val="0"/>
+              <w:rPr>
+                <w:color w:val="000000"/>
+                <w:sz w:val="22"/>
+                <w:szCs w:val="22"/>
+                <w:lang w:val="en-US" w:eastAsia="en-US"/>
+              </w:rPr>
+            </w:pPr>
+            <w:r>
+              <w:rPr>
+                <w:color w:val="000000"/>
+                <w:sz w:val="22"/>
+                <w:szCs w:val="22"/>
+                <w:lang w:val="en-US" w:eastAsia="en-US"/>
+              </w:rPr>
+              <w:t>WP Leader: RT-RK</w:t>
+            </w:r>
+          </w:p>
+          <w:p>
+            <w:pPr>
+              <w:suppressAutoHyphens w:val="0"/>
+              <w:rPr>
+                <w:color w:val="000000"/>
+                <w:sz w:val="22"/>
+                <w:szCs w:val="22"/>
+                <w:lang w:val="en-US" w:eastAsia="en-US"/>
+              </w:rPr>
+            </w:pPr>
+            <w:r>
+              <w:rPr>
+                <w:color w:val="000000"/>
+                <w:sz w:val="22"/>
+                <w:szCs w:val="22"/>
+                <w:lang w:val="en-US" w:eastAsia="en-US"/>
+              </w:rPr>
+              <w:t>The main goal of this WP is to achieve the maximum dissemination on special sessions, seminars and car shows.  To use suitable media events for further spread of information about the benefits of applications. To gain a more competitive position on the world market and consequently boost the local economy.</w:t>
+            </w:r>
+          </w:p>
+          <w:p>
+            <w:pPr>
+              <w:suppressAutoHyphens w:val="0"/>
+              <w:rPr>
+                <w:color w:val="000000"/>
+                <w:sz w:val="22"/>
+                <w:szCs w:val="22"/>
+                <w:lang w:val="en-US" w:eastAsia="en-US"/>
+              </w:rPr>
+            </w:pPr>
+            <w:r>
+              <w:rPr>
+                <w:color w:val="000000"/>
+                <w:sz w:val="22"/>
+                <w:szCs w:val="22"/>
+                <w:lang w:val="en-US" w:eastAsia="en-US"/>
+              </w:rPr>
+              <w:t>T7.1 Attend seminars organized by automotive industry (TL: RT-RK) - Write scientific papers on beneficiaries of this software. Attend first seminar in 15th month of the project, get noticed and publish first paper. Write scientific on contribution provided by the project. Attend first seminar in 22th month of the project, get noticed and publish second paper.</w:t>
+            </w:r>
+          </w:p>
+          <w:p>
+            <w:pPr>
+              <w:suppressAutoHyphens w:val="0"/>
+              <w:rPr>
+                <w:color w:val="000000"/>
+                <w:sz w:val="22"/>
+                <w:szCs w:val="22"/>
+                <w:lang w:val="en-US" w:eastAsia="en-US"/>
+              </w:rPr>
+            </w:pPr>
+            <w:r>
+              <w:rPr>
+                <w:color w:val="000000"/>
+                <w:sz w:val="22"/>
+                <w:szCs w:val="22"/>
+                <w:lang w:val="en-US" w:eastAsia="en-US"/>
+              </w:rPr>
+              <w:t>T7.2 Attend car shows (TL: ETF) - Prepare for and attend two big car shows: WOODWARD DREAM CRUISE in 13th and INTERNATIONAL GENEVA MOTOR SHOW 23th month of the project.</w:t>
+            </w:r>
+          </w:p>
+          <w:p>
+            <w:pPr>
+              <w:suppressAutoHyphens w:val="0"/>
+              <w:rPr>
+                <w:lang w:val="en-US" w:eastAsia="en-US"/>
+              </w:rPr>
+            </w:pPr>
+            <w:r>
+              <w:rPr>
+                <w:color w:val="000000"/>
+                <w:sz w:val="22"/>
+                <w:szCs w:val="22"/>
+                <w:lang w:val="en-US" w:eastAsia="en-US"/>
+              </w:rPr>
+              <w:t xml:space="preserve">T7.3. Publish articles in international car </w:t>
+            </w:r>
+            <w:proofErr w:type="gramStart"/>
+            <w:r>
+              <w:rPr>
+                <w:color w:val="000000"/>
+                <w:sz w:val="22"/>
+                <w:szCs w:val="22"/>
+                <w:lang w:val="en-US" w:eastAsia="en-US"/>
+              </w:rPr>
+              <w:t>magazines  (</w:t>
+            </w:r>
+            <w:proofErr w:type="gramEnd"/>
+            <w:r>
+              <w:rPr>
+                <w:color w:val="000000"/>
+                <w:sz w:val="22"/>
+                <w:szCs w:val="22"/>
+                <w:lang w:val="en-US" w:eastAsia="en-US"/>
+              </w:rPr>
+              <w:t xml:space="preserve">TL: MATF) - Write and publish articles in most famous international car magazines. Goal is to publish at least one per month during dissemination period. Main focus is on: Top Gear, Road &amp; Track and </w:t>
+            </w:r>
+            <w:proofErr w:type="spellStart"/>
+            <w:r>
+              <w:rPr>
+                <w:color w:val="000000"/>
+                <w:sz w:val="22"/>
+                <w:szCs w:val="22"/>
+                <w:lang w:val="en-US" w:eastAsia="en-US"/>
+              </w:rPr>
+              <w:t>Hemmings</w:t>
+            </w:r>
+            <w:proofErr w:type="spellEnd"/>
+            <w:r>
+              <w:rPr>
+                <w:color w:val="000000"/>
+                <w:sz w:val="22"/>
+                <w:szCs w:val="22"/>
+                <w:lang w:val="en-US" w:eastAsia="en-US"/>
+              </w:rPr>
+              <w:t xml:space="preserve"> Motor News.</w:t>
             </w:r>
           </w:p>
         </w:tc>
@@ -24865,14 +27522,125 @@
                 <w:sz w:val="22"/>
                 <w:szCs w:val="22"/>
               </w:rPr>
+              <w:lastRenderedPageBreak/>
               <w:t>Deliverables</w:t>
             </w:r>
-            <w:r>
-              <w:rPr>
-                <w:sz w:val="22"/>
-                <w:szCs w:val="22"/>
-              </w:rPr>
-              <w:t xml:space="preserve"> (brief description) and month of delivery</w:t>
+          </w:p>
+          <w:p>
+            <w:pPr>
+              <w:spacing w:before="60" w:after="60"/>
+              <w:rPr>
+                <w:sz w:val="22"/>
+                <w:szCs w:val="22"/>
+              </w:rPr>
+            </w:pPr>
+            <w:r>
+              <w:rPr>
+                <w:color w:val="000000"/>
+                <w:sz w:val="22"/>
+                <w:szCs w:val="22"/>
+              </w:rPr>
+              <w:t>D7.1</w:t>
+            </w:r>
+            <w:r>
+              <w:rPr>
+                <w:color w:val="000000"/>
+                <w:sz w:val="22"/>
+                <w:szCs w:val="22"/>
+              </w:rPr>
+              <w:t xml:space="preserve"> D7.2</w:t>
+            </w:r>
+            <w:r>
+              <w:rPr>
+                <w:rStyle w:val="apple-tab-span"/>
+                <w:color w:val="000000"/>
+                <w:sz w:val="22"/>
+                <w:szCs w:val="22"/>
+              </w:rPr>
+              <w:t xml:space="preserve"> (M1.2) </w:t>
+            </w:r>
+            <w:r>
+              <w:rPr>
+                <w:color w:val="000000"/>
+                <w:sz w:val="22"/>
+                <w:szCs w:val="22"/>
+              </w:rPr>
+              <w:t>Number of participants at automotive seminars and sessions</w:t>
+            </w:r>
+            <w:r>
+              <w:rPr>
+                <w:color w:val="000000"/>
+                <w:sz w:val="22"/>
+                <w:szCs w:val="22"/>
+              </w:rPr>
+              <w:t>.</w:t>
+            </w:r>
+            <w:r>
+              <w:rPr>
+                <w:rStyle w:val="apple-tab-span"/>
+                <w:color w:val="000000"/>
+                <w:sz w:val="22"/>
+                <w:szCs w:val="22"/>
+              </w:rPr>
+              <w:t xml:space="preserve"> </w:t>
+            </w:r>
+            <w:r>
+              <w:rPr>
+                <w:color w:val="000000"/>
+                <w:sz w:val="22"/>
+                <w:szCs w:val="22"/>
+              </w:rPr>
+              <w:t xml:space="preserve">Number of car shows </w:t>
+            </w:r>
+            <w:r>
+              <w:rPr>
+                <w:color w:val="000000"/>
+                <w:sz w:val="22"/>
+                <w:szCs w:val="22"/>
+              </w:rPr>
+              <w:t xml:space="preserve">organized </w:t>
+            </w:r>
+            <w:r>
+              <w:rPr>
+                <w:color w:val="000000"/>
+                <w:sz w:val="22"/>
+                <w:szCs w:val="22"/>
+              </w:rPr>
+              <w:br/>
+              <w:t>D7.3</w:t>
+            </w:r>
+            <w:r>
+              <w:rPr>
+                <w:rStyle w:val="apple-tab-span"/>
+                <w:color w:val="000000"/>
+                <w:sz w:val="22"/>
+                <w:szCs w:val="22"/>
+              </w:rPr>
+              <w:t xml:space="preserve"> (M1.1) </w:t>
+            </w:r>
+            <w:r>
+              <w:rPr>
+                <w:color w:val="000000"/>
+                <w:sz w:val="22"/>
+                <w:szCs w:val="22"/>
+              </w:rPr>
+              <w:t xml:space="preserve">Number of </w:t>
+            </w:r>
+            <w:r>
+              <w:rPr>
+                <w:color w:val="000000"/>
+                <w:sz w:val="22"/>
+                <w:szCs w:val="22"/>
+              </w:rPr>
+              <w:t>articles</w:t>
+            </w:r>
+            <w:r>
+              <w:rPr>
+                <w:color w:val="000000"/>
+                <w:sz w:val="22"/>
+                <w:szCs w:val="22"/>
+              </w:rPr>
+              <w:t xml:space="preserve"> in international car magazines</w:t>
             </w:r>
           </w:p>
         </w:tc>
@@ -33188,19 +35956,117 @@
 
 <file path=word/footer1.xml><?xml version="1.0" encoding="utf-8"?>
 <w:ftr xmlns:wpc="http://schemas.microsoft.com/office/word/2010/wordprocessingCanvas" xmlns:mc="http://schemas.openxmlformats.org/markup-compatibility/2006" xmlns:o="urn:schemas-microsoft-com:office:office" xmlns:r="http://schemas.openxmlformats.org/officeDocument/2006/relationships" xmlns:m="http://schemas.openxmlformats.org/officeDocument/2006/math" xmlns:v="urn:schemas-microsoft-com:vml" xmlns:wp14="http://schemas.microsoft.com/office/word/2010/wordprocessingDrawing" xmlns:wp="http://schemas.openxmlformats.org/drawingml/2006/wordprocessingDrawing" xmlns:w10="urn:schemas-microsoft-com:office:word" xmlns:w="http://schemas.openxmlformats.org/wordprocessingml/2006/main" xmlns:w14="http://schemas.microsoft.com/office/word/2010/wordml" xmlns:w15="http://schemas.microsoft.com/office/word/2012/wordml" xmlns:wpg="http://schemas.microsoft.com/office/word/2010/wordprocessingGroup" xmlns:wpi="http://schemas.microsoft.com/office/word/2010/wordprocessingInk" xmlns:wne="http://schemas.microsoft.com/office/word/2006/wordml" xmlns:wps="http://schemas.microsoft.com/office/word/2010/wordprocessingShape" mc:Ignorable="w14 w15 wp14">
+  <w:sdt>
+    <w:sdtPr>
+      <w:id w:val="-874460670"/>
+      <w:docPartObj>
+        <w:docPartGallery w:val="Page Numbers (Bottom of Page)"/>
+        <w:docPartUnique/>
+      </w:docPartObj>
+    </w:sdtPr>
+    <w:sdtContent>
+      <w:sdt>
+        <w:sdtPr>
+          <w:id w:val="1728636285"/>
+          <w:docPartObj>
+            <w:docPartGallery w:val="Page Numbers (Top of Page)"/>
+            <w:docPartUnique/>
+          </w:docPartObj>
+        </w:sdtPr>
+        <w:sdtContent>
+          <w:p>
+            <w:pPr>
+              <w:pStyle w:val="Footer"/>
+              <w:jc w:val="center"/>
+            </w:pPr>
+            <w:r>
+              <w:t xml:space="preserve">Page </w:t>
+            </w:r>
+            <w:r>
+              <w:rPr>
+                <w:b/>
+                <w:bCs/>
+              </w:rPr>
+              <w:fldChar w:fldCharType="begin"/>
+            </w:r>
+            <w:r>
+              <w:rPr>
+                <w:b/>
+                <w:bCs/>
+              </w:rPr>
+              <w:instrText xml:space="preserve"> PAGE </w:instrText>
+            </w:r>
+            <w:r>
+              <w:rPr>
+                <w:b/>
+                <w:bCs/>
+              </w:rPr>
+              <w:fldChar w:fldCharType="separate"/>
+            </w:r>
+            <w:r>
+              <w:rPr>
+                <w:b/>
+                <w:bCs/>
+                <w:noProof/>
+              </w:rPr>
+              <w:t>2</w:t>
+            </w:r>
+            <w:r>
+              <w:rPr>
+                <w:b/>
+                <w:bCs/>
+              </w:rPr>
+              <w:fldChar w:fldCharType="end"/>
+            </w:r>
+            <w:r>
+              <w:t xml:space="preserve"> of </w:t>
+            </w:r>
+            <w:r>
+              <w:rPr>
+                <w:b/>
+                <w:bCs/>
+              </w:rPr>
+              <w:fldChar w:fldCharType="begin"/>
+            </w:r>
+            <w:r>
+              <w:rPr>
+                <w:b/>
+                <w:bCs/>
+              </w:rPr>
+              <w:instrText xml:space="preserve"> NUMPAGES  </w:instrText>
+            </w:r>
+            <w:r>
+              <w:rPr>
+                <w:b/>
+                <w:bCs/>
+              </w:rPr>
+              <w:fldChar w:fldCharType="separate"/>
+            </w:r>
+            <w:r>
+              <w:rPr>
+                <w:b/>
+                <w:bCs/>
+                <w:noProof/>
+              </w:rPr>
+              <w:t>29</w:t>
+            </w:r>
+            <w:r>
+              <w:rPr>
+                <w:b/>
+                <w:bCs/>
+              </w:rPr>
+              <w:fldChar w:fldCharType="end"/>
+            </w:r>
+          </w:p>
+        </w:sdtContent>
+      </w:sdt>
+    </w:sdtContent>
+  </w:sdt>
   <w:p>
     <w:pPr>
       <w:pStyle w:val="Footer"/>
       <w:jc w:val="center"/>
     </w:pPr>
-    <w:r>
-      <w:rPr>
-        <w:sz w:val="20"/>
-        <w:szCs w:val="20"/>
-        <w:lang w:val="en-US"/>
-      </w:rPr>
-      <w:t>Proposal Part B: page [x] of [y]</w:t>
-    </w:r>
   </w:p>
 </w:ftr>
 </file>
@@ -36185,6 +39051,7 @@
   <w:style w:type="character" w:default="1" w:styleId="DefaultParagraphFont">
     <w:name w:val="Default Paragraph Font"/>
     <w:uiPriority w:val="1"/>
+    <w:semiHidden/>
     <w:unhideWhenUsed/>
   </w:style>
   <w:style w:type="table" w:default="1" w:styleId="TableNormal">
@@ -36502,6 +39369,7 @@
   <w:style w:type="paragraph" w:styleId="NormalWeb">
     <w:name w:val="Normal (Web)"/>
     <w:basedOn w:val="Normal"/>
+    <w:uiPriority w:val="99"/>
     <w:pPr>
       <w:spacing w:before="100" w:after="100"/>
     </w:pPr>
@@ -36530,6 +39398,8 @@
   <w:style w:type="paragraph" w:styleId="Footer">
     <w:name w:val="footer"/>
     <w:basedOn w:val="Normal"/>
+    <w:link w:val="FooterChar"/>
+    <w:uiPriority w:val="99"/>
     <w:pPr>
       <w:tabs>
         <w:tab w:val="center" w:pos="4153"/>
@@ -36665,6 +39535,23 @@
     </w:pPr>
     <w:rPr>
       <w:lang w:val="en-US" w:eastAsia="en-US"/>
+    </w:rPr>
+  </w:style>
+  <w:style w:type="character" w:customStyle="1" w:styleId="apple-tab-span">
+    <w:name w:val="apple-tab-span"/>
+    <w:basedOn w:val="DefaultParagraphFont"/>
+    <w:rsid w:val="00786745"/>
+  </w:style>
+  <w:style w:type="character" w:customStyle="1" w:styleId="FooterChar">
+    <w:name w:val="Footer Char"/>
+    <w:basedOn w:val="DefaultParagraphFont"/>
+    <w:link w:val="Footer"/>
+    <w:uiPriority w:val="99"/>
+    <w:rsid w:val="00CA01E3"/>
+    <w:rPr>
+      <w:sz w:val="24"/>
+      <w:szCs w:val="24"/>
+      <w:lang w:val="en-GB" w:eastAsia="zh-CN"/>
     </w:rPr>
   </w:style>
 </w:styles>
@@ -38763,125 +41650,125 @@
   </dgm:ptLst>
   <dgm:cxnLst>
     <dgm:cxn modelId="{09BA07AF-15E4-4250-9150-621E8B6BA355}" srcId="{45A37A12-EA2F-41C7-8F93-290E29292B0E}" destId="{D33A125C-71C9-4B3D-924C-D90A7D3B7213}" srcOrd="0" destOrd="0" parTransId="{E97513F1-5ADA-4CFA-9F73-DC06B7D76329}" sibTransId="{75D13F67-5231-4485-873C-185C01A44262}"/>
+    <dgm:cxn modelId="{FA5F2F3D-9D04-4BB8-8789-D36FC8B93591}" type="presOf" srcId="{64C9DDCD-E1D5-4FD9-8443-F2FADE908C03}" destId="{0B228B32-29EA-451B-B6FF-5059CA650894}" srcOrd="0" destOrd="0" presId="urn:microsoft.com/office/officeart/2005/8/layout/orgChart1"/>
+    <dgm:cxn modelId="{3C806D11-D0CF-40C8-A7EF-9906AFA2064D}" type="presOf" srcId="{B807E7B6-88FB-4C7A-B42D-A1EF361CBFB1}" destId="{588718B5-CB03-4333-86A1-F88751763F25}" srcOrd="0" destOrd="0" presId="urn:microsoft.com/office/officeart/2005/8/layout/orgChart1"/>
     <dgm:cxn modelId="{8B3F9C44-E2EE-4A38-AC6A-1BE68C1011A4}" srcId="{D33A125C-71C9-4B3D-924C-D90A7D3B7213}" destId="{93CD86B0-74CD-4775-90C6-AD45C4D2C118}" srcOrd="0" destOrd="0" parTransId="{6D2F7857-EF33-4619-AF3B-5894330E2272}" sibTransId="{D8BAFB82-1EAE-45E8-B8FB-6135677A7C68}"/>
-    <dgm:cxn modelId="{96C08250-A282-4F17-8F6B-88A85AD3E569}" type="presOf" srcId="{D33A125C-71C9-4B3D-924C-D90A7D3B7213}" destId="{5244E4C5-139E-421F-B8AE-59F4F7DE49F9}" srcOrd="0" destOrd="0" presId="urn:microsoft.com/office/officeart/2005/8/layout/orgChart1"/>
-    <dgm:cxn modelId="{FD3869E0-58CE-4E0F-AAAB-5EAC6A64FBB6}" type="presOf" srcId="{93CD86B0-74CD-4775-90C6-AD45C4D2C118}" destId="{40057D02-5FF2-4827-8449-A9C100E7E444}" srcOrd="1" destOrd="0" presId="urn:microsoft.com/office/officeart/2005/8/layout/orgChart1"/>
-    <dgm:cxn modelId="{1F570114-B91C-441D-AB78-37F45388DCF5}" type="presOf" srcId="{64C9DDCD-E1D5-4FD9-8443-F2FADE908C03}" destId="{0B228B32-29EA-451B-B6FF-5059CA650894}" srcOrd="0" destOrd="0" presId="urn:microsoft.com/office/officeart/2005/8/layout/orgChart1"/>
-    <dgm:cxn modelId="{55FB44C4-6EA1-43F2-BC33-BEC6E3A1AA0E}" type="presOf" srcId="{9273A059-2795-44EC-9129-F0EC4CE15BA2}" destId="{71E83E19-00AB-464A-BE5D-0FD121095107}" srcOrd="0" destOrd="0" presId="urn:microsoft.com/office/officeart/2005/8/layout/orgChart1"/>
-    <dgm:cxn modelId="{32093ECC-77B1-4386-A725-C59C73C94DF4}" type="presOf" srcId="{09AA7112-CA5E-4588-9E35-BB6DB14C7C88}" destId="{160F4071-8E1E-4E9C-AC55-1D1ADDC5DA87}" srcOrd="0" destOrd="0" presId="urn:microsoft.com/office/officeart/2005/8/layout/orgChart1"/>
-    <dgm:cxn modelId="{D518F489-9FC1-48BB-BCB7-328931424EBC}" type="presOf" srcId="{5FB57E7E-C108-476B-951E-A476A6AC6674}" destId="{C6F2C88A-C9C1-488D-98F7-9CEE6A7A2F4B}" srcOrd="0" destOrd="0" presId="urn:microsoft.com/office/officeart/2005/8/layout/orgChart1"/>
-    <dgm:cxn modelId="{A3CF0BA7-9B7F-49A4-9A64-D1D391AB0F77}" type="presOf" srcId="{55E233C0-E6B8-4FB1-B927-077B798AD35E}" destId="{2DA6B5C8-A438-4A74-8A9B-637F8CB87C98}" srcOrd="1" destOrd="0" presId="urn:microsoft.com/office/officeart/2005/8/layout/orgChart1"/>
-    <dgm:cxn modelId="{B4773836-898D-42E5-9FF4-A16CDADB714C}" type="presOf" srcId="{DB152AAA-838D-47B2-A599-AC567D41FAEC}" destId="{A1E57B15-2A7E-4C63-8BD8-10B4D41014B7}" srcOrd="0" destOrd="0" presId="urn:microsoft.com/office/officeart/2005/8/layout/orgChart1"/>
-    <dgm:cxn modelId="{68D8BF8D-6DE4-454E-B6AF-FC2D1BC4DF6E}" type="presOf" srcId="{5C866F2D-71DB-4B82-AB8A-13FB1EA0A084}" destId="{35A2E50F-08CA-4C27-9B1C-CACFDD054A43}" srcOrd="1" destOrd="0" presId="urn:microsoft.com/office/officeart/2005/8/layout/orgChart1"/>
+    <dgm:cxn modelId="{BB0342AC-40EC-4ACF-B167-309B0D0C9624}" type="presOf" srcId="{935044CA-AF9E-4D10-8D8C-81C68873D7B3}" destId="{ACDA5CA3-0566-4997-B3A9-CBA4E5127A88}" srcOrd="0" destOrd="0" presId="urn:microsoft.com/office/officeart/2005/8/layout/orgChart1"/>
+    <dgm:cxn modelId="{173E914E-A0A6-459F-86BB-D0E4D5983324}" type="presOf" srcId="{B807E7B6-88FB-4C7A-B42D-A1EF361CBFB1}" destId="{8519018D-15C4-4A90-8F66-B1783FD761C6}" srcOrd="1" destOrd="0" presId="urn:microsoft.com/office/officeart/2005/8/layout/orgChart1"/>
+    <dgm:cxn modelId="{DC18D996-D335-4711-865E-C89878491152}" type="presOf" srcId="{6589C2B0-FC93-4396-9BAB-34498B28BDA5}" destId="{92BB2221-4D2A-4A3E-97D6-37BE323A1331}" srcOrd="1" destOrd="0" presId="urn:microsoft.com/office/officeart/2005/8/layout/orgChart1"/>
+    <dgm:cxn modelId="{2977735E-CD8F-4DEB-8A56-19E9543F5F2C}" type="presOf" srcId="{4A08F2E4-C0C6-4C02-BAFB-69F4B58BC2C3}" destId="{A7D277F6-EDFE-407C-B860-E72B86784BC8}" srcOrd="0" destOrd="0" presId="urn:microsoft.com/office/officeart/2005/8/layout/orgChart1"/>
     <dgm:cxn modelId="{EF65BDAA-7894-45F7-BA32-2C6199DF790B}" srcId="{B807E7B6-88FB-4C7A-B42D-A1EF361CBFB1}" destId="{2B94D44F-BDCE-471D-85A1-B400C7D16290}" srcOrd="0" destOrd="0" parTransId="{7F2E1399-85F3-406D-A494-5BF0638BECCB}" sibTransId="{3A66993F-C105-411E-9FBA-1E5C189F720A}"/>
-    <dgm:cxn modelId="{BBB6007C-2101-4FC9-AA73-A53751BB7CCD}" type="presOf" srcId="{D9B4DCF3-5C85-48DE-8658-01140CF158F4}" destId="{7FBDDFD6-7020-40E7-95D3-D6660503CEC9}" srcOrd="0" destOrd="0" presId="urn:microsoft.com/office/officeart/2005/8/layout/orgChart1"/>
-    <dgm:cxn modelId="{AF218923-556D-4FD5-AAAC-30DA52710B32}" type="presOf" srcId="{5C866F2D-71DB-4B82-AB8A-13FB1EA0A084}" destId="{E1FC3126-BF3E-429E-9129-9C08BFAFF492}" srcOrd="0" destOrd="0" presId="urn:microsoft.com/office/officeart/2005/8/layout/orgChart1"/>
-    <dgm:cxn modelId="{2A26298B-BCEF-4D5A-AA57-DCBD55E30AF3}" type="presOf" srcId="{2B94D44F-BDCE-471D-85A1-B400C7D16290}" destId="{AF40951F-E9E2-4284-BADC-3B204FA4CD2C}" srcOrd="1" destOrd="0" presId="urn:microsoft.com/office/officeart/2005/8/layout/orgChart1"/>
+    <dgm:cxn modelId="{8FE9857D-C4B9-41E0-AA7D-6369965A4BE3}" type="presOf" srcId="{5C866F2D-71DB-4B82-AB8A-13FB1EA0A084}" destId="{E1FC3126-BF3E-429E-9129-9C08BFAFF492}" srcOrd="0" destOrd="0" presId="urn:microsoft.com/office/officeart/2005/8/layout/orgChart1"/>
+    <dgm:cxn modelId="{CD4FBF31-CC53-4C4D-B323-92552ACD1515}" type="presOf" srcId="{6D2F7857-EF33-4619-AF3B-5894330E2272}" destId="{918BC5F9-94A4-4FDF-A17C-5BC64C02855A}" srcOrd="0" destOrd="0" presId="urn:microsoft.com/office/officeart/2005/8/layout/orgChart1"/>
+    <dgm:cxn modelId="{EB5A8ACE-2489-46BF-94BB-719B87FFC9B4}" type="presOf" srcId="{4FD5D087-D09B-4A18-BF43-AA56710E494A}" destId="{0A655336-41F9-4D84-B99C-A4A7E20ED526}" srcOrd="0" destOrd="0" presId="urn:microsoft.com/office/officeart/2005/8/layout/orgChart1"/>
+    <dgm:cxn modelId="{2D5A8E7F-744A-46F5-859D-22E533D0BE38}" type="presOf" srcId="{27B72993-7FA2-4A21-B3E6-6459A6E1C1D0}" destId="{388D67DC-7D6D-41F4-8C22-D5B1711FF3E1}" srcOrd="0" destOrd="0" presId="urn:microsoft.com/office/officeart/2005/8/layout/orgChart1"/>
     <dgm:cxn modelId="{17B87265-C020-489E-A10F-FD5BEFCC393A}" srcId="{6589C2B0-FC93-4396-9BAB-34498B28BDA5}" destId="{B807E7B6-88FB-4C7A-B42D-A1EF361CBFB1}" srcOrd="0" destOrd="0" parTransId="{64C9DDCD-E1D5-4FD9-8443-F2FADE908C03}" sibTransId="{C95F8F18-2219-44A8-81E0-C22C36506B05}"/>
-    <dgm:cxn modelId="{02292661-363B-4BD0-A0C2-F56747B14C46}" type="presOf" srcId="{6589C2B0-FC93-4396-9BAB-34498B28BDA5}" destId="{E1D5C922-9B12-42D7-AA18-6D2E6E8E3BDE}" srcOrd="0" destOrd="0" presId="urn:microsoft.com/office/officeart/2005/8/layout/orgChart1"/>
-    <dgm:cxn modelId="{BBB57685-9566-4E7F-A463-84ED1C3926B4}" type="presOf" srcId="{D9B4DCF3-5C85-48DE-8658-01140CF158F4}" destId="{8F547C5A-3201-4315-85F9-5E998501F4E4}" srcOrd="1" destOrd="0" presId="urn:microsoft.com/office/officeart/2005/8/layout/orgChart1"/>
+    <dgm:cxn modelId="{61A50D25-93FD-4CC9-AB91-B7452B470F8E}" type="presOf" srcId="{2B94D44F-BDCE-471D-85A1-B400C7D16290}" destId="{AF40951F-E9E2-4284-BADC-3B204FA4CD2C}" srcOrd="1" destOrd="0" presId="urn:microsoft.com/office/officeart/2005/8/layout/orgChart1"/>
     <dgm:cxn modelId="{3CDC1542-ACDF-42A7-A6E1-88B5DB98F396}" srcId="{93CD86B0-74CD-4775-90C6-AD45C4D2C118}" destId="{27B72993-7FA2-4A21-B3E6-6459A6E1C1D0}" srcOrd="0" destOrd="0" parTransId="{4FD5D087-D09B-4A18-BF43-AA56710E494A}" sibTransId="{48131AAA-950E-415A-A9E8-57D3320FAC0E}"/>
     <dgm:cxn modelId="{95D5B713-98F7-4DA0-B94E-1A7E3055E1ED}" srcId="{5C866F2D-71DB-4B82-AB8A-13FB1EA0A084}" destId="{D9B4DCF3-5C85-48DE-8658-01140CF158F4}" srcOrd="0" destOrd="0" parTransId="{935044CA-AF9E-4D10-8D8C-81C68873D7B3}" sibTransId="{8D7E8E3A-3E10-4414-BA1D-CC70F5FA6020}"/>
-    <dgm:cxn modelId="{060CDF82-A8C6-4E94-A55B-69F4B05608C3}" type="presOf" srcId="{45A37A12-EA2F-41C7-8F93-290E29292B0E}" destId="{E49A5AAD-FE1E-4700-AED9-30C6A2B9CAD6}" srcOrd="0" destOrd="0" presId="urn:microsoft.com/office/officeart/2005/8/layout/orgChart1"/>
-    <dgm:cxn modelId="{286C4E17-CA62-43D5-929D-4CEF1A48F644}" type="presOf" srcId="{2B94D44F-BDCE-471D-85A1-B400C7D16290}" destId="{5FE47A75-EE33-4FD2-8F10-F406233473DD}" srcOrd="0" destOrd="0" presId="urn:microsoft.com/office/officeart/2005/8/layout/orgChart1"/>
-    <dgm:cxn modelId="{E2B1F8D3-1D68-4055-A427-9437BCA31A40}" type="presOf" srcId="{E97513F1-5ADA-4CFA-9F73-DC06B7D76329}" destId="{34405EF6-9D49-433B-91C3-D126D2CC2C5D}" srcOrd="0" destOrd="0" presId="urn:microsoft.com/office/officeart/2005/8/layout/orgChart1"/>
-    <dgm:cxn modelId="{82157B8A-4957-42A0-BDE3-0423BDCF6820}" type="presOf" srcId="{4FD5D087-D09B-4A18-BF43-AA56710E494A}" destId="{0A655336-41F9-4D84-B99C-A4A7E20ED526}" srcOrd="0" destOrd="0" presId="urn:microsoft.com/office/officeart/2005/8/layout/orgChart1"/>
-    <dgm:cxn modelId="{802463B9-9C78-4215-98CD-E0A5CE0F713F}" type="presOf" srcId="{55E233C0-E6B8-4FB1-B927-077B798AD35E}" destId="{B8AE9BB2-90C1-4AB1-8581-24C0FD86AA19}" srcOrd="0" destOrd="0" presId="urn:microsoft.com/office/officeart/2005/8/layout/orgChart1"/>
-    <dgm:cxn modelId="{25C6B1D8-BAE7-4533-9F17-4B0FD07D1537}" type="presOf" srcId="{EF7E4B1D-4B3C-49F7-BF73-1ECF826A1B75}" destId="{AB595C16-13A2-47BF-8D61-23971302401F}" srcOrd="0" destOrd="0" presId="urn:microsoft.com/office/officeart/2005/8/layout/orgChart1"/>
-    <dgm:cxn modelId="{08D7653C-58FF-4A5F-A0BE-425E06A612F2}" type="presOf" srcId="{935044CA-AF9E-4D10-8D8C-81C68873D7B3}" destId="{ACDA5CA3-0566-4997-B3A9-CBA4E5127A88}" srcOrd="0" destOrd="0" presId="urn:microsoft.com/office/officeart/2005/8/layout/orgChart1"/>
-    <dgm:cxn modelId="{67B5433C-29F1-40CC-A39A-A5D8628EC9A8}" type="presOf" srcId="{4A08F2E4-C0C6-4C02-BAFB-69F4B58BC2C3}" destId="{A7D277F6-EDFE-407C-B860-E72B86784BC8}" srcOrd="0" destOrd="0" presId="urn:microsoft.com/office/officeart/2005/8/layout/orgChart1"/>
-    <dgm:cxn modelId="{B7A4E14D-84F0-4044-84C8-C21B0A396397}" type="presOf" srcId="{B807E7B6-88FB-4C7A-B42D-A1EF361CBFB1}" destId="{8519018D-15C4-4A90-8F66-B1783FD761C6}" srcOrd="1" destOrd="0" presId="urn:microsoft.com/office/officeart/2005/8/layout/orgChart1"/>
+    <dgm:cxn modelId="{A91260D5-C3F9-4623-998D-8CBB47A19C71}" type="presOf" srcId="{DB152AAA-838D-47B2-A599-AC567D41FAEC}" destId="{A1E57B15-2A7E-4C63-8BD8-10B4D41014B7}" srcOrd="0" destOrd="0" presId="urn:microsoft.com/office/officeart/2005/8/layout/orgChart1"/>
+    <dgm:cxn modelId="{B2E8BB78-352E-4D96-BFE4-59AF4010ABF2}" type="presOf" srcId="{D9B4DCF3-5C85-48DE-8658-01140CF158F4}" destId="{7FBDDFD6-7020-40E7-95D3-D6660503CEC9}" srcOrd="0" destOrd="0" presId="urn:microsoft.com/office/officeart/2005/8/layout/orgChart1"/>
+    <dgm:cxn modelId="{43DAB098-2F82-4E78-BB7C-7BEE635FD3D2}" type="presOf" srcId="{2B94D44F-BDCE-471D-85A1-B400C7D16290}" destId="{5FE47A75-EE33-4FD2-8F10-F406233473DD}" srcOrd="0" destOrd="0" presId="urn:microsoft.com/office/officeart/2005/8/layout/orgChart1"/>
+    <dgm:cxn modelId="{8063F73C-CC8E-4214-B2F7-EA3CA1660B32}" type="presOf" srcId="{55E233C0-E6B8-4FB1-B927-077B798AD35E}" destId="{2DA6B5C8-A438-4A74-8A9B-637F8CB87C98}" srcOrd="1" destOrd="0" presId="urn:microsoft.com/office/officeart/2005/8/layout/orgChart1"/>
+    <dgm:cxn modelId="{76259E9C-4D9B-412E-9074-80A9454DA705}" type="presOf" srcId="{D33A125C-71C9-4B3D-924C-D90A7D3B7213}" destId="{8D7E28E9-6733-465E-BB10-A4F520CD5168}" srcOrd="1" destOrd="0" presId="urn:microsoft.com/office/officeart/2005/8/layout/orgChart1"/>
+    <dgm:cxn modelId="{93C95822-0A95-4AB0-8F1B-14D6D95AB329}" type="presOf" srcId="{6589C2B0-FC93-4396-9BAB-34498B28BDA5}" destId="{E1D5C922-9B12-42D7-AA18-6D2E6E8E3BDE}" srcOrd="0" destOrd="0" presId="urn:microsoft.com/office/officeart/2005/8/layout/orgChart1"/>
+    <dgm:cxn modelId="{44582A58-FDFC-4B44-91C0-0FE68DB3AB38}" type="presOf" srcId="{93CD86B0-74CD-4775-90C6-AD45C4D2C118}" destId="{2D845FED-A9EB-4B24-B17C-E37F7D6188A9}" srcOrd="0" destOrd="0" presId="urn:microsoft.com/office/officeart/2005/8/layout/orgChart1"/>
+    <dgm:cxn modelId="{4DA69433-DA31-484D-BBCA-599C60983B54}" type="presOf" srcId="{EF7E4B1D-4B3C-49F7-BF73-1ECF826A1B75}" destId="{AB595C16-13A2-47BF-8D61-23971302401F}" srcOrd="0" destOrd="0" presId="urn:microsoft.com/office/officeart/2005/8/layout/orgChart1"/>
+    <dgm:cxn modelId="{35C07F95-F76C-408E-8B93-5FF6E7621DFC}" type="presOf" srcId="{27B72993-7FA2-4A21-B3E6-6459A6E1C1D0}" destId="{F71DE262-1DB8-45C1-8CF2-491775622960}" srcOrd="1" destOrd="0" presId="urn:microsoft.com/office/officeart/2005/8/layout/orgChart1"/>
+    <dgm:cxn modelId="{B5696812-72BE-4EA5-BA90-23A11D79EDA3}" type="presOf" srcId="{9273A059-2795-44EC-9129-F0EC4CE15BA2}" destId="{71E83E19-00AB-464A-BE5D-0FD121095107}" srcOrd="0" destOrd="0" presId="urn:microsoft.com/office/officeart/2005/8/layout/orgChart1"/>
     <dgm:cxn modelId="{9D36ABFE-8C95-4B14-B9F4-2099A7F2B236}" srcId="{09AA7112-CA5E-4588-9E35-BB6DB14C7C88}" destId="{45A37A12-EA2F-41C7-8F93-290E29292B0E}" srcOrd="0" destOrd="0" parTransId="{4DF21B6E-6680-4580-9C30-A5056C71E254}" sibTransId="{8D725535-5D23-4AE8-B405-815234E5EFA7}"/>
-    <dgm:cxn modelId="{343A9A49-BA63-47DA-A5E0-45A71B3DE997}" type="presOf" srcId="{93CD86B0-74CD-4775-90C6-AD45C4D2C118}" destId="{2D845FED-A9EB-4B24-B17C-E37F7D6188A9}" srcOrd="0" destOrd="0" presId="urn:microsoft.com/office/officeart/2005/8/layout/orgChart1"/>
+    <dgm:cxn modelId="{E597A7A1-5BF0-4A3D-A2FF-DE4D95F8812C}" type="presOf" srcId="{93CD86B0-74CD-4775-90C6-AD45C4D2C118}" destId="{40057D02-5FF2-4827-8449-A9C100E7E444}" srcOrd="1" destOrd="0" presId="urn:microsoft.com/office/officeart/2005/8/layout/orgChart1"/>
+    <dgm:cxn modelId="{C5EB20CA-3BB4-4B4E-B455-A66E1508B9B3}" type="presOf" srcId="{E97513F1-5ADA-4CFA-9F73-DC06B7D76329}" destId="{34405EF6-9D49-433B-91C3-D126D2CC2C5D}" srcOrd="0" destOrd="0" presId="urn:microsoft.com/office/officeart/2005/8/layout/orgChart1"/>
     <dgm:cxn modelId="{F963897B-E64A-4439-A9AB-D87096C04555}" srcId="{D33A125C-71C9-4B3D-924C-D90A7D3B7213}" destId="{55E233C0-E6B8-4FB1-B927-077B798AD35E}" srcOrd="1" destOrd="0" parTransId="{DB152AAA-838D-47B2-A599-AC567D41FAEC}" sibTransId="{54CF5E85-23BF-446E-9FB2-E1C4043D1D01}"/>
+    <dgm:cxn modelId="{66F5327C-40E0-4E3B-8491-009CC42BBD10}" type="presOf" srcId="{55E233C0-E6B8-4FB1-B927-077B798AD35E}" destId="{B8AE9BB2-90C1-4AB1-8581-24C0FD86AA19}" srcOrd="0" destOrd="0" presId="urn:microsoft.com/office/officeart/2005/8/layout/orgChart1"/>
+    <dgm:cxn modelId="{3D52CC8C-6367-4C05-B480-AF9A6A61D4F4}" type="presOf" srcId="{5FB57E7E-C108-476B-951E-A476A6AC6674}" destId="{C6F2C88A-C9C1-488D-98F7-9CEE6A7A2F4B}" srcOrd="0" destOrd="0" presId="urn:microsoft.com/office/officeart/2005/8/layout/orgChart1"/>
+    <dgm:cxn modelId="{473E4FB9-AD26-441B-BD1B-FF450A48D32D}" type="presOf" srcId="{7F2E1399-85F3-406D-A494-5BF0638BECCB}" destId="{85DA125A-1201-48C0-9AEE-8D14DF48795A}" srcOrd="0" destOrd="0" presId="urn:microsoft.com/office/officeart/2005/8/layout/orgChart1"/>
     <dgm:cxn modelId="{CB558BF6-540F-45DD-AA38-BBB614EFC5E3}" srcId="{55E233C0-E6B8-4FB1-B927-077B798AD35E}" destId="{5C866F2D-71DB-4B82-AB8A-13FB1EA0A084}" srcOrd="0" destOrd="0" parTransId="{9273A059-2795-44EC-9129-F0EC4CE15BA2}" sibTransId="{E3173FA3-57B2-4016-8982-584B58EEF26E}"/>
-    <dgm:cxn modelId="{3F693877-145E-4213-8A64-38D408A44032}" type="presOf" srcId="{B807E7B6-88FB-4C7A-B42D-A1EF361CBFB1}" destId="{588718B5-CB03-4333-86A1-F88751763F25}" srcOrd="0" destOrd="0" presId="urn:microsoft.com/office/officeart/2005/8/layout/orgChart1"/>
-    <dgm:cxn modelId="{3343008E-231F-415C-8FAD-E9485AE93256}" type="presOf" srcId="{6589C2B0-FC93-4396-9BAB-34498B28BDA5}" destId="{92BB2221-4D2A-4A3E-97D6-37BE323A1331}" srcOrd="1" destOrd="0" presId="urn:microsoft.com/office/officeart/2005/8/layout/orgChart1"/>
-    <dgm:cxn modelId="{2B45C5A1-2B8D-44F4-9457-0B4138CD86D2}" type="presOf" srcId="{6D2F7857-EF33-4619-AF3B-5894330E2272}" destId="{918BC5F9-94A4-4FDF-A17C-5BC64C02855A}" srcOrd="0" destOrd="0" presId="urn:microsoft.com/office/officeart/2005/8/layout/orgChart1"/>
+    <dgm:cxn modelId="{43A5A982-4A36-4281-A51A-CA5914C53BD7}" type="presOf" srcId="{45A37A12-EA2F-41C7-8F93-290E29292B0E}" destId="{E49A5AAD-FE1E-4700-AED9-30C6A2B9CAD6}" srcOrd="0" destOrd="0" presId="urn:microsoft.com/office/officeart/2005/8/layout/orgChart1"/>
+    <dgm:cxn modelId="{3094CF19-B297-49DB-861E-2D25277389C7}" type="presOf" srcId="{D9B4DCF3-5C85-48DE-8658-01140CF158F4}" destId="{8F547C5A-3201-4315-85F9-5E998501F4E4}" srcOrd="1" destOrd="0" presId="urn:microsoft.com/office/officeart/2005/8/layout/orgChart1"/>
     <dgm:cxn modelId="{F1A1DD81-67F9-4993-A5D0-63EBDA4E5FAE}" srcId="{27B72993-7FA2-4A21-B3E6-6459A6E1C1D0}" destId="{EF7E4B1D-4B3C-49F7-BF73-1ECF826A1B75}" srcOrd="0" destOrd="0" parTransId="{4A08F2E4-C0C6-4C02-BAFB-69F4B58BC2C3}" sibTransId="{54F51F04-E01A-48CF-A455-B46A9C85E487}"/>
-    <dgm:cxn modelId="{844D589E-8037-43B9-BC84-2F664DCD9506}" type="presOf" srcId="{EF7E4B1D-4B3C-49F7-BF73-1ECF826A1B75}" destId="{F9654D3A-939D-4A41-A55B-D9D8B6B016F2}" srcOrd="1" destOrd="0" presId="urn:microsoft.com/office/officeart/2005/8/layout/orgChart1"/>
-    <dgm:cxn modelId="{64D6F265-ED90-44EF-ABEF-E69F40A0DED7}" type="presOf" srcId="{45A37A12-EA2F-41C7-8F93-290E29292B0E}" destId="{3AFB40EC-9B1B-4350-8E76-AE71ADF6E62E}" srcOrd="1" destOrd="0" presId="urn:microsoft.com/office/officeart/2005/8/layout/orgChart1"/>
     <dgm:cxn modelId="{CA6B61A8-7F03-401F-915B-5B07F474B9A2}" srcId="{D33A125C-71C9-4B3D-924C-D90A7D3B7213}" destId="{6589C2B0-FC93-4396-9BAB-34498B28BDA5}" srcOrd="2" destOrd="0" parTransId="{5FB57E7E-C108-476B-951E-A476A6AC6674}" sibTransId="{07AFF5C6-BC44-45B1-B4DE-EDE89C276011}"/>
-    <dgm:cxn modelId="{01778549-F148-40F4-9F8B-0903E1DBDDFA}" type="presOf" srcId="{27B72993-7FA2-4A21-B3E6-6459A6E1C1D0}" destId="{388D67DC-7D6D-41F4-8C22-D5B1711FF3E1}" srcOrd="0" destOrd="0" presId="urn:microsoft.com/office/officeart/2005/8/layout/orgChart1"/>
-    <dgm:cxn modelId="{04BB5284-142F-4C40-A242-21121B3523FA}" type="presOf" srcId="{27B72993-7FA2-4A21-B3E6-6459A6E1C1D0}" destId="{F71DE262-1DB8-45C1-8CF2-491775622960}" srcOrd="1" destOrd="0" presId="urn:microsoft.com/office/officeart/2005/8/layout/orgChart1"/>
-    <dgm:cxn modelId="{50640E61-6FF0-40B2-88BD-F30ECE514293}" type="presOf" srcId="{7F2E1399-85F3-406D-A494-5BF0638BECCB}" destId="{85DA125A-1201-48C0-9AEE-8D14DF48795A}" srcOrd="0" destOrd="0" presId="urn:microsoft.com/office/officeart/2005/8/layout/orgChart1"/>
-    <dgm:cxn modelId="{90DD1355-1C85-49CA-910E-276A528AEE63}" type="presOf" srcId="{D33A125C-71C9-4B3D-924C-D90A7D3B7213}" destId="{8D7E28E9-6733-465E-BB10-A4F520CD5168}" srcOrd="1" destOrd="0" presId="urn:microsoft.com/office/officeart/2005/8/layout/orgChart1"/>
-    <dgm:cxn modelId="{F3E786B9-5129-407F-9CC4-0ABE92BA0448}" type="presParOf" srcId="{160F4071-8E1E-4E9C-AC55-1D1ADDC5DA87}" destId="{59BF96A7-E106-4BFA-819F-437CB8494DBD}" srcOrd="0" destOrd="0" presId="urn:microsoft.com/office/officeart/2005/8/layout/orgChart1"/>
-    <dgm:cxn modelId="{3C25EEA0-B8C5-4921-9D8C-7AC02374FF4D}" type="presParOf" srcId="{59BF96A7-E106-4BFA-819F-437CB8494DBD}" destId="{1287D21E-95F8-4F6A-AF42-91583AA689E0}" srcOrd="0" destOrd="0" presId="urn:microsoft.com/office/officeart/2005/8/layout/orgChart1"/>
-    <dgm:cxn modelId="{0CCDB370-45B5-455F-A0B3-A409B058E490}" type="presParOf" srcId="{1287D21E-95F8-4F6A-AF42-91583AA689E0}" destId="{E49A5AAD-FE1E-4700-AED9-30C6A2B9CAD6}" srcOrd="0" destOrd="0" presId="urn:microsoft.com/office/officeart/2005/8/layout/orgChart1"/>
-    <dgm:cxn modelId="{7375F5B0-9A88-4EF0-AD9C-5F6DE8E04368}" type="presParOf" srcId="{1287D21E-95F8-4F6A-AF42-91583AA689E0}" destId="{3AFB40EC-9B1B-4350-8E76-AE71ADF6E62E}" srcOrd="1" destOrd="0" presId="urn:microsoft.com/office/officeart/2005/8/layout/orgChart1"/>
-    <dgm:cxn modelId="{AABB61FE-23F2-46B9-BCEB-4B59095CD298}" type="presParOf" srcId="{59BF96A7-E106-4BFA-819F-437CB8494DBD}" destId="{43D608DF-F254-4D22-8CA9-00DA2783F2D5}" srcOrd="1" destOrd="0" presId="urn:microsoft.com/office/officeart/2005/8/layout/orgChart1"/>
-    <dgm:cxn modelId="{8150CE32-A207-4F8E-80A8-69AE947AC67F}" type="presParOf" srcId="{43D608DF-F254-4D22-8CA9-00DA2783F2D5}" destId="{34405EF6-9D49-433B-91C3-D126D2CC2C5D}" srcOrd="0" destOrd="0" presId="urn:microsoft.com/office/officeart/2005/8/layout/orgChart1"/>
-    <dgm:cxn modelId="{A3A56C10-6AE5-4C45-BC59-A2BCCEA25FA1}" type="presParOf" srcId="{43D608DF-F254-4D22-8CA9-00DA2783F2D5}" destId="{BAAB8840-CD0C-40D7-B922-63844BCBF896}" srcOrd="1" destOrd="0" presId="urn:microsoft.com/office/officeart/2005/8/layout/orgChart1"/>
-    <dgm:cxn modelId="{00E68A42-5637-4BD7-944B-D281EDB8E7BD}" type="presParOf" srcId="{BAAB8840-CD0C-40D7-B922-63844BCBF896}" destId="{FB837E36-77EF-4CAA-88A1-2787D9A71748}" srcOrd="0" destOrd="0" presId="urn:microsoft.com/office/officeart/2005/8/layout/orgChart1"/>
-    <dgm:cxn modelId="{D6D58EC2-1C74-44E6-A791-1D9E05047857}" type="presParOf" srcId="{FB837E36-77EF-4CAA-88A1-2787D9A71748}" destId="{5244E4C5-139E-421F-B8AE-59F4F7DE49F9}" srcOrd="0" destOrd="0" presId="urn:microsoft.com/office/officeart/2005/8/layout/orgChart1"/>
-    <dgm:cxn modelId="{56C7878F-5F48-464F-83C5-A91AA4CD2829}" type="presParOf" srcId="{FB837E36-77EF-4CAA-88A1-2787D9A71748}" destId="{8D7E28E9-6733-465E-BB10-A4F520CD5168}" srcOrd="1" destOrd="0" presId="urn:microsoft.com/office/officeart/2005/8/layout/orgChart1"/>
-    <dgm:cxn modelId="{3516BF85-9E1C-40D0-AB74-2FC9ED6D0F07}" type="presParOf" srcId="{BAAB8840-CD0C-40D7-B922-63844BCBF896}" destId="{EFE79A07-F01C-4E32-83C1-4D19BB5FCEBC}" srcOrd="1" destOrd="0" presId="urn:microsoft.com/office/officeart/2005/8/layout/orgChart1"/>
-    <dgm:cxn modelId="{78F68538-5040-4A79-A2F3-7BB85CAAD212}" type="presParOf" srcId="{EFE79A07-F01C-4E32-83C1-4D19BB5FCEBC}" destId="{918BC5F9-94A4-4FDF-A17C-5BC64C02855A}" srcOrd="0" destOrd="0" presId="urn:microsoft.com/office/officeart/2005/8/layout/orgChart1"/>
-    <dgm:cxn modelId="{1B7A7E26-8AC1-4DE5-BACB-8B93775A6F12}" type="presParOf" srcId="{EFE79A07-F01C-4E32-83C1-4D19BB5FCEBC}" destId="{FEA23BF9-4495-48C6-96F1-7DA552130BC5}" srcOrd="1" destOrd="0" presId="urn:microsoft.com/office/officeart/2005/8/layout/orgChart1"/>
-    <dgm:cxn modelId="{B758A9DD-9E46-419F-A000-ADC7D79DFF5F}" type="presParOf" srcId="{FEA23BF9-4495-48C6-96F1-7DA552130BC5}" destId="{1DD022C9-ECFA-473D-888B-6AD2B17649C8}" srcOrd="0" destOrd="0" presId="urn:microsoft.com/office/officeart/2005/8/layout/orgChart1"/>
-    <dgm:cxn modelId="{23575D77-8F1C-4635-9BEF-CFCE0C982439}" type="presParOf" srcId="{1DD022C9-ECFA-473D-888B-6AD2B17649C8}" destId="{2D845FED-A9EB-4B24-B17C-E37F7D6188A9}" srcOrd="0" destOrd="0" presId="urn:microsoft.com/office/officeart/2005/8/layout/orgChart1"/>
-    <dgm:cxn modelId="{514505BD-BBC5-4DF1-AF67-41A1AE7A2E07}" type="presParOf" srcId="{1DD022C9-ECFA-473D-888B-6AD2B17649C8}" destId="{40057D02-5FF2-4827-8449-A9C100E7E444}" srcOrd="1" destOrd="0" presId="urn:microsoft.com/office/officeart/2005/8/layout/orgChart1"/>
-    <dgm:cxn modelId="{B562450C-1559-4046-A8E9-5E593BB638C4}" type="presParOf" srcId="{FEA23BF9-4495-48C6-96F1-7DA552130BC5}" destId="{D33382E9-8F5B-490A-B239-FB89F383BDC4}" srcOrd="1" destOrd="0" presId="urn:microsoft.com/office/officeart/2005/8/layout/orgChart1"/>
-    <dgm:cxn modelId="{736C911D-A031-4503-8CF2-EC1FD4361414}" type="presParOf" srcId="{FEA23BF9-4495-48C6-96F1-7DA552130BC5}" destId="{7B37C881-2B39-4269-AFCE-225C72D92E91}" srcOrd="2" destOrd="0" presId="urn:microsoft.com/office/officeart/2005/8/layout/orgChart1"/>
-    <dgm:cxn modelId="{79717EA8-DBFD-4521-A5C7-51AB5DD0CA69}" type="presParOf" srcId="{7B37C881-2B39-4269-AFCE-225C72D92E91}" destId="{0A655336-41F9-4D84-B99C-A4A7E20ED526}" srcOrd="0" destOrd="0" presId="urn:microsoft.com/office/officeart/2005/8/layout/orgChart1"/>
-    <dgm:cxn modelId="{E14079DB-C049-4A5E-9BDF-E14368A50240}" type="presParOf" srcId="{7B37C881-2B39-4269-AFCE-225C72D92E91}" destId="{287CB66C-C4D2-409F-A2AC-B4F01EAADD4D}" srcOrd="1" destOrd="0" presId="urn:microsoft.com/office/officeart/2005/8/layout/orgChart1"/>
-    <dgm:cxn modelId="{C6E9F131-14A5-44AE-BBF6-9B105B6BC0FB}" type="presParOf" srcId="{287CB66C-C4D2-409F-A2AC-B4F01EAADD4D}" destId="{01E26EE7-EE1B-4CF3-92EC-2275DC1E2994}" srcOrd="0" destOrd="0" presId="urn:microsoft.com/office/officeart/2005/8/layout/orgChart1"/>
-    <dgm:cxn modelId="{C6B2C94B-08E9-46FF-9F7A-15120AC33702}" type="presParOf" srcId="{01E26EE7-EE1B-4CF3-92EC-2275DC1E2994}" destId="{388D67DC-7D6D-41F4-8C22-D5B1711FF3E1}" srcOrd="0" destOrd="0" presId="urn:microsoft.com/office/officeart/2005/8/layout/orgChart1"/>
-    <dgm:cxn modelId="{31D1D386-B341-4292-B4BA-1DB1A636D2D4}" type="presParOf" srcId="{01E26EE7-EE1B-4CF3-92EC-2275DC1E2994}" destId="{F71DE262-1DB8-45C1-8CF2-491775622960}" srcOrd="1" destOrd="0" presId="urn:microsoft.com/office/officeart/2005/8/layout/orgChart1"/>
-    <dgm:cxn modelId="{7F493C73-C49A-44FC-A188-7FAF16B850F7}" type="presParOf" srcId="{287CB66C-C4D2-409F-A2AC-B4F01EAADD4D}" destId="{F4370ED9-22A7-4298-8989-5D4DE53EB606}" srcOrd="1" destOrd="0" presId="urn:microsoft.com/office/officeart/2005/8/layout/orgChart1"/>
-    <dgm:cxn modelId="{5C69A5C9-C4AB-4097-A1DD-A978724BF551}" type="presParOf" srcId="{F4370ED9-22A7-4298-8989-5D4DE53EB606}" destId="{A7D277F6-EDFE-407C-B860-E72B86784BC8}" srcOrd="0" destOrd="0" presId="urn:microsoft.com/office/officeart/2005/8/layout/orgChart1"/>
-    <dgm:cxn modelId="{526F9839-B13A-4CA5-88C1-A5BEA9DA0168}" type="presParOf" srcId="{F4370ED9-22A7-4298-8989-5D4DE53EB606}" destId="{827A4D10-1845-424E-947F-ACCD3194B521}" srcOrd="1" destOrd="0" presId="urn:microsoft.com/office/officeart/2005/8/layout/orgChart1"/>
-    <dgm:cxn modelId="{37E15B39-C6B5-44D1-93E7-4AA75D512031}" type="presParOf" srcId="{827A4D10-1845-424E-947F-ACCD3194B521}" destId="{F9C924BA-29BE-4B22-9DA8-439D44F38175}" srcOrd="0" destOrd="0" presId="urn:microsoft.com/office/officeart/2005/8/layout/orgChart1"/>
-    <dgm:cxn modelId="{DE3287A3-6B4C-4851-9F60-A0A0E51289D1}" type="presParOf" srcId="{F9C924BA-29BE-4B22-9DA8-439D44F38175}" destId="{AB595C16-13A2-47BF-8D61-23971302401F}" srcOrd="0" destOrd="0" presId="urn:microsoft.com/office/officeart/2005/8/layout/orgChart1"/>
-    <dgm:cxn modelId="{3EE78CF6-00C5-45F6-A59B-7F45B826B166}" type="presParOf" srcId="{F9C924BA-29BE-4B22-9DA8-439D44F38175}" destId="{F9654D3A-939D-4A41-A55B-D9D8B6B016F2}" srcOrd="1" destOrd="0" presId="urn:microsoft.com/office/officeart/2005/8/layout/orgChart1"/>
-    <dgm:cxn modelId="{2638ABA2-5417-4E5D-8DA2-9C57276013AE}" type="presParOf" srcId="{827A4D10-1845-424E-947F-ACCD3194B521}" destId="{42A7A242-7A9E-4128-9D05-76CC639F9F07}" srcOrd="1" destOrd="0" presId="urn:microsoft.com/office/officeart/2005/8/layout/orgChart1"/>
-    <dgm:cxn modelId="{61100FF2-51E0-4658-806C-D2B1390CFA08}" type="presParOf" srcId="{827A4D10-1845-424E-947F-ACCD3194B521}" destId="{58D3C015-4694-4902-A16F-EE0F9AFEE868}" srcOrd="2" destOrd="0" presId="urn:microsoft.com/office/officeart/2005/8/layout/orgChart1"/>
-    <dgm:cxn modelId="{EC1BCB93-04FF-4754-8FA3-E83BC5F398AE}" type="presParOf" srcId="{287CB66C-C4D2-409F-A2AC-B4F01EAADD4D}" destId="{4CC78409-EF11-4B8E-ADDC-2081CBA6AEBA}" srcOrd="2" destOrd="0" presId="urn:microsoft.com/office/officeart/2005/8/layout/orgChart1"/>
-    <dgm:cxn modelId="{36969C41-CF98-4A9E-B8AE-C45CB489A500}" type="presParOf" srcId="{EFE79A07-F01C-4E32-83C1-4D19BB5FCEBC}" destId="{A1E57B15-2A7E-4C63-8BD8-10B4D41014B7}" srcOrd="2" destOrd="0" presId="urn:microsoft.com/office/officeart/2005/8/layout/orgChart1"/>
-    <dgm:cxn modelId="{F253AF17-AC87-4F8B-94A2-6AB3463089D9}" type="presParOf" srcId="{EFE79A07-F01C-4E32-83C1-4D19BB5FCEBC}" destId="{FE405949-9A24-42E8-8BC7-7012EBF3E5FE}" srcOrd="3" destOrd="0" presId="urn:microsoft.com/office/officeart/2005/8/layout/orgChart1"/>
-    <dgm:cxn modelId="{972C949F-64E3-4332-9A9C-09B12DC17478}" type="presParOf" srcId="{FE405949-9A24-42E8-8BC7-7012EBF3E5FE}" destId="{FCF18B30-7FCF-4F0C-A538-FC03E743108A}" srcOrd="0" destOrd="0" presId="urn:microsoft.com/office/officeart/2005/8/layout/orgChart1"/>
-    <dgm:cxn modelId="{695A80AD-0077-440C-993E-F80C343015A2}" type="presParOf" srcId="{FCF18B30-7FCF-4F0C-A538-FC03E743108A}" destId="{B8AE9BB2-90C1-4AB1-8581-24C0FD86AA19}" srcOrd="0" destOrd="0" presId="urn:microsoft.com/office/officeart/2005/8/layout/orgChart1"/>
-    <dgm:cxn modelId="{B32164C7-7F6E-40E2-A960-CE1D1AB0CC8F}" type="presParOf" srcId="{FCF18B30-7FCF-4F0C-A538-FC03E743108A}" destId="{2DA6B5C8-A438-4A74-8A9B-637F8CB87C98}" srcOrd="1" destOrd="0" presId="urn:microsoft.com/office/officeart/2005/8/layout/orgChart1"/>
-    <dgm:cxn modelId="{F3741F48-82FC-4D43-A9DD-6917455742FA}" type="presParOf" srcId="{FE405949-9A24-42E8-8BC7-7012EBF3E5FE}" destId="{B22246A1-76AF-4257-90FF-E80BFE2BD67B}" srcOrd="1" destOrd="0" presId="urn:microsoft.com/office/officeart/2005/8/layout/orgChart1"/>
-    <dgm:cxn modelId="{6D55E562-D33C-4F00-8074-7F25471694BB}" type="presParOf" srcId="{FE405949-9A24-42E8-8BC7-7012EBF3E5FE}" destId="{ED129E59-62B2-46E7-BEC2-3D16930BE704}" srcOrd="2" destOrd="0" presId="urn:microsoft.com/office/officeart/2005/8/layout/orgChart1"/>
-    <dgm:cxn modelId="{DF6B443A-63A0-46A7-8691-D3129853DCB6}" type="presParOf" srcId="{ED129E59-62B2-46E7-BEC2-3D16930BE704}" destId="{71E83E19-00AB-464A-BE5D-0FD121095107}" srcOrd="0" destOrd="0" presId="urn:microsoft.com/office/officeart/2005/8/layout/orgChart1"/>
-    <dgm:cxn modelId="{289D9729-50EA-4D3C-9A6C-49D128689ADD}" type="presParOf" srcId="{ED129E59-62B2-46E7-BEC2-3D16930BE704}" destId="{F6E9800F-A5DF-467C-99FA-A9070714750F}" srcOrd="1" destOrd="0" presId="urn:microsoft.com/office/officeart/2005/8/layout/orgChart1"/>
-    <dgm:cxn modelId="{A8C1A585-8DE5-403C-B323-33F5C28277D4}" type="presParOf" srcId="{F6E9800F-A5DF-467C-99FA-A9070714750F}" destId="{7E7EBFCF-9D7E-4265-BDC1-822E078938A6}" srcOrd="0" destOrd="0" presId="urn:microsoft.com/office/officeart/2005/8/layout/orgChart1"/>
-    <dgm:cxn modelId="{E8DC59AA-EAF5-4B64-92DA-456F130BC170}" type="presParOf" srcId="{7E7EBFCF-9D7E-4265-BDC1-822E078938A6}" destId="{E1FC3126-BF3E-429E-9129-9C08BFAFF492}" srcOrd="0" destOrd="0" presId="urn:microsoft.com/office/officeart/2005/8/layout/orgChart1"/>
-    <dgm:cxn modelId="{9B521EC0-156D-463C-A2E1-AE382EA6B76D}" type="presParOf" srcId="{7E7EBFCF-9D7E-4265-BDC1-822E078938A6}" destId="{35A2E50F-08CA-4C27-9B1C-CACFDD054A43}" srcOrd="1" destOrd="0" presId="urn:microsoft.com/office/officeart/2005/8/layout/orgChart1"/>
-    <dgm:cxn modelId="{DA1FEE58-3209-4CE7-8BC7-D0C0F735DEDE}" type="presParOf" srcId="{F6E9800F-A5DF-467C-99FA-A9070714750F}" destId="{42160799-7A95-4938-8566-9B62F3FECF0C}" srcOrd="1" destOrd="0" presId="urn:microsoft.com/office/officeart/2005/8/layout/orgChart1"/>
-    <dgm:cxn modelId="{AB9A4211-9A48-402F-8AB9-1F8AC732F2C3}" type="presParOf" srcId="{42160799-7A95-4938-8566-9B62F3FECF0C}" destId="{ACDA5CA3-0566-4997-B3A9-CBA4E5127A88}" srcOrd="0" destOrd="0" presId="urn:microsoft.com/office/officeart/2005/8/layout/orgChart1"/>
-    <dgm:cxn modelId="{4D79F877-5999-487E-84DA-84720B40361C}" type="presParOf" srcId="{42160799-7A95-4938-8566-9B62F3FECF0C}" destId="{032F6B46-588E-49DC-A7F6-752B8E980775}" srcOrd="1" destOrd="0" presId="urn:microsoft.com/office/officeart/2005/8/layout/orgChart1"/>
-    <dgm:cxn modelId="{07755DE0-36B5-42BD-A8F9-FCA88488B2B3}" type="presParOf" srcId="{032F6B46-588E-49DC-A7F6-752B8E980775}" destId="{7095D8C2-226A-4080-8301-3DF07293CCD3}" srcOrd="0" destOrd="0" presId="urn:microsoft.com/office/officeart/2005/8/layout/orgChart1"/>
-    <dgm:cxn modelId="{60440F02-6183-4105-82BC-1B8CBA842940}" type="presParOf" srcId="{7095D8C2-226A-4080-8301-3DF07293CCD3}" destId="{7FBDDFD6-7020-40E7-95D3-D6660503CEC9}" srcOrd="0" destOrd="0" presId="urn:microsoft.com/office/officeart/2005/8/layout/orgChart1"/>
-    <dgm:cxn modelId="{0CDED48C-146C-4371-8B64-3C3DFC7891A2}" type="presParOf" srcId="{7095D8C2-226A-4080-8301-3DF07293CCD3}" destId="{8F547C5A-3201-4315-85F9-5E998501F4E4}" srcOrd="1" destOrd="0" presId="urn:microsoft.com/office/officeart/2005/8/layout/orgChart1"/>
-    <dgm:cxn modelId="{F4547069-C3F3-4706-87A0-E2E7EBAA72A5}" type="presParOf" srcId="{032F6B46-588E-49DC-A7F6-752B8E980775}" destId="{61BEE6E5-BD4B-42D1-A02E-E00F88868B06}" srcOrd="1" destOrd="0" presId="urn:microsoft.com/office/officeart/2005/8/layout/orgChart1"/>
-    <dgm:cxn modelId="{EA2E22F4-0339-4AB0-888F-AE2C920AEC93}" type="presParOf" srcId="{032F6B46-588E-49DC-A7F6-752B8E980775}" destId="{388DB84A-4DDD-4011-BD69-EEEA8725C9EB}" srcOrd="2" destOrd="0" presId="urn:microsoft.com/office/officeart/2005/8/layout/orgChart1"/>
-    <dgm:cxn modelId="{16AC5863-C760-49EC-9DD0-DAF2D3088110}" type="presParOf" srcId="{F6E9800F-A5DF-467C-99FA-A9070714750F}" destId="{B9EACC9D-08EA-48EE-B65F-ADCC060D40EC}" srcOrd="2" destOrd="0" presId="urn:microsoft.com/office/officeart/2005/8/layout/orgChart1"/>
-    <dgm:cxn modelId="{0EF8C55E-6A28-422A-9123-F7C926C274E6}" type="presParOf" srcId="{EFE79A07-F01C-4E32-83C1-4D19BB5FCEBC}" destId="{C6F2C88A-C9C1-488D-98F7-9CEE6A7A2F4B}" srcOrd="4" destOrd="0" presId="urn:microsoft.com/office/officeart/2005/8/layout/orgChart1"/>
-    <dgm:cxn modelId="{4221C56F-1247-4699-8FE1-530904C0680E}" type="presParOf" srcId="{EFE79A07-F01C-4E32-83C1-4D19BB5FCEBC}" destId="{30852E27-9A9E-40EC-92E7-FCB280B17C3B}" srcOrd="5" destOrd="0" presId="urn:microsoft.com/office/officeart/2005/8/layout/orgChart1"/>
-    <dgm:cxn modelId="{FE7CD9A0-1D0A-4062-B9AE-03DEA5C93AAD}" type="presParOf" srcId="{30852E27-9A9E-40EC-92E7-FCB280B17C3B}" destId="{83FFD113-3AF2-4F29-B130-3DAD6A1E93B7}" srcOrd="0" destOrd="0" presId="urn:microsoft.com/office/officeart/2005/8/layout/orgChart1"/>
-    <dgm:cxn modelId="{CF60A7A7-C25A-41AC-B2D4-950909E40015}" type="presParOf" srcId="{83FFD113-3AF2-4F29-B130-3DAD6A1E93B7}" destId="{E1D5C922-9B12-42D7-AA18-6D2E6E8E3BDE}" srcOrd="0" destOrd="0" presId="urn:microsoft.com/office/officeart/2005/8/layout/orgChart1"/>
-    <dgm:cxn modelId="{E355D1EC-A244-4005-A04E-5DB14B0297FA}" type="presParOf" srcId="{83FFD113-3AF2-4F29-B130-3DAD6A1E93B7}" destId="{92BB2221-4D2A-4A3E-97D6-37BE323A1331}" srcOrd="1" destOrd="0" presId="urn:microsoft.com/office/officeart/2005/8/layout/orgChart1"/>
-    <dgm:cxn modelId="{EE1803F3-2B70-4524-A9AC-15F399C33279}" type="presParOf" srcId="{30852E27-9A9E-40EC-92E7-FCB280B17C3B}" destId="{05522076-E804-45BE-951D-79A55881854A}" srcOrd="1" destOrd="0" presId="urn:microsoft.com/office/officeart/2005/8/layout/orgChart1"/>
-    <dgm:cxn modelId="{A5E50FA4-48BE-4837-8181-62AFE0AA1DA7}" type="presParOf" srcId="{30852E27-9A9E-40EC-92E7-FCB280B17C3B}" destId="{812CB973-79DF-490C-9A50-215822837A55}" srcOrd="2" destOrd="0" presId="urn:microsoft.com/office/officeart/2005/8/layout/orgChart1"/>
-    <dgm:cxn modelId="{E645C820-1E08-432C-8BB3-02022E5BADE0}" type="presParOf" srcId="{812CB973-79DF-490C-9A50-215822837A55}" destId="{0B228B32-29EA-451B-B6FF-5059CA650894}" srcOrd="0" destOrd="0" presId="urn:microsoft.com/office/officeart/2005/8/layout/orgChart1"/>
-    <dgm:cxn modelId="{940955EC-9A3D-4690-897C-EC83911D738B}" type="presParOf" srcId="{812CB973-79DF-490C-9A50-215822837A55}" destId="{A59F032B-FAE9-4251-9514-11DE40DCA870}" srcOrd="1" destOrd="0" presId="urn:microsoft.com/office/officeart/2005/8/layout/orgChart1"/>
-    <dgm:cxn modelId="{A85709FF-7185-412D-A3FD-7B9E8CDE4499}" type="presParOf" srcId="{A59F032B-FAE9-4251-9514-11DE40DCA870}" destId="{66078799-8AE4-435B-8DDD-A1C16116AEA6}" srcOrd="0" destOrd="0" presId="urn:microsoft.com/office/officeart/2005/8/layout/orgChart1"/>
-    <dgm:cxn modelId="{C8DAAE34-4632-4E6B-BAD0-307AB9298930}" type="presParOf" srcId="{66078799-8AE4-435B-8DDD-A1C16116AEA6}" destId="{588718B5-CB03-4333-86A1-F88751763F25}" srcOrd="0" destOrd="0" presId="urn:microsoft.com/office/officeart/2005/8/layout/orgChart1"/>
-    <dgm:cxn modelId="{E29C4D7F-281A-4B92-B235-1DAEDB9D7D40}" type="presParOf" srcId="{66078799-8AE4-435B-8DDD-A1C16116AEA6}" destId="{8519018D-15C4-4A90-8F66-B1783FD761C6}" srcOrd="1" destOrd="0" presId="urn:microsoft.com/office/officeart/2005/8/layout/orgChart1"/>
-    <dgm:cxn modelId="{F3CAE327-8803-4380-AE4F-435811B18CBB}" type="presParOf" srcId="{A59F032B-FAE9-4251-9514-11DE40DCA870}" destId="{75E37CB3-57EE-456B-A284-4D05B53D2E1C}" srcOrd="1" destOrd="0" presId="urn:microsoft.com/office/officeart/2005/8/layout/orgChart1"/>
-    <dgm:cxn modelId="{3D39B072-A88D-47BD-9B48-D082F7D94CD0}" type="presParOf" srcId="{75E37CB3-57EE-456B-A284-4D05B53D2E1C}" destId="{85DA125A-1201-48C0-9AEE-8D14DF48795A}" srcOrd="0" destOrd="0" presId="urn:microsoft.com/office/officeart/2005/8/layout/orgChart1"/>
-    <dgm:cxn modelId="{8B5B28C4-701B-4A1B-A078-54639A1536A4}" type="presParOf" srcId="{75E37CB3-57EE-456B-A284-4D05B53D2E1C}" destId="{E58DF5FB-ACA4-4071-B38F-B2A7385DF001}" srcOrd="1" destOrd="0" presId="urn:microsoft.com/office/officeart/2005/8/layout/orgChart1"/>
-    <dgm:cxn modelId="{A6FD16B5-EB8B-4FC1-83D3-35FA23026AFD}" type="presParOf" srcId="{E58DF5FB-ACA4-4071-B38F-B2A7385DF001}" destId="{6A17D337-F4E9-4CDE-9105-057FE323D799}" srcOrd="0" destOrd="0" presId="urn:microsoft.com/office/officeart/2005/8/layout/orgChart1"/>
-    <dgm:cxn modelId="{6D3DC0AF-0E5D-4105-989A-8F0798F9514D}" type="presParOf" srcId="{6A17D337-F4E9-4CDE-9105-057FE323D799}" destId="{5FE47A75-EE33-4FD2-8F10-F406233473DD}" srcOrd="0" destOrd="0" presId="urn:microsoft.com/office/officeart/2005/8/layout/orgChart1"/>
-    <dgm:cxn modelId="{4F8B5B1E-D8D9-4C97-9400-674AD41D0DAF}" type="presParOf" srcId="{6A17D337-F4E9-4CDE-9105-057FE323D799}" destId="{AF40951F-E9E2-4284-BADC-3B204FA4CD2C}" srcOrd="1" destOrd="0" presId="urn:microsoft.com/office/officeart/2005/8/layout/orgChart1"/>
-    <dgm:cxn modelId="{F878C42D-26F3-432E-AB90-EC4F3C854E71}" type="presParOf" srcId="{E58DF5FB-ACA4-4071-B38F-B2A7385DF001}" destId="{14130061-6CB3-411B-A441-CB9628D1E4C3}" srcOrd="1" destOrd="0" presId="urn:microsoft.com/office/officeart/2005/8/layout/orgChart1"/>
-    <dgm:cxn modelId="{19AB0110-FE51-4869-B80F-0A1E58EE5B1C}" type="presParOf" srcId="{E58DF5FB-ACA4-4071-B38F-B2A7385DF001}" destId="{A91F6F05-5DE4-4242-9067-06948A8EB321}" srcOrd="2" destOrd="0" presId="urn:microsoft.com/office/officeart/2005/8/layout/orgChart1"/>
-    <dgm:cxn modelId="{6CE176C2-3991-4D70-8B1A-F7F3983B34DD}" type="presParOf" srcId="{A59F032B-FAE9-4251-9514-11DE40DCA870}" destId="{17D11C7D-0CC1-4683-B617-AAE006A24FBC}" srcOrd="2" destOrd="0" presId="urn:microsoft.com/office/officeart/2005/8/layout/orgChart1"/>
-    <dgm:cxn modelId="{4BD83EF0-C3D4-4B87-8F3C-23DAC2AE75E4}" type="presParOf" srcId="{BAAB8840-CD0C-40D7-B922-63844BCBF896}" destId="{A248C3B2-2250-4FB2-868A-41C100C5C6DC}" srcOrd="2" destOrd="0" presId="urn:microsoft.com/office/officeart/2005/8/layout/orgChart1"/>
-    <dgm:cxn modelId="{674E9B91-80DD-464D-A174-81FD7BC2A3F2}" type="presParOf" srcId="{59BF96A7-E106-4BFA-819F-437CB8494DBD}" destId="{E7EC174B-64FB-4D90-9D16-C4F84BDF1255}" srcOrd="2" destOrd="0" presId="urn:microsoft.com/office/officeart/2005/8/layout/orgChart1"/>
+    <dgm:cxn modelId="{E8531D96-9AAA-47C4-AAE4-8B24E91DEBB4}" type="presOf" srcId="{09AA7112-CA5E-4588-9E35-BB6DB14C7C88}" destId="{160F4071-8E1E-4E9C-AC55-1D1ADDC5DA87}" srcOrd="0" destOrd="0" presId="urn:microsoft.com/office/officeart/2005/8/layout/orgChart1"/>
+    <dgm:cxn modelId="{238793BA-18EC-4B91-B565-BEC62C9302F8}" type="presOf" srcId="{45A37A12-EA2F-41C7-8F93-290E29292B0E}" destId="{3AFB40EC-9B1B-4350-8E76-AE71ADF6E62E}" srcOrd="1" destOrd="0" presId="urn:microsoft.com/office/officeart/2005/8/layout/orgChart1"/>
+    <dgm:cxn modelId="{EA4BEBA6-7679-489B-80A3-3B0C3BD00989}" type="presOf" srcId="{EF7E4B1D-4B3C-49F7-BF73-1ECF826A1B75}" destId="{F9654D3A-939D-4A41-A55B-D9D8B6B016F2}" srcOrd="1" destOrd="0" presId="urn:microsoft.com/office/officeart/2005/8/layout/orgChart1"/>
+    <dgm:cxn modelId="{A5004B33-4236-41BB-B231-4499FCABBCB3}" type="presOf" srcId="{5C866F2D-71DB-4B82-AB8A-13FB1EA0A084}" destId="{35A2E50F-08CA-4C27-9B1C-CACFDD054A43}" srcOrd="1" destOrd="0" presId="urn:microsoft.com/office/officeart/2005/8/layout/orgChart1"/>
+    <dgm:cxn modelId="{0603D70F-2D0F-4874-A770-E7231D94CFD3}" type="presOf" srcId="{D33A125C-71C9-4B3D-924C-D90A7D3B7213}" destId="{5244E4C5-139E-421F-B8AE-59F4F7DE49F9}" srcOrd="0" destOrd="0" presId="urn:microsoft.com/office/officeart/2005/8/layout/orgChart1"/>
+    <dgm:cxn modelId="{6A165983-9290-4F3B-A764-D8EB6DA9EE2A}" type="presParOf" srcId="{160F4071-8E1E-4E9C-AC55-1D1ADDC5DA87}" destId="{59BF96A7-E106-4BFA-819F-437CB8494DBD}" srcOrd="0" destOrd="0" presId="urn:microsoft.com/office/officeart/2005/8/layout/orgChart1"/>
+    <dgm:cxn modelId="{C01EC46D-DB1A-4491-8C80-52C2D4B3606D}" type="presParOf" srcId="{59BF96A7-E106-4BFA-819F-437CB8494DBD}" destId="{1287D21E-95F8-4F6A-AF42-91583AA689E0}" srcOrd="0" destOrd="0" presId="urn:microsoft.com/office/officeart/2005/8/layout/orgChart1"/>
+    <dgm:cxn modelId="{A85768E6-9856-4B2B-87AB-356E985EE8B8}" type="presParOf" srcId="{1287D21E-95F8-4F6A-AF42-91583AA689E0}" destId="{E49A5AAD-FE1E-4700-AED9-30C6A2B9CAD6}" srcOrd="0" destOrd="0" presId="urn:microsoft.com/office/officeart/2005/8/layout/orgChart1"/>
+    <dgm:cxn modelId="{92A81AF3-90B0-47AA-A521-352287F92AA3}" type="presParOf" srcId="{1287D21E-95F8-4F6A-AF42-91583AA689E0}" destId="{3AFB40EC-9B1B-4350-8E76-AE71ADF6E62E}" srcOrd="1" destOrd="0" presId="urn:microsoft.com/office/officeart/2005/8/layout/orgChart1"/>
+    <dgm:cxn modelId="{3138D6E1-AB08-469A-B5DF-30F54B7042B4}" type="presParOf" srcId="{59BF96A7-E106-4BFA-819F-437CB8494DBD}" destId="{43D608DF-F254-4D22-8CA9-00DA2783F2D5}" srcOrd="1" destOrd="0" presId="urn:microsoft.com/office/officeart/2005/8/layout/orgChart1"/>
+    <dgm:cxn modelId="{651EE691-1B4D-4BC0-AF89-171292B2CC3F}" type="presParOf" srcId="{43D608DF-F254-4D22-8CA9-00DA2783F2D5}" destId="{34405EF6-9D49-433B-91C3-D126D2CC2C5D}" srcOrd="0" destOrd="0" presId="urn:microsoft.com/office/officeart/2005/8/layout/orgChart1"/>
+    <dgm:cxn modelId="{A8C44082-BEE6-4FD0-989F-E02C01C00166}" type="presParOf" srcId="{43D608DF-F254-4D22-8CA9-00DA2783F2D5}" destId="{BAAB8840-CD0C-40D7-B922-63844BCBF896}" srcOrd="1" destOrd="0" presId="urn:microsoft.com/office/officeart/2005/8/layout/orgChart1"/>
+    <dgm:cxn modelId="{47B75DB1-57B8-4AB4-B9D1-CA8EE547F51E}" type="presParOf" srcId="{BAAB8840-CD0C-40D7-B922-63844BCBF896}" destId="{FB837E36-77EF-4CAA-88A1-2787D9A71748}" srcOrd="0" destOrd="0" presId="urn:microsoft.com/office/officeart/2005/8/layout/orgChart1"/>
+    <dgm:cxn modelId="{C02B535D-65F3-4089-8C5F-239666B62388}" type="presParOf" srcId="{FB837E36-77EF-4CAA-88A1-2787D9A71748}" destId="{5244E4C5-139E-421F-B8AE-59F4F7DE49F9}" srcOrd="0" destOrd="0" presId="urn:microsoft.com/office/officeart/2005/8/layout/orgChart1"/>
+    <dgm:cxn modelId="{D613F928-1896-4909-BBD6-3381AF51CA9B}" type="presParOf" srcId="{FB837E36-77EF-4CAA-88A1-2787D9A71748}" destId="{8D7E28E9-6733-465E-BB10-A4F520CD5168}" srcOrd="1" destOrd="0" presId="urn:microsoft.com/office/officeart/2005/8/layout/orgChart1"/>
+    <dgm:cxn modelId="{7C62771D-1C3F-495B-97BB-F585A2DEFC9A}" type="presParOf" srcId="{BAAB8840-CD0C-40D7-B922-63844BCBF896}" destId="{EFE79A07-F01C-4E32-83C1-4D19BB5FCEBC}" srcOrd="1" destOrd="0" presId="urn:microsoft.com/office/officeart/2005/8/layout/orgChart1"/>
+    <dgm:cxn modelId="{C27D3BF9-5379-41CD-B6AE-B740B4D329C5}" type="presParOf" srcId="{EFE79A07-F01C-4E32-83C1-4D19BB5FCEBC}" destId="{918BC5F9-94A4-4FDF-A17C-5BC64C02855A}" srcOrd="0" destOrd="0" presId="urn:microsoft.com/office/officeart/2005/8/layout/orgChart1"/>
+    <dgm:cxn modelId="{50650524-246C-492B-9901-736E35204493}" type="presParOf" srcId="{EFE79A07-F01C-4E32-83C1-4D19BB5FCEBC}" destId="{FEA23BF9-4495-48C6-96F1-7DA552130BC5}" srcOrd="1" destOrd="0" presId="urn:microsoft.com/office/officeart/2005/8/layout/orgChart1"/>
+    <dgm:cxn modelId="{7F96A1AA-8E1D-46D4-ACAE-AFD7247F652B}" type="presParOf" srcId="{FEA23BF9-4495-48C6-96F1-7DA552130BC5}" destId="{1DD022C9-ECFA-473D-888B-6AD2B17649C8}" srcOrd="0" destOrd="0" presId="urn:microsoft.com/office/officeart/2005/8/layout/orgChart1"/>
+    <dgm:cxn modelId="{41A670F6-E7F3-4074-BA21-7AC9974BE832}" type="presParOf" srcId="{1DD022C9-ECFA-473D-888B-6AD2B17649C8}" destId="{2D845FED-A9EB-4B24-B17C-E37F7D6188A9}" srcOrd="0" destOrd="0" presId="urn:microsoft.com/office/officeart/2005/8/layout/orgChart1"/>
+    <dgm:cxn modelId="{36407576-D1A0-475A-B335-893E7FBE483C}" type="presParOf" srcId="{1DD022C9-ECFA-473D-888B-6AD2B17649C8}" destId="{40057D02-5FF2-4827-8449-A9C100E7E444}" srcOrd="1" destOrd="0" presId="urn:microsoft.com/office/officeart/2005/8/layout/orgChart1"/>
+    <dgm:cxn modelId="{EF6594B0-48F5-4836-B23F-CBAA227B3BFD}" type="presParOf" srcId="{FEA23BF9-4495-48C6-96F1-7DA552130BC5}" destId="{D33382E9-8F5B-490A-B239-FB89F383BDC4}" srcOrd="1" destOrd="0" presId="urn:microsoft.com/office/officeart/2005/8/layout/orgChart1"/>
+    <dgm:cxn modelId="{DE05AB96-B6D5-4B15-8068-4FA9E28F539B}" type="presParOf" srcId="{FEA23BF9-4495-48C6-96F1-7DA552130BC5}" destId="{7B37C881-2B39-4269-AFCE-225C72D92E91}" srcOrd="2" destOrd="0" presId="urn:microsoft.com/office/officeart/2005/8/layout/orgChart1"/>
+    <dgm:cxn modelId="{4813B9E2-003A-416F-906A-AD8B9FEE56C2}" type="presParOf" srcId="{7B37C881-2B39-4269-AFCE-225C72D92E91}" destId="{0A655336-41F9-4D84-B99C-A4A7E20ED526}" srcOrd="0" destOrd="0" presId="urn:microsoft.com/office/officeart/2005/8/layout/orgChart1"/>
+    <dgm:cxn modelId="{C4FB49C0-2215-4CB9-B972-ABCBAE9532AA}" type="presParOf" srcId="{7B37C881-2B39-4269-AFCE-225C72D92E91}" destId="{287CB66C-C4D2-409F-A2AC-B4F01EAADD4D}" srcOrd="1" destOrd="0" presId="urn:microsoft.com/office/officeart/2005/8/layout/orgChart1"/>
+    <dgm:cxn modelId="{F9CA9EAA-AB10-49DD-BE75-AE915F039B1F}" type="presParOf" srcId="{287CB66C-C4D2-409F-A2AC-B4F01EAADD4D}" destId="{01E26EE7-EE1B-4CF3-92EC-2275DC1E2994}" srcOrd="0" destOrd="0" presId="urn:microsoft.com/office/officeart/2005/8/layout/orgChart1"/>
+    <dgm:cxn modelId="{625A146E-AF19-458E-AB89-CE16BC1C8C06}" type="presParOf" srcId="{01E26EE7-EE1B-4CF3-92EC-2275DC1E2994}" destId="{388D67DC-7D6D-41F4-8C22-D5B1711FF3E1}" srcOrd="0" destOrd="0" presId="urn:microsoft.com/office/officeart/2005/8/layout/orgChart1"/>
+    <dgm:cxn modelId="{52BB16C4-29ED-46FB-8CFB-2B04012FC4EE}" type="presParOf" srcId="{01E26EE7-EE1B-4CF3-92EC-2275DC1E2994}" destId="{F71DE262-1DB8-45C1-8CF2-491775622960}" srcOrd="1" destOrd="0" presId="urn:microsoft.com/office/officeart/2005/8/layout/orgChart1"/>
+    <dgm:cxn modelId="{9486E071-6DF8-4AB7-9D2E-E657CCB19688}" type="presParOf" srcId="{287CB66C-C4D2-409F-A2AC-B4F01EAADD4D}" destId="{F4370ED9-22A7-4298-8989-5D4DE53EB606}" srcOrd="1" destOrd="0" presId="urn:microsoft.com/office/officeart/2005/8/layout/orgChart1"/>
+    <dgm:cxn modelId="{6845C30A-B9F9-4A25-B74F-786CB75D52B9}" type="presParOf" srcId="{F4370ED9-22A7-4298-8989-5D4DE53EB606}" destId="{A7D277F6-EDFE-407C-B860-E72B86784BC8}" srcOrd="0" destOrd="0" presId="urn:microsoft.com/office/officeart/2005/8/layout/orgChart1"/>
+    <dgm:cxn modelId="{89E3D2F5-808A-4619-901F-C4873893332B}" type="presParOf" srcId="{F4370ED9-22A7-4298-8989-5D4DE53EB606}" destId="{827A4D10-1845-424E-947F-ACCD3194B521}" srcOrd="1" destOrd="0" presId="urn:microsoft.com/office/officeart/2005/8/layout/orgChart1"/>
+    <dgm:cxn modelId="{E07CDF0B-4661-4712-82D8-E4649C7195D1}" type="presParOf" srcId="{827A4D10-1845-424E-947F-ACCD3194B521}" destId="{F9C924BA-29BE-4B22-9DA8-439D44F38175}" srcOrd="0" destOrd="0" presId="urn:microsoft.com/office/officeart/2005/8/layout/orgChart1"/>
+    <dgm:cxn modelId="{5EF4D19B-1F68-4E4D-AF87-43D10F438D08}" type="presParOf" srcId="{F9C924BA-29BE-4B22-9DA8-439D44F38175}" destId="{AB595C16-13A2-47BF-8D61-23971302401F}" srcOrd="0" destOrd="0" presId="urn:microsoft.com/office/officeart/2005/8/layout/orgChart1"/>
+    <dgm:cxn modelId="{56F416B3-5083-4D2F-AD54-E2D8A2848DF9}" type="presParOf" srcId="{F9C924BA-29BE-4B22-9DA8-439D44F38175}" destId="{F9654D3A-939D-4A41-A55B-D9D8B6B016F2}" srcOrd="1" destOrd="0" presId="urn:microsoft.com/office/officeart/2005/8/layout/orgChart1"/>
+    <dgm:cxn modelId="{250D1D93-2F5D-401F-93F4-B69F679B46A0}" type="presParOf" srcId="{827A4D10-1845-424E-947F-ACCD3194B521}" destId="{42A7A242-7A9E-4128-9D05-76CC639F9F07}" srcOrd="1" destOrd="0" presId="urn:microsoft.com/office/officeart/2005/8/layout/orgChart1"/>
+    <dgm:cxn modelId="{DDB5D1FA-442A-4705-A5B6-EB09328E3ABC}" type="presParOf" srcId="{827A4D10-1845-424E-947F-ACCD3194B521}" destId="{58D3C015-4694-4902-A16F-EE0F9AFEE868}" srcOrd="2" destOrd="0" presId="urn:microsoft.com/office/officeart/2005/8/layout/orgChart1"/>
+    <dgm:cxn modelId="{244ACEC7-FEB3-4A5A-9AD6-3397EAF3F659}" type="presParOf" srcId="{287CB66C-C4D2-409F-A2AC-B4F01EAADD4D}" destId="{4CC78409-EF11-4B8E-ADDC-2081CBA6AEBA}" srcOrd="2" destOrd="0" presId="urn:microsoft.com/office/officeart/2005/8/layout/orgChart1"/>
+    <dgm:cxn modelId="{880295A5-745D-4B5C-9C3A-6E28E0B1E71C}" type="presParOf" srcId="{EFE79A07-F01C-4E32-83C1-4D19BB5FCEBC}" destId="{A1E57B15-2A7E-4C63-8BD8-10B4D41014B7}" srcOrd="2" destOrd="0" presId="urn:microsoft.com/office/officeart/2005/8/layout/orgChart1"/>
+    <dgm:cxn modelId="{5AF1CA69-4C74-4868-AE4A-B70121A0FFF4}" type="presParOf" srcId="{EFE79A07-F01C-4E32-83C1-4D19BB5FCEBC}" destId="{FE405949-9A24-42E8-8BC7-7012EBF3E5FE}" srcOrd="3" destOrd="0" presId="urn:microsoft.com/office/officeart/2005/8/layout/orgChart1"/>
+    <dgm:cxn modelId="{2FB33A9D-78C0-43BF-AC5E-A432C4417B8A}" type="presParOf" srcId="{FE405949-9A24-42E8-8BC7-7012EBF3E5FE}" destId="{FCF18B30-7FCF-4F0C-A538-FC03E743108A}" srcOrd="0" destOrd="0" presId="urn:microsoft.com/office/officeart/2005/8/layout/orgChart1"/>
+    <dgm:cxn modelId="{25A52330-EA40-4825-BF5E-86C9DE62121E}" type="presParOf" srcId="{FCF18B30-7FCF-4F0C-A538-FC03E743108A}" destId="{B8AE9BB2-90C1-4AB1-8581-24C0FD86AA19}" srcOrd="0" destOrd="0" presId="urn:microsoft.com/office/officeart/2005/8/layout/orgChart1"/>
+    <dgm:cxn modelId="{9E25391B-ACCC-43DA-9A7F-3CD4E898C1CD}" type="presParOf" srcId="{FCF18B30-7FCF-4F0C-A538-FC03E743108A}" destId="{2DA6B5C8-A438-4A74-8A9B-637F8CB87C98}" srcOrd="1" destOrd="0" presId="urn:microsoft.com/office/officeart/2005/8/layout/orgChart1"/>
+    <dgm:cxn modelId="{5C16D971-2C9E-4946-8D13-DD0438188170}" type="presParOf" srcId="{FE405949-9A24-42E8-8BC7-7012EBF3E5FE}" destId="{B22246A1-76AF-4257-90FF-E80BFE2BD67B}" srcOrd="1" destOrd="0" presId="urn:microsoft.com/office/officeart/2005/8/layout/orgChart1"/>
+    <dgm:cxn modelId="{80185CD6-8135-41AF-90B9-6E5B99FA06A6}" type="presParOf" srcId="{FE405949-9A24-42E8-8BC7-7012EBF3E5FE}" destId="{ED129E59-62B2-46E7-BEC2-3D16930BE704}" srcOrd="2" destOrd="0" presId="urn:microsoft.com/office/officeart/2005/8/layout/orgChart1"/>
+    <dgm:cxn modelId="{8AEE1708-4244-4C0B-B758-7B0F395A938D}" type="presParOf" srcId="{ED129E59-62B2-46E7-BEC2-3D16930BE704}" destId="{71E83E19-00AB-464A-BE5D-0FD121095107}" srcOrd="0" destOrd="0" presId="urn:microsoft.com/office/officeart/2005/8/layout/orgChart1"/>
+    <dgm:cxn modelId="{C0538A60-5F3C-4A72-85BC-1A6183658031}" type="presParOf" srcId="{ED129E59-62B2-46E7-BEC2-3D16930BE704}" destId="{F6E9800F-A5DF-467C-99FA-A9070714750F}" srcOrd="1" destOrd="0" presId="urn:microsoft.com/office/officeart/2005/8/layout/orgChart1"/>
+    <dgm:cxn modelId="{5F5E4BE4-F7E5-4BF2-ADBE-10838F2706CC}" type="presParOf" srcId="{F6E9800F-A5DF-467C-99FA-A9070714750F}" destId="{7E7EBFCF-9D7E-4265-BDC1-822E078938A6}" srcOrd="0" destOrd="0" presId="urn:microsoft.com/office/officeart/2005/8/layout/orgChart1"/>
+    <dgm:cxn modelId="{93B8110D-86A8-40C1-8029-0467D5479940}" type="presParOf" srcId="{7E7EBFCF-9D7E-4265-BDC1-822E078938A6}" destId="{E1FC3126-BF3E-429E-9129-9C08BFAFF492}" srcOrd="0" destOrd="0" presId="urn:microsoft.com/office/officeart/2005/8/layout/orgChart1"/>
+    <dgm:cxn modelId="{29A79FA3-9336-4F03-8B69-755529AD3E47}" type="presParOf" srcId="{7E7EBFCF-9D7E-4265-BDC1-822E078938A6}" destId="{35A2E50F-08CA-4C27-9B1C-CACFDD054A43}" srcOrd="1" destOrd="0" presId="urn:microsoft.com/office/officeart/2005/8/layout/orgChart1"/>
+    <dgm:cxn modelId="{FCEDAA37-B3BB-4367-9213-4E98E4984FBE}" type="presParOf" srcId="{F6E9800F-A5DF-467C-99FA-A9070714750F}" destId="{42160799-7A95-4938-8566-9B62F3FECF0C}" srcOrd="1" destOrd="0" presId="urn:microsoft.com/office/officeart/2005/8/layout/orgChart1"/>
+    <dgm:cxn modelId="{53443EC8-3FD8-401F-BA34-DA4F6C2C6DAB}" type="presParOf" srcId="{42160799-7A95-4938-8566-9B62F3FECF0C}" destId="{ACDA5CA3-0566-4997-B3A9-CBA4E5127A88}" srcOrd="0" destOrd="0" presId="urn:microsoft.com/office/officeart/2005/8/layout/orgChart1"/>
+    <dgm:cxn modelId="{79C0014E-CDF9-4A88-A398-240BA3872235}" type="presParOf" srcId="{42160799-7A95-4938-8566-9B62F3FECF0C}" destId="{032F6B46-588E-49DC-A7F6-752B8E980775}" srcOrd="1" destOrd="0" presId="urn:microsoft.com/office/officeart/2005/8/layout/orgChart1"/>
+    <dgm:cxn modelId="{AEF01FFD-EE0A-4EC1-9EB5-E2E34B78D3E4}" type="presParOf" srcId="{032F6B46-588E-49DC-A7F6-752B8E980775}" destId="{7095D8C2-226A-4080-8301-3DF07293CCD3}" srcOrd="0" destOrd="0" presId="urn:microsoft.com/office/officeart/2005/8/layout/orgChart1"/>
+    <dgm:cxn modelId="{AF1C833B-4506-4980-96D2-D8E10ECF3848}" type="presParOf" srcId="{7095D8C2-226A-4080-8301-3DF07293CCD3}" destId="{7FBDDFD6-7020-40E7-95D3-D6660503CEC9}" srcOrd="0" destOrd="0" presId="urn:microsoft.com/office/officeart/2005/8/layout/orgChart1"/>
+    <dgm:cxn modelId="{9AE26185-03A4-428F-97C3-843597D1DEAC}" type="presParOf" srcId="{7095D8C2-226A-4080-8301-3DF07293CCD3}" destId="{8F547C5A-3201-4315-85F9-5E998501F4E4}" srcOrd="1" destOrd="0" presId="urn:microsoft.com/office/officeart/2005/8/layout/orgChart1"/>
+    <dgm:cxn modelId="{60D3A5C2-8731-446B-8EC9-F728D98F3429}" type="presParOf" srcId="{032F6B46-588E-49DC-A7F6-752B8E980775}" destId="{61BEE6E5-BD4B-42D1-A02E-E00F88868B06}" srcOrd="1" destOrd="0" presId="urn:microsoft.com/office/officeart/2005/8/layout/orgChart1"/>
+    <dgm:cxn modelId="{9AA8FB1C-C3B5-4CC6-8C78-24EBF1DE6133}" type="presParOf" srcId="{032F6B46-588E-49DC-A7F6-752B8E980775}" destId="{388DB84A-4DDD-4011-BD69-EEEA8725C9EB}" srcOrd="2" destOrd="0" presId="urn:microsoft.com/office/officeart/2005/8/layout/orgChart1"/>
+    <dgm:cxn modelId="{8F2A25BD-16FA-46FE-8D21-46827E6C2084}" type="presParOf" srcId="{F6E9800F-A5DF-467C-99FA-A9070714750F}" destId="{B9EACC9D-08EA-48EE-B65F-ADCC060D40EC}" srcOrd="2" destOrd="0" presId="urn:microsoft.com/office/officeart/2005/8/layout/orgChart1"/>
+    <dgm:cxn modelId="{42805A6A-9DC3-49F5-B9DB-EAF02D8FC7CA}" type="presParOf" srcId="{EFE79A07-F01C-4E32-83C1-4D19BB5FCEBC}" destId="{C6F2C88A-C9C1-488D-98F7-9CEE6A7A2F4B}" srcOrd="4" destOrd="0" presId="urn:microsoft.com/office/officeart/2005/8/layout/orgChart1"/>
+    <dgm:cxn modelId="{F5527264-601E-42F9-8B0D-D7E7041C42E2}" type="presParOf" srcId="{EFE79A07-F01C-4E32-83C1-4D19BB5FCEBC}" destId="{30852E27-9A9E-40EC-92E7-FCB280B17C3B}" srcOrd="5" destOrd="0" presId="urn:microsoft.com/office/officeart/2005/8/layout/orgChart1"/>
+    <dgm:cxn modelId="{52945F6D-020E-4E79-9B1F-E543E2554C50}" type="presParOf" srcId="{30852E27-9A9E-40EC-92E7-FCB280B17C3B}" destId="{83FFD113-3AF2-4F29-B130-3DAD6A1E93B7}" srcOrd="0" destOrd="0" presId="urn:microsoft.com/office/officeart/2005/8/layout/orgChart1"/>
+    <dgm:cxn modelId="{54BA1012-21DD-4F8B-91D8-D6A724F1DB8A}" type="presParOf" srcId="{83FFD113-3AF2-4F29-B130-3DAD6A1E93B7}" destId="{E1D5C922-9B12-42D7-AA18-6D2E6E8E3BDE}" srcOrd="0" destOrd="0" presId="urn:microsoft.com/office/officeart/2005/8/layout/orgChart1"/>
+    <dgm:cxn modelId="{B6635DF7-01EA-4BD3-82D0-722EE3DE46B5}" type="presParOf" srcId="{83FFD113-3AF2-4F29-B130-3DAD6A1E93B7}" destId="{92BB2221-4D2A-4A3E-97D6-37BE323A1331}" srcOrd="1" destOrd="0" presId="urn:microsoft.com/office/officeart/2005/8/layout/orgChart1"/>
+    <dgm:cxn modelId="{3BBECC3D-1F63-4F31-B629-916BC4989382}" type="presParOf" srcId="{30852E27-9A9E-40EC-92E7-FCB280B17C3B}" destId="{05522076-E804-45BE-951D-79A55881854A}" srcOrd="1" destOrd="0" presId="urn:microsoft.com/office/officeart/2005/8/layout/orgChart1"/>
+    <dgm:cxn modelId="{FAF7884F-A821-444E-A5E0-E6EE96EF6005}" type="presParOf" srcId="{30852E27-9A9E-40EC-92E7-FCB280B17C3B}" destId="{812CB973-79DF-490C-9A50-215822837A55}" srcOrd="2" destOrd="0" presId="urn:microsoft.com/office/officeart/2005/8/layout/orgChart1"/>
+    <dgm:cxn modelId="{CCC1BD21-3F90-4DFF-A545-C4E3E5D0A315}" type="presParOf" srcId="{812CB973-79DF-490C-9A50-215822837A55}" destId="{0B228B32-29EA-451B-B6FF-5059CA650894}" srcOrd="0" destOrd="0" presId="urn:microsoft.com/office/officeart/2005/8/layout/orgChart1"/>
+    <dgm:cxn modelId="{46B0FC85-B48F-4A1A-AE2F-8B3B4DF5ED73}" type="presParOf" srcId="{812CB973-79DF-490C-9A50-215822837A55}" destId="{A59F032B-FAE9-4251-9514-11DE40DCA870}" srcOrd="1" destOrd="0" presId="urn:microsoft.com/office/officeart/2005/8/layout/orgChart1"/>
+    <dgm:cxn modelId="{218113F9-445A-4C8B-8E7B-2971A98F5241}" type="presParOf" srcId="{A59F032B-FAE9-4251-9514-11DE40DCA870}" destId="{66078799-8AE4-435B-8DDD-A1C16116AEA6}" srcOrd="0" destOrd="0" presId="urn:microsoft.com/office/officeart/2005/8/layout/orgChart1"/>
+    <dgm:cxn modelId="{17B91FBC-320D-47DC-8D79-FFF6EE9A8C42}" type="presParOf" srcId="{66078799-8AE4-435B-8DDD-A1C16116AEA6}" destId="{588718B5-CB03-4333-86A1-F88751763F25}" srcOrd="0" destOrd="0" presId="urn:microsoft.com/office/officeart/2005/8/layout/orgChart1"/>
+    <dgm:cxn modelId="{C401B359-B5F4-41B5-98B1-F1D0E3D3C733}" type="presParOf" srcId="{66078799-8AE4-435B-8DDD-A1C16116AEA6}" destId="{8519018D-15C4-4A90-8F66-B1783FD761C6}" srcOrd="1" destOrd="0" presId="urn:microsoft.com/office/officeart/2005/8/layout/orgChart1"/>
+    <dgm:cxn modelId="{845B1F7B-8F2A-4F13-87D9-605E5788E3BE}" type="presParOf" srcId="{A59F032B-FAE9-4251-9514-11DE40DCA870}" destId="{75E37CB3-57EE-456B-A284-4D05B53D2E1C}" srcOrd="1" destOrd="0" presId="urn:microsoft.com/office/officeart/2005/8/layout/orgChart1"/>
+    <dgm:cxn modelId="{0E5B3E4A-FCFC-4D77-9120-63C43940432B}" type="presParOf" srcId="{75E37CB3-57EE-456B-A284-4D05B53D2E1C}" destId="{85DA125A-1201-48C0-9AEE-8D14DF48795A}" srcOrd="0" destOrd="0" presId="urn:microsoft.com/office/officeart/2005/8/layout/orgChart1"/>
+    <dgm:cxn modelId="{FB3F4016-CB3A-4B23-A384-9D36D5713C94}" type="presParOf" srcId="{75E37CB3-57EE-456B-A284-4D05B53D2E1C}" destId="{E58DF5FB-ACA4-4071-B38F-B2A7385DF001}" srcOrd="1" destOrd="0" presId="urn:microsoft.com/office/officeart/2005/8/layout/orgChart1"/>
+    <dgm:cxn modelId="{C7A3DB81-C519-4E23-87C2-80C83B8342D8}" type="presParOf" srcId="{E58DF5FB-ACA4-4071-B38F-B2A7385DF001}" destId="{6A17D337-F4E9-4CDE-9105-057FE323D799}" srcOrd="0" destOrd="0" presId="urn:microsoft.com/office/officeart/2005/8/layout/orgChart1"/>
+    <dgm:cxn modelId="{FA6E4A8B-499D-4F59-A412-0635B5659FCF}" type="presParOf" srcId="{6A17D337-F4E9-4CDE-9105-057FE323D799}" destId="{5FE47A75-EE33-4FD2-8F10-F406233473DD}" srcOrd="0" destOrd="0" presId="urn:microsoft.com/office/officeart/2005/8/layout/orgChart1"/>
+    <dgm:cxn modelId="{E3A1F8EA-E1A1-447B-908B-9B4E734BACF8}" type="presParOf" srcId="{6A17D337-F4E9-4CDE-9105-057FE323D799}" destId="{AF40951F-E9E2-4284-BADC-3B204FA4CD2C}" srcOrd="1" destOrd="0" presId="urn:microsoft.com/office/officeart/2005/8/layout/orgChart1"/>
+    <dgm:cxn modelId="{C8B10799-AF88-4738-9259-1828C50A04FF}" type="presParOf" srcId="{E58DF5FB-ACA4-4071-B38F-B2A7385DF001}" destId="{14130061-6CB3-411B-A441-CB9628D1E4C3}" srcOrd="1" destOrd="0" presId="urn:microsoft.com/office/officeart/2005/8/layout/orgChart1"/>
+    <dgm:cxn modelId="{EB531BD1-D3CD-4026-88EC-D074B039E2D1}" type="presParOf" srcId="{E58DF5FB-ACA4-4071-B38F-B2A7385DF001}" destId="{A91F6F05-5DE4-4242-9067-06948A8EB321}" srcOrd="2" destOrd="0" presId="urn:microsoft.com/office/officeart/2005/8/layout/orgChart1"/>
+    <dgm:cxn modelId="{174C749D-398A-4937-B57A-86A548717213}" type="presParOf" srcId="{A59F032B-FAE9-4251-9514-11DE40DCA870}" destId="{17D11C7D-0CC1-4683-B617-AAE006A24FBC}" srcOrd="2" destOrd="0" presId="urn:microsoft.com/office/officeart/2005/8/layout/orgChart1"/>
+    <dgm:cxn modelId="{F9294E48-3306-46B6-B984-63B6ED410ACB}" type="presParOf" srcId="{BAAB8840-CD0C-40D7-B922-63844BCBF896}" destId="{A248C3B2-2250-4FB2-868A-41C100C5C6DC}" srcOrd="2" destOrd="0" presId="urn:microsoft.com/office/officeart/2005/8/layout/orgChart1"/>
+    <dgm:cxn modelId="{F363E9C9-DC92-437C-93E2-C43F5A674A94}" type="presParOf" srcId="{59BF96A7-E106-4BFA-819F-437CB8494DBD}" destId="{E7EC174B-64FB-4D90-9D16-C4F84BDF1255}" srcOrd="2" destOrd="0" presId="urn:microsoft.com/office/officeart/2005/8/layout/orgChart1"/>
   </dgm:cxnLst>
   <dgm:bg/>
   <dgm:whole/>
@@ -42748,7 +45635,7 @@
 </file>
 
 <file path=customXml/itemProps1.xml><?xml version="1.0" encoding="utf-8"?>
-<ds:datastoreItem xmlns:ds="http://schemas.openxmlformats.org/officeDocument/2006/customXml" ds:itemID="{6DD39EAD-AC6C-4EAA-A388-33882CFCFF81}">
+<ds:datastoreItem xmlns:ds="http://schemas.openxmlformats.org/officeDocument/2006/customXml" ds:itemID="{C572E824-ADDE-408C-B382-3A758CD8D655}">
   <ds:schemaRefs>
     <ds:schemaRef ds:uri="http://schemas.openxmlformats.org/officeDocument/2006/bibliography"/>
   </ds:schemaRefs>

</xml_diff>